<commit_message>
add git commands document
</commit_message>
<xml_diff>
--- a/Document/Document_to_review.docx
+++ b/Document/Document_to_review.docx
@@ -267,8 +267,6 @@
         </w:rPr>
         <w:t>卡方检验</w:t>
       </w:r>
-      <w:bookmarkStart w:id="0" w:name="_GoBack"/>
-      <w:bookmarkEnd w:id="0"/>
     </w:p>
     <w:p>
       <w:pPr>
@@ -436,9 +434,34 @@
       </w:r>
     </w:p>
     <w:p>
-      <w:r>
-        <w:t>http://www.burnelltek.com/ml?page=1</w:t>
-      </w:r>
+      <w:hyperlink r:id="rId15" w:history="1">
+        <w:r>
+          <w:rPr>
+            <w:rStyle w:val="Hyperlink"/>
+          </w:rPr>
+          <w:t>http://www.burnelltek.com/ml?page=1</w:t>
+        </w:r>
+      </w:hyperlink>
+    </w:p>
+    <w:p/>
+    <w:p>
+      <w:proofErr w:type="spellStart"/>
+      <w:proofErr w:type="gramStart"/>
+      <w:r>
+        <w:t>git</w:t>
+      </w:r>
+      <w:proofErr w:type="spellEnd"/>
+      <w:proofErr w:type="gramEnd"/>
+      <w:r>
+        <w:t xml:space="preserve"> commands</w:t>
+      </w:r>
+    </w:p>
+    <w:p>
+      <w:r>
+        <w:t>http://www.ruanyifeng.com/blog/2015/12/git-cheat-sheet.html</w:t>
+      </w:r>
+      <w:bookmarkStart w:id="0" w:name="_GoBack"/>
+      <w:bookmarkEnd w:id="0"/>
     </w:p>
     <w:sectPr>
       <w:pgSz w:w="12240" w:h="15840"/>

</xml_diff>

<commit_message>
update document to review
</commit_message>
<xml_diff>
--- a/Document/Document_to_review.docx
+++ b/Document/Document_to_review.docx
@@ -564,12 +564,63 @@
       </w:r>
     </w:p>
     <w:p>
-      <w:r>
-        <w:t>http://jsdatav.is/intro.html</w:t>
+      <w:pPr>
+        <w:rPr>
+          <w:rStyle w:val="Hyperlink"/>
+        </w:rPr>
+      </w:pPr>
+      <w:hyperlink r:id="rId22" w:history="1">
+        <w:r>
+          <w:rPr>
+            <w:rStyle w:val="Hyperlink"/>
+          </w:rPr>
+          <w:t>http://jsdatav.is/intro.html</w:t>
+        </w:r>
+      </w:hyperlink>
+    </w:p>
+    <w:p>
+      <w:pPr>
+        <w:rPr>
+          <w:rStyle w:val="Hyperlink"/>
+        </w:rPr>
+      </w:pPr>
+    </w:p>
+    <w:p>
+      <w:pPr>
+        <w:rPr>
+          <w:rStyle w:val="Hyperlink"/>
+          <w:rFonts w:hint="eastAsia"/>
+        </w:rPr>
+      </w:pPr>
+      <w:r>
+        <w:rPr>
+          <w:rStyle w:val="Hyperlink"/>
+        </w:rPr>
+        <w:t xml:space="preserve">global </w:t>
+      </w:r>
+      <w:proofErr w:type="spellStart"/>
+      <w:r>
+        <w:rPr>
+          <w:rStyle w:val="Hyperlink"/>
+        </w:rPr>
+        <w:t>css</w:t>
+      </w:r>
+      <w:proofErr w:type="spellEnd"/>
+      <w:r>
+        <w:rPr>
+          <w:rStyle w:val="Hyperlink"/>
+        </w:rPr>
+        <w:t xml:space="preserve"> style</w:t>
       </w:r>
       <w:bookmarkStart w:id="0" w:name="_GoBack"/>
       <w:bookmarkEnd w:id="0"/>
     </w:p>
+    <w:p>
+      <w:r>
+        <w:t>http://v3.bootcss.com/css/#grid-example-fluid</w:t>
+      </w:r>
+    </w:p>
+    <w:p/>
     <w:sectPr>
       <w:pgSz w:w="12240" w:h="15840"/>
       <w:pgMar w:top="1440" w:right="1440" w:bottom="1440" w:left="1440" w:header="720" w:footer="720" w:gutter="0"/>

</xml_diff>

<commit_message>
update doc to review
</commit_message>
<xml_diff>
--- a/Document/Document_to_review.docx
+++ b/Document/Document_to_review.docx
@@ -73,16 +73,7 @@
     <w:p/>
     <w:p>
       <w:r>
-        <w:t xml:space="preserve">What are </w:t>
-      </w:r>
-      <w:proofErr w:type="spellStart"/>
-      <w:r>
-        <w:t>metaclasses</w:t>
-      </w:r>
-      <w:proofErr w:type="spellEnd"/>
-      <w:proofErr w:type="gramStart"/>
-      <w:r>
-        <w:t>?</w:t>
+        <w:t>What are metaclasses?</w:t>
       </w:r>
       <w:r>
         <w:rPr>
@@ -90,7 +81,6 @@
         </w:rPr>
         <w:t>:</w:t>
       </w:r>
-      <w:proofErr w:type="gramEnd"/>
     </w:p>
     <w:p>
       <w:hyperlink r:id="rId7" w:history="1">
@@ -339,11 +329,9 @@
         <w:spacing w:after="0" w:line="510" w:lineRule="atLeast"/>
         <w:outlineLvl w:val="0"/>
       </w:pPr>
-      <w:proofErr w:type="spellStart"/>
       <w:r>
         <w:t>DjangoBook</w:t>
       </w:r>
-      <w:proofErr w:type="spellEnd"/>
     </w:p>
     <w:p>
       <w:pPr>
@@ -376,20 +364,12 @@
         <w:spacing w:after="0" w:line="510" w:lineRule="atLeast"/>
         <w:outlineLvl w:val="0"/>
       </w:pPr>
-      <w:proofErr w:type="spellStart"/>
       <w:r>
         <w:rPr>
           <w:rFonts w:hint="eastAsia"/>
         </w:rPr>
         <w:lastRenderedPageBreak/>
-        <w:t>Darkhorse</w:t>
-      </w:r>
-      <w:proofErr w:type="spellEnd"/>
-      <w:r>
-        <w:rPr>
-          <w:rFonts w:hint="eastAsia"/>
-        </w:rPr>
-        <w:t xml:space="preserve"> Analytic</w:t>
+        <w:t>Darkhorse Analytic</w:t>
       </w:r>
     </w:p>
     <w:p>
@@ -424,13 +404,8 @@
     </w:p>
     <w:p/>
     <w:p>
-      <w:proofErr w:type="gramStart"/>
-      <w:r>
-        <w:t>python</w:t>
-      </w:r>
-      <w:proofErr w:type="gramEnd"/>
-      <w:r>
-        <w:t xml:space="preserve"> NLTK</w:t>
+      <w:r>
+        <w:t>python NLTK</w:t>
       </w:r>
     </w:p>
     <w:p>
@@ -445,15 +420,8 @@
     </w:p>
     <w:p/>
     <w:p>
-      <w:proofErr w:type="spellStart"/>
-      <w:proofErr w:type="gramStart"/>
-      <w:r>
-        <w:t>git</w:t>
-      </w:r>
-      <w:proofErr w:type="spellEnd"/>
-      <w:proofErr w:type="gramEnd"/>
-      <w:r>
-        <w:t xml:space="preserve"> commands</w:t>
+      <w:r>
+        <w:t>git commands</w:t>
       </w:r>
     </w:p>
     <w:p>
@@ -468,16 +436,12 @@
     </w:p>
     <w:p/>
     <w:p>
-      <w:proofErr w:type="spellStart"/>
-      <w:proofErr w:type="gramStart"/>
       <w:r>
         <w:rPr>
           <w:rFonts w:hint="eastAsia"/>
         </w:rPr>
         <w:t>seaborn</w:t>
       </w:r>
-      <w:proofErr w:type="spellEnd"/>
-      <w:proofErr w:type="gramEnd"/>
     </w:p>
     <w:p>
       <w:hyperlink r:id="rId17" w:history="1">
@@ -492,13 +456,8 @@
     <w:p/>
     <w:p>
       <w:hyperlink r:id="rId18" w:tgtFrame="_blank" w:history="1">
-        <w:proofErr w:type="gramStart"/>
-        <w:r>
-          <w:t>spurious</w:t>
-        </w:r>
-        <w:proofErr w:type="gramEnd"/>
-        <w:r>
-          <w:t xml:space="preserve"> correlations</w:t>
+        <w:r>
+          <w:t>spurious correlations</w:t>
         </w:r>
       </w:hyperlink>
     </w:p>
@@ -514,21 +473,11 @@
     </w:p>
     <w:p/>
     <w:p>
-      <w:proofErr w:type="spellStart"/>
-      <w:proofErr w:type="gramStart"/>
-      <w:r>
-        <w:rPr>
-          <w:rFonts w:hint="eastAsia"/>
-        </w:rPr>
-        <w:t>git</w:t>
-      </w:r>
-      <w:proofErr w:type="spellEnd"/>
-      <w:proofErr w:type="gramEnd"/>
-      <w:r>
-        <w:rPr>
-          <w:rFonts w:hint="eastAsia"/>
-        </w:rPr>
-        <w:t xml:space="preserve"> pages</w:t>
+      <w:r>
+        <w:rPr>
+          <w:rFonts w:hint="eastAsia"/>
+        </w:rPr>
+        <w:t>git pages</w:t>
       </w:r>
     </w:p>
     <w:p>
@@ -589,35 +538,37 @@
       <w:pPr>
         <w:rPr>
           <w:rStyle w:val="Hyperlink"/>
-          <w:rFonts w:hint="eastAsia"/>
         </w:rPr>
       </w:pPr>
       <w:r>
         <w:rPr>
           <w:rStyle w:val="Hyperlink"/>
         </w:rPr>
-        <w:t xml:space="preserve">global </w:t>
-      </w:r>
-      <w:proofErr w:type="spellStart"/>
-      <w:r>
-        <w:rPr>
-          <w:rStyle w:val="Hyperlink"/>
-        </w:rPr>
-        <w:t>css</w:t>
-      </w:r>
-      <w:proofErr w:type="spellEnd"/>
-      <w:r>
-        <w:rPr>
-          <w:rStyle w:val="Hyperlink"/>
-        </w:rPr>
-        <w:t xml:space="preserve"> style</w:t>
+        <w:t>global css style</w:t>
+      </w:r>
+    </w:p>
+    <w:p>
+      <w:hyperlink r:id="rId23" w:history="1">
+        <w:r>
+          <w:rPr>
+            <w:rStyle w:val="Hyperlink"/>
+          </w:rPr>
+          <w:t>http://v3.bootcss.com/css/#grid-example-fluid</w:t>
+        </w:r>
+      </w:hyperlink>
+    </w:p>
+    <w:p/>
+    <w:p>
+      <w:r>
+        <w:t>Bloom filter</w:t>
       </w:r>
       <w:bookmarkStart w:id="0" w:name="_GoBack"/>
       <w:bookmarkEnd w:id="0"/>
     </w:p>
     <w:p>
       <w:r>
-        <w:t>http://v3.bootcss.com/css/#grid-example-fluid</w:t>
+        <w:lastRenderedPageBreak/>
+        <w:t>http://www.cnblogs.com/heaad/archive/2011/01/02/1924195.html</w:t>
       </w:r>
     </w:p>
     <w:p/>

</xml_diff>

<commit_message>
delete some temp file
</commit_message>
<xml_diff>
--- a/Document/Document_to_review.docx
+++ b/Document/Document_to_review.docx
@@ -73,16 +73,7 @@
     <w:p/>
     <w:p>
       <w:r>
-        <w:t xml:space="preserve">What are </w:t>
-      </w:r>
-      <w:proofErr w:type="spellStart"/>
-      <w:r>
-        <w:t>metaclasses</w:t>
-      </w:r>
-      <w:proofErr w:type="spellEnd"/>
-      <w:proofErr w:type="gramStart"/>
-      <w:r>
-        <w:t>?</w:t>
+        <w:t>What are metaclasses?</w:t>
       </w:r>
       <w:r>
         <w:rPr>
@@ -90,7 +81,6 @@
         </w:rPr>
         <w:t>:</w:t>
       </w:r>
-      <w:proofErr w:type="gramEnd"/>
     </w:p>
     <w:p>
       <w:hyperlink r:id="rId7" w:history="1">
@@ -339,11 +329,9 @@
         <w:spacing w:after="0" w:line="510" w:lineRule="atLeast"/>
         <w:outlineLvl w:val="0"/>
       </w:pPr>
-      <w:proofErr w:type="spellStart"/>
       <w:r>
         <w:t>DjangoBook</w:t>
       </w:r>
-      <w:proofErr w:type="spellEnd"/>
     </w:p>
     <w:p>
       <w:pPr>
@@ -376,20 +364,12 @@
         <w:spacing w:after="0" w:line="510" w:lineRule="atLeast"/>
         <w:outlineLvl w:val="0"/>
       </w:pPr>
-      <w:proofErr w:type="spellStart"/>
       <w:r>
         <w:rPr>
           <w:rFonts w:hint="eastAsia"/>
         </w:rPr>
         <w:lastRenderedPageBreak/>
-        <w:t>Darkhorse</w:t>
-      </w:r>
-      <w:proofErr w:type="spellEnd"/>
-      <w:r>
-        <w:rPr>
-          <w:rFonts w:hint="eastAsia"/>
-        </w:rPr>
-        <w:t xml:space="preserve"> Analytic</w:t>
+        <w:t>Darkhorse Analytic</w:t>
       </w:r>
     </w:p>
     <w:p>
@@ -424,13 +404,8 @@
     </w:p>
     <w:p/>
     <w:p>
-      <w:proofErr w:type="gramStart"/>
-      <w:r>
-        <w:t>python</w:t>
-      </w:r>
-      <w:proofErr w:type="gramEnd"/>
-      <w:r>
-        <w:t xml:space="preserve"> NLTK</w:t>
+      <w:r>
+        <w:t>python NLTK</w:t>
       </w:r>
     </w:p>
     <w:p>
@@ -445,15 +420,8 @@
     </w:p>
     <w:p/>
     <w:p>
-      <w:proofErr w:type="spellStart"/>
-      <w:proofErr w:type="gramStart"/>
-      <w:r>
-        <w:t>git</w:t>
-      </w:r>
-      <w:proofErr w:type="spellEnd"/>
-      <w:proofErr w:type="gramEnd"/>
-      <w:r>
-        <w:t xml:space="preserve"> commands</w:t>
+      <w:r>
+        <w:t>git commands</w:t>
       </w:r>
     </w:p>
     <w:p>
@@ -468,16 +436,12 @@
     </w:p>
     <w:p/>
     <w:p>
-      <w:proofErr w:type="spellStart"/>
-      <w:proofErr w:type="gramStart"/>
       <w:r>
         <w:rPr>
           <w:rFonts w:hint="eastAsia"/>
         </w:rPr>
         <w:t>seaborn</w:t>
       </w:r>
-      <w:proofErr w:type="spellEnd"/>
-      <w:proofErr w:type="gramEnd"/>
     </w:p>
     <w:p>
       <w:hyperlink r:id="rId17" w:history="1">
@@ -492,13 +456,8 @@
     <w:p/>
     <w:p>
       <w:hyperlink r:id="rId18" w:tgtFrame="_blank" w:history="1">
-        <w:proofErr w:type="gramStart"/>
-        <w:r>
-          <w:t>spurious</w:t>
-        </w:r>
-        <w:proofErr w:type="gramEnd"/>
-        <w:r>
-          <w:t xml:space="preserve"> correlations</w:t>
+        <w:r>
+          <w:t>spurious correlations</w:t>
         </w:r>
       </w:hyperlink>
     </w:p>
@@ -514,21 +473,11 @@
     </w:p>
     <w:p/>
     <w:p>
-      <w:proofErr w:type="spellStart"/>
-      <w:proofErr w:type="gramStart"/>
-      <w:r>
-        <w:rPr>
-          <w:rFonts w:hint="eastAsia"/>
-        </w:rPr>
-        <w:t>git</w:t>
-      </w:r>
-      <w:proofErr w:type="spellEnd"/>
-      <w:proofErr w:type="gramEnd"/>
-      <w:r>
-        <w:rPr>
-          <w:rFonts w:hint="eastAsia"/>
-        </w:rPr>
-        <w:t xml:space="preserve"> pages</w:t>
+      <w:r>
+        <w:rPr>
+          <w:rFonts w:hint="eastAsia"/>
+        </w:rPr>
+        <w:t>git pages</w:t>
       </w:r>
     </w:p>
     <w:p>
@@ -591,33 +540,11 @@
           <w:rStyle w:val="Hyperlink"/>
         </w:rPr>
       </w:pPr>
-      <w:proofErr w:type="gramStart"/>
       <w:r>
         <w:rPr>
           <w:rStyle w:val="Hyperlink"/>
         </w:rPr>
-        <w:t>global</w:t>
-      </w:r>
-      <w:proofErr w:type="gramEnd"/>
-      <w:r>
-        <w:rPr>
-          <w:rStyle w:val="Hyperlink"/>
-        </w:rPr>
-        <w:t xml:space="preserve"> </w:t>
-      </w:r>
-      <w:proofErr w:type="spellStart"/>
-      <w:r>
-        <w:rPr>
-          <w:rStyle w:val="Hyperlink"/>
-        </w:rPr>
-        <w:t>css</w:t>
-      </w:r>
-      <w:proofErr w:type="spellEnd"/>
-      <w:r>
-        <w:rPr>
-          <w:rStyle w:val="Hyperlink"/>
-        </w:rPr>
-        <w:t xml:space="preserve"> style</w:t>
+        <w:t>global css style</w:t>
       </w:r>
     </w:p>
     <w:p>
@@ -673,13 +600,8 @@
     <w:p/>
     <w:p>
       <w:r>
-        <w:t xml:space="preserve">Python </w:t>
-      </w:r>
-      <w:proofErr w:type="spellStart"/>
-      <w:r>
-        <w:t>argparse</w:t>
-      </w:r>
-      <w:proofErr w:type="spellEnd"/>
+        <w:t>Python argparse</w:t>
+      </w:r>
     </w:p>
     <w:p>
       <w:hyperlink r:id="rId26" w:history="1">
@@ -698,11 +620,30 @@
       </w:r>
     </w:p>
     <w:p>
-      <w:r>
-        <w:t>http://www.osetc.com/archives/14154.html</w:t>
+      <w:hyperlink r:id="rId27" w:history="1">
+        <w:r>
+          <w:rPr>
+            <w:rStyle w:val="Hyperlink"/>
+          </w:rPr>
+          <w:t>http://www.osetc.com/archives/14154.html</w:t>
+        </w:r>
+      </w:hyperlink>
+    </w:p>
+    <w:p/>
+    <w:p>
+      <w:r>
+        <w:t>D3.js</w:t>
+      </w:r>
+      <w:r>
+        <w:t xml:space="preserve"> tutorial</w:t>
       </w:r>
       <w:bookmarkStart w:id="0" w:name="_GoBack"/>
       <w:bookmarkEnd w:id="0"/>
+    </w:p>
+    <w:p>
+      <w:r>
+        <w:t>https://github.com/gafish/gafish.github.com/issues/4</w:t>
+      </w:r>
     </w:p>
     <w:p/>
     <w:sectPr>

</xml_diff>

<commit_message>
update doc to view
</commit_message>
<xml_diff>
--- a/Document/Document_to_review.docx
+++ b/Document/Document_to_review.docx
@@ -20,7 +20,7 @@
       <w:hyperlink r:id="rId4" w:history="1">
         <w:r>
           <w:rPr>
-            <w:rStyle w:val="a3"/>
+            <w:rStyle w:val="Hyperlink"/>
           </w:rPr>
           <w:t>https://www.zhihu.com/question/29372574</w:t>
         </w:r>
@@ -39,7 +39,7 @@
       <w:hyperlink r:id="rId5" w:history="1">
         <w:r>
           <w:rPr>
-            <w:rStyle w:val="a3"/>
+            <w:rStyle w:val="Hyperlink"/>
           </w:rPr>
           <w:t>http://www.ituring.com.cn/article?sort=newest</w:t>
         </w:r>
@@ -64,7 +64,7 @@
       <w:hyperlink r:id="rId6" w:history="1">
         <w:r>
           <w:rPr>
-            <w:rStyle w:val="a3"/>
+            <w:rStyle w:val="Hyperlink"/>
           </w:rPr>
           <w:t>http://python.jobbole.com/86903/</w:t>
         </w:r>
@@ -96,7 +96,7 @@
       <w:hyperlink r:id="rId7" w:history="1">
         <w:r>
           <w:rPr>
-            <w:rStyle w:val="a3"/>
+            <w:rStyle w:val="Hyperlink"/>
           </w:rPr>
           <w:t>http://stackoverflow.com/questions/100003/what-is-a-metaclass-in-python</w:t>
         </w:r>
@@ -189,7 +189,7 @@
     </w:p>
     <w:p>
       <w:pPr>
-        <w:pStyle w:val="1"/>
+        <w:pStyle w:val="Heading1"/>
         <w:shd w:val="clear" w:color="auto" w:fill="FFFFFF"/>
         <w:spacing w:before="0" w:beforeAutospacing="0" w:after="0" w:afterAutospacing="0" w:line="270" w:lineRule="atLeast"/>
         <w:rPr>
@@ -236,7 +236,7 @@
       <w:hyperlink r:id="rId9" w:history="1">
         <w:r>
           <w:rPr>
-            <w:rStyle w:val="a3"/>
+            <w:rStyle w:val="Hyperlink"/>
           </w:rPr>
           <w:t>http://www.cnblogs.com/avril/archive/2013/06/28/3161669.html</w:t>
         </w:r>
@@ -278,7 +278,7 @@
       <w:hyperlink r:id="rId10" w:history="1">
         <w:r>
           <w:rPr>
-            <w:rStyle w:val="a3"/>
+            <w:rStyle w:val="Hyperlink"/>
           </w:rPr>
           <w:t>https://education.ti.com/sites/CHINA/downloads/pdf/chi_square_tests_xudeqian.pdf</w:t>
         </w:r>
@@ -318,7 +318,7 @@
       <w:hyperlink r:id="rId12" w:history="1">
         <w:r>
           <w:rPr>
-            <w:rStyle w:val="a3"/>
+            <w:rStyle w:val="Hyperlink"/>
           </w:rPr>
           <w:t>https://segmentfault.com/a/1190000002965620</w:t>
         </w:r>
@@ -355,7 +355,7 @@
       <w:hyperlink r:id="rId13" w:history="1">
         <w:r>
           <w:rPr>
-            <w:rStyle w:val="a3"/>
+            <w:rStyle w:val="Hyperlink"/>
           </w:rPr>
           <w:t>http://djangobook.py3k.cn/chapter01/</w:t>
         </w:r>
@@ -416,7 +416,7 @@
       <w:hyperlink r:id="rId14" w:history="1">
         <w:r>
           <w:rPr>
-            <w:rStyle w:val="a3"/>
+            <w:rStyle w:val="Hyperlink"/>
           </w:rPr>
           <w:t>http://aosabook.org/en/index.html</w:t>
         </w:r>
@@ -437,7 +437,7 @@
       <w:hyperlink r:id="rId15" w:history="1">
         <w:r>
           <w:rPr>
-            <w:rStyle w:val="a3"/>
+            <w:rStyle w:val="Hyperlink"/>
           </w:rPr>
           <w:t>http://www.burnelltek.com/ml?page=1</w:t>
         </w:r>
@@ -460,7 +460,7 @@
       <w:hyperlink r:id="rId16" w:history="1">
         <w:r>
           <w:rPr>
-            <w:rStyle w:val="a3"/>
+            <w:rStyle w:val="Hyperlink"/>
           </w:rPr>
           <w:t>http://www.ruanyifeng.com/blog/2015/12/git-cheat-sheet.html</w:t>
         </w:r>
@@ -483,7 +483,7 @@
       <w:hyperlink r:id="rId17" w:history="1">
         <w:r>
           <w:rPr>
-            <w:rStyle w:val="a3"/>
+            <w:rStyle w:val="Hyperlink"/>
           </w:rPr>
           <w:t>https://seaborn.pydata.org/</w:t>
         </w:r>
@@ -501,7 +501,7 @@
       <w:hyperlink r:id="rId19" w:history="1">
         <w:r>
           <w:rPr>
-            <w:rStyle w:val="a3"/>
+            <w:rStyle w:val="Hyperlink"/>
           </w:rPr>
           <w:t>http://www.tylervigen.com/spurious-correlations</w:t>
         </w:r>
@@ -528,7 +528,7 @@
       <w:hyperlink r:id="rId20" w:history="1">
         <w:r>
           <w:rPr>
-            <w:rStyle w:val="a3"/>
+            <w:rStyle w:val="Hyperlink"/>
           </w:rPr>
           <w:t>https://pages.github.com/</w:t>
         </w:r>
@@ -544,7 +544,7 @@
       <w:hyperlink r:id="rId21" w:history="1">
         <w:r>
           <w:rPr>
-            <w:rStyle w:val="a3"/>
+            <w:rStyle w:val="Hyperlink"/>
           </w:rPr>
           <w:t>https://linuxstory.gitbooks.io/advanced-bash-scripting-guide-in-chinese/content/</w:t>
         </w:r>
@@ -559,13 +559,13 @@
     <w:p>
       <w:pPr>
         <w:rPr>
-          <w:rStyle w:val="a3"/>
+          <w:rStyle w:val="Hyperlink"/>
         </w:rPr>
       </w:pPr>
       <w:hyperlink r:id="rId22" w:history="1">
         <w:r>
           <w:rPr>
-            <w:rStyle w:val="a3"/>
+            <w:rStyle w:val="Hyperlink"/>
           </w:rPr>
           <w:t>http://jsdatav.is/intro.html</w:t>
         </w:r>
@@ -574,33 +574,33 @@
     <w:p>
       <w:pPr>
         <w:rPr>
-          <w:rStyle w:val="a3"/>
-        </w:rPr>
-      </w:pPr>
-    </w:p>
-    <w:p>
-      <w:pPr>
-        <w:rPr>
-          <w:rStyle w:val="a3"/>
-        </w:rPr>
-      </w:pPr>
-      <w:r>
-        <w:rPr>
-          <w:rStyle w:val="a3"/>
+          <w:rStyle w:val="Hyperlink"/>
+        </w:rPr>
+      </w:pPr>
+    </w:p>
+    <w:p>
+      <w:pPr>
+        <w:rPr>
+          <w:rStyle w:val="Hyperlink"/>
+        </w:rPr>
+      </w:pPr>
+      <w:r>
+        <w:rPr>
+          <w:rStyle w:val="Hyperlink"/>
         </w:rPr>
         <w:t xml:space="preserve">global </w:t>
       </w:r>
       <w:proofErr w:type="spellStart"/>
       <w:r>
         <w:rPr>
-          <w:rStyle w:val="a3"/>
+          <w:rStyle w:val="Hyperlink"/>
         </w:rPr>
         <w:t>css</w:t>
       </w:r>
       <w:proofErr w:type="spellEnd"/>
       <w:r>
         <w:rPr>
-          <w:rStyle w:val="a3"/>
+          <w:rStyle w:val="Hyperlink"/>
         </w:rPr>
         <w:t xml:space="preserve"> style</w:t>
       </w:r>
@@ -609,7 +609,7 @@
       <w:hyperlink r:id="rId23" w:anchor="grid-example-fluid" w:history="1">
         <w:r>
           <w:rPr>
-            <w:rStyle w:val="a3"/>
+            <w:rStyle w:val="Hyperlink"/>
           </w:rPr>
           <w:t>http://v3.bootcss.com/css/#grid-example-fluid</w:t>
         </w:r>
@@ -625,7 +625,7 @@
       <w:hyperlink r:id="rId24" w:history="1">
         <w:r>
           <w:rPr>
-            <w:rStyle w:val="a3"/>
+            <w:rStyle w:val="Hyperlink"/>
           </w:rPr>
           <w:t>http://www.cnblogs.com/heaad/archive/2011/01/02/1924195.html</w:t>
         </w:r>
@@ -649,7 +649,7 @@
       <w:hyperlink r:id="rId25" w:history="1">
         <w:r>
           <w:rPr>
-            <w:rStyle w:val="a3"/>
+            <w:rStyle w:val="Hyperlink"/>
           </w:rPr>
           <w:t>http://python.jobbole.com/84769/</w:t>
         </w:r>
@@ -670,7 +670,7 @@
       <w:hyperlink r:id="rId26" w:history="1">
         <w:r>
           <w:rPr>
-            <w:rStyle w:val="a3"/>
+            <w:rStyle w:val="Hyperlink"/>
           </w:rPr>
           <w:t>http://blog.xiayf.cn/2013/03/30/argparse/</w:t>
         </w:r>
@@ -686,7 +686,7 @@
       <w:hyperlink r:id="rId27" w:history="1">
         <w:r>
           <w:rPr>
-            <w:rStyle w:val="a3"/>
+            <w:rStyle w:val="Hyperlink"/>
           </w:rPr>
           <w:t>http://www.osetc.com/archives/14154.html</w:t>
         </w:r>
@@ -721,7 +721,7 @@
       <w:hyperlink r:id="rId28" w:history="1">
         <w:r>
           <w:rPr>
-            <w:rStyle w:val="a3"/>
+            <w:rStyle w:val="Hyperlink"/>
           </w:rPr>
           <w:t>http://www.appinn.com/markdown/</w:t>
         </w:r>
@@ -757,8 +757,32 @@
       </w:hyperlink>
     </w:p>
     <w:p>
-      <w:r>
-        <w:t>https://segmentfault.com/a/1190000006121957</w:t>
+      <w:hyperlink r:id="rId30" w:history="1">
+        <w:r>
+          <w:rPr>
+            <w:rStyle w:val="Hyperlink"/>
+          </w:rPr>
+          <w:t>https://segmentfault.com/a/1190000006121957</w:t>
+        </w:r>
+      </w:hyperlink>
+    </w:p>
+    <w:p/>
+    <w:p>
+      <w:r>
+        <w:rPr>
+          <w:rFonts w:hint="eastAsia"/>
+        </w:rPr>
+        <w:t>廖雪峰</w:t>
+      </w:r>
+    </w:p>
+    <w:p>
+      <w:pPr>
+        <w:rPr>
+          <w:rFonts w:hint="eastAsia"/>
+        </w:rPr>
+      </w:pPr>
+      <w:r>
+        <w:t>http://www.liaoxuefeng.com/wiki/0013739516305929606dd18361248578c67b8067c8c017b000</w:t>
       </w:r>
       <w:bookmarkStart w:id="0" w:name="_GoBack"/>
       <w:bookmarkEnd w:id="0"/>
@@ -1162,15 +1186,15 @@
     <w:lsdException w:name="List Table 6 Colorful Accent 6" w:uiPriority="51"/>
     <w:lsdException w:name="List Table 7 Colorful Accent 6" w:uiPriority="52"/>
   </w:latentStyles>
-  <w:style w:type="paragraph" w:default="1" w:styleId="a">
+  <w:style w:type="paragraph" w:default="1" w:styleId="Normal">
     <w:name w:val="Normal"/>
     <w:qFormat/>
     <w:rsid w:val="00C40413"/>
   </w:style>
-  <w:style w:type="paragraph" w:styleId="1">
+  <w:style w:type="paragraph" w:styleId="Heading1">
     <w:name w:val="heading 1"/>
-    <w:basedOn w:val="a"/>
-    <w:link w:val="1Char"/>
+    <w:basedOn w:val="Normal"/>
+    <w:link w:val="Heading1Char"/>
     <w:uiPriority w:val="9"/>
     <w:qFormat/>
     <w:rsid w:val="006D77F0"/>
@@ -1187,13 +1211,13 @@
       <w:szCs w:val="48"/>
     </w:rPr>
   </w:style>
-  <w:style w:type="character" w:default="1" w:styleId="a0">
+  <w:style w:type="character" w:default="1" w:styleId="DefaultParagraphFont">
     <w:name w:val="Default Paragraph Font"/>
     <w:uiPriority w:val="1"/>
     <w:semiHidden/>
     <w:unhideWhenUsed/>
   </w:style>
-  <w:style w:type="table" w:default="1" w:styleId="a1">
+  <w:style w:type="table" w:default="1" w:styleId="TableNormal">
     <w:name w:val="Normal Table"/>
     <w:uiPriority w:val="99"/>
     <w:semiHidden/>
@@ -1208,15 +1232,15 @@
       </w:tblCellMar>
     </w:tblPr>
   </w:style>
-  <w:style w:type="numbering" w:default="1" w:styleId="a2">
+  <w:style w:type="numbering" w:default="1" w:styleId="NoList">
     <w:name w:val="No List"/>
     <w:uiPriority w:val="99"/>
     <w:semiHidden/>
     <w:unhideWhenUsed/>
   </w:style>
-  <w:style w:type="character" w:styleId="a3">
+  <w:style w:type="character" w:styleId="Hyperlink">
     <w:name w:val="Hyperlink"/>
-    <w:basedOn w:val="a0"/>
+    <w:basedOn w:val="DefaultParagraphFont"/>
     <w:uiPriority w:val="99"/>
     <w:unhideWhenUsed/>
     <w:rsid w:val="00C10060"/>
@@ -1225,10 +1249,10 @@
       <w:u w:val="single"/>
     </w:rPr>
   </w:style>
-  <w:style w:type="character" w:customStyle="1" w:styleId="1Char">
-    <w:name w:val="标题 1 Char"/>
-    <w:basedOn w:val="a0"/>
-    <w:link w:val="1"/>
+  <w:style w:type="character" w:customStyle="1" w:styleId="Heading1Char">
+    <w:name w:val="Heading 1 Char"/>
+    <w:basedOn w:val="DefaultParagraphFont"/>
+    <w:link w:val="Heading1"/>
     <w:uiPriority w:val="9"/>
     <w:rsid w:val="006D77F0"/>
     <w:rPr>
@@ -1242,12 +1266,12 @@
   </w:style>
   <w:style w:type="character" w:customStyle="1" w:styleId="apple-converted-space">
     <w:name w:val="apple-converted-space"/>
-    <w:basedOn w:val="a0"/>
+    <w:basedOn w:val="DefaultParagraphFont"/>
     <w:rsid w:val="006D77F0"/>
   </w:style>
-  <w:style w:type="character" w:styleId="a4">
+  <w:style w:type="character" w:styleId="FollowedHyperlink">
     <w:name w:val="FollowedHyperlink"/>
-    <w:basedOn w:val="a0"/>
+    <w:basedOn w:val="DefaultParagraphFont"/>
     <w:uiPriority w:val="99"/>
     <w:semiHidden/>
     <w:unhideWhenUsed/>

</xml_diff>

<commit_message>
:memo:update doc to review
</commit_message>
<xml_diff>
--- a/Document/Document_to_review.docx
+++ b/Document/Document_to_review.docx
@@ -1,6 +1,6 @@
 
 <file path=word/document.xml><?xml version="1.0" encoding="utf-8"?>
-<w:document xmlns:wpc="http://schemas.microsoft.com/office/word/2010/wordprocessingCanvas" xmlns:mc="http://schemas.openxmlformats.org/markup-compatibility/2006" xmlns:o="urn:schemas-microsoft-com:office:office" xmlns:r="http://schemas.openxmlformats.org/officeDocument/2006/relationships" xmlns:m="http://schemas.openxmlformats.org/officeDocument/2006/math" xmlns:v="urn:schemas-microsoft-com:vml" xmlns:wp14="http://schemas.microsoft.com/office/word/2010/wordprocessingDrawing" xmlns:wp="http://schemas.openxmlformats.org/drawingml/2006/wordprocessingDrawing" xmlns:w10="urn:schemas-microsoft-com:office:word" xmlns:w="http://schemas.openxmlformats.org/wordprocessingml/2006/main" xmlns:w14="http://schemas.microsoft.com/office/word/2010/wordml" xmlns:w15="http://schemas.microsoft.com/office/word/2012/wordml" xmlns:wpg="http://schemas.microsoft.com/office/word/2010/wordprocessingGroup" xmlns:wpi="http://schemas.microsoft.com/office/word/2010/wordprocessingInk" xmlns:wne="http://schemas.microsoft.com/office/word/2006/wordml" xmlns:wps="http://schemas.microsoft.com/office/word/2010/wordprocessingShape" mc:Ignorable="w14 w15 wp14">
+<w:document xmlns:wpc="http://schemas.microsoft.com/office/word/2010/wordprocessingCanvas" xmlns:mc="http://schemas.openxmlformats.org/markup-compatibility/2006" xmlns:o="urn:schemas-microsoft-com:office:office" xmlns:r="http://schemas.openxmlformats.org/officeDocument/2006/relationships" xmlns:m="http://schemas.openxmlformats.org/officeDocument/2006/math" xmlns:v="urn:schemas-microsoft-com:vml" xmlns:wp14="http://schemas.microsoft.com/office/word/2010/wordprocessingDrawing" xmlns:wp="http://schemas.openxmlformats.org/drawingml/2006/wordprocessingDrawing" xmlns:w10="urn:schemas-microsoft-com:office:word" xmlns:w="http://schemas.openxmlformats.org/wordprocessingml/2006/main" xmlns:w14="http://schemas.microsoft.com/office/word/2010/wordml" xmlns:wpg="http://schemas.microsoft.com/office/word/2010/wordprocessingGroup" xmlns:wpi="http://schemas.microsoft.com/office/word/2010/wordprocessingInk" xmlns:wne="http://schemas.microsoft.com/office/word/2006/wordml" xmlns:wps="http://schemas.microsoft.com/office/word/2010/wordprocessingShape" mc:Ignorable="w14 wp14">
   <w:body>
     <w:p>
       <w:r>
@@ -17,7 +17,7 @@
       </w:r>
     </w:p>
     <w:p>
-      <w:hyperlink r:id="rId4" w:history="1">
+      <w:hyperlink r:id="rId5" w:history="1">
         <w:r>
           <w:rPr>
             <w:rStyle w:val="a3"/>
@@ -36,7 +36,7 @@
       </w:r>
     </w:p>
     <w:p>
-      <w:hyperlink r:id="rId5" w:history="1">
+      <w:hyperlink r:id="rId6" w:history="1">
         <w:r>
           <w:rPr>
             <w:rStyle w:val="a3"/>
@@ -61,7 +61,7 @@
       </w:r>
     </w:p>
     <w:p>
-      <w:hyperlink r:id="rId6" w:history="1">
+      <w:hyperlink r:id="rId7" w:history="1">
         <w:r>
           <w:rPr>
             <w:rStyle w:val="a3"/>
@@ -73,16 +73,7 @@
     <w:p/>
     <w:p>
       <w:r>
-        <w:t xml:space="preserve">What are </w:t>
-      </w:r>
-      <w:proofErr w:type="spellStart"/>
-      <w:r>
-        <w:t>metaclasses</w:t>
-      </w:r>
-      <w:proofErr w:type="spellEnd"/>
-      <w:proofErr w:type="gramStart"/>
-      <w:r>
-        <w:t>?</w:t>
+        <w:t>What are metaclasses?</w:t>
       </w:r>
       <w:r>
         <w:rPr>
@@ -90,10 +81,9 @@
         </w:rPr>
         <w:t>:</w:t>
       </w:r>
-      <w:proofErr w:type="gramEnd"/>
-    </w:p>
-    <w:p>
-      <w:hyperlink r:id="rId7" w:history="1">
+    </w:p>
+    <w:p>
+      <w:hyperlink r:id="rId8" w:history="1">
         <w:r>
           <w:rPr>
             <w:rStyle w:val="a3"/>
@@ -201,7 +191,7 @@
           <w:szCs w:val="22"/>
         </w:rPr>
       </w:pPr>
-      <w:hyperlink r:id="rId8" w:history="1">
+      <w:hyperlink r:id="rId9" w:history="1">
         <w:r>
           <w:rPr>
             <w:rFonts w:ascii="Georgia" w:eastAsiaTheme="minorEastAsia" w:hAnsi="Georgia" w:cstheme="minorBidi"/>
@@ -233,7 +223,7 @@
         <w:spacing w:after="0" w:line="510" w:lineRule="atLeast"/>
         <w:outlineLvl w:val="0"/>
       </w:pPr>
-      <w:hyperlink r:id="rId9" w:history="1">
+      <w:hyperlink r:id="rId10" w:history="1">
         <w:r>
           <w:rPr>
             <w:rStyle w:val="a3"/>
@@ -275,7 +265,7 @@
         <w:spacing w:after="0" w:line="510" w:lineRule="atLeast"/>
         <w:outlineLvl w:val="0"/>
       </w:pPr>
-      <w:hyperlink r:id="rId10" w:history="1">
+      <w:hyperlink r:id="rId11" w:history="1">
         <w:r>
           <w:rPr>
             <w:rStyle w:val="a3"/>
@@ -299,7 +289,7 @@
         <w:spacing w:after="0" w:line="510" w:lineRule="atLeast"/>
         <w:outlineLvl w:val="0"/>
       </w:pPr>
-      <w:hyperlink r:id="rId11" w:history="1">
+      <w:hyperlink r:id="rId12" w:history="1">
         <w:r>
           <w:t>Python Mock</w:t>
         </w:r>
@@ -315,7 +305,7 @@
         <w:spacing w:after="0" w:line="510" w:lineRule="atLeast"/>
         <w:outlineLvl w:val="0"/>
       </w:pPr>
-      <w:hyperlink r:id="rId12" w:history="1">
+      <w:hyperlink r:id="rId13" w:history="1">
         <w:r>
           <w:rPr>
             <w:rStyle w:val="a3"/>
@@ -339,11 +329,9 @@
         <w:spacing w:after="0" w:line="510" w:lineRule="atLeast"/>
         <w:outlineLvl w:val="0"/>
       </w:pPr>
-      <w:proofErr w:type="spellStart"/>
       <w:r>
         <w:t>DjangoBook</w:t>
       </w:r>
-      <w:proofErr w:type="spellEnd"/>
     </w:p>
     <w:p>
       <w:pPr>
@@ -352,7 +340,7 @@
         <w:spacing w:after="0" w:line="510" w:lineRule="atLeast"/>
         <w:outlineLvl w:val="0"/>
       </w:pPr>
-      <w:hyperlink r:id="rId13" w:history="1">
+      <w:hyperlink r:id="rId14" w:history="1">
         <w:r>
           <w:rPr>
             <w:rStyle w:val="a3"/>
@@ -376,20 +364,12 @@
         <w:spacing w:after="0" w:line="510" w:lineRule="atLeast"/>
         <w:outlineLvl w:val="0"/>
       </w:pPr>
-      <w:proofErr w:type="spellStart"/>
       <w:r>
         <w:rPr>
           <w:rFonts w:hint="eastAsia"/>
         </w:rPr>
         <w:lastRenderedPageBreak/>
-        <w:t>Darkhorse</w:t>
-      </w:r>
-      <w:proofErr w:type="spellEnd"/>
-      <w:r>
-        <w:rPr>
-          <w:rFonts w:hint="eastAsia"/>
-        </w:rPr>
-        <w:t xml:space="preserve"> Analytic</w:t>
+        <w:t>Darkhorse Analytic</w:t>
       </w:r>
     </w:p>
     <w:p>
@@ -413,7 +393,7 @@
       </w:r>
     </w:p>
     <w:p>
-      <w:hyperlink r:id="rId14" w:history="1">
+      <w:hyperlink r:id="rId15" w:history="1">
         <w:r>
           <w:rPr>
             <w:rStyle w:val="a3"/>
@@ -424,17 +404,12 @@
     </w:p>
     <w:p/>
     <w:p>
-      <w:proofErr w:type="gramStart"/>
-      <w:r>
-        <w:t>python</w:t>
-      </w:r>
-      <w:proofErr w:type="gramEnd"/>
-      <w:r>
-        <w:t xml:space="preserve"> NLTK</w:t>
-      </w:r>
-    </w:p>
-    <w:p>
-      <w:hyperlink r:id="rId15" w:history="1">
+      <w:r>
+        <w:t>python NLTK</w:t>
+      </w:r>
+    </w:p>
+    <w:p>
+      <w:hyperlink r:id="rId16" w:history="1">
         <w:r>
           <w:rPr>
             <w:rStyle w:val="a3"/>
@@ -445,19 +420,12 @@
     </w:p>
     <w:p/>
     <w:p>
-      <w:proofErr w:type="spellStart"/>
-      <w:proofErr w:type="gramStart"/>
-      <w:r>
-        <w:t>git</w:t>
-      </w:r>
-      <w:proofErr w:type="spellEnd"/>
-      <w:proofErr w:type="gramEnd"/>
-      <w:r>
-        <w:t xml:space="preserve"> commands</w:t>
-      </w:r>
-    </w:p>
-    <w:p>
-      <w:hyperlink r:id="rId16" w:history="1">
+      <w:r>
+        <w:t>git commands</w:t>
+      </w:r>
+    </w:p>
+    <w:p>
+      <w:hyperlink r:id="rId17" w:history="1">
         <w:r>
           <w:rPr>
             <w:rStyle w:val="a3"/>
@@ -468,19 +436,15 @@
     </w:p>
     <w:p/>
     <w:p>
-      <w:proofErr w:type="spellStart"/>
-      <w:proofErr w:type="gramStart"/>
       <w:r>
         <w:rPr>
           <w:rFonts w:hint="eastAsia"/>
         </w:rPr>
         <w:t>seaborn</w:t>
       </w:r>
-      <w:proofErr w:type="spellEnd"/>
-      <w:proofErr w:type="gramEnd"/>
-    </w:p>
-    <w:p>
-      <w:hyperlink r:id="rId17" w:history="1">
+    </w:p>
+    <w:p>
+      <w:hyperlink r:id="rId18" w:history="1">
         <w:r>
           <w:rPr>
             <w:rStyle w:val="a3"/>
@@ -491,19 +455,14 @@
     </w:p>
     <w:p/>
     <w:p>
-      <w:hyperlink r:id="rId18" w:tgtFrame="_blank" w:history="1">
-        <w:proofErr w:type="gramStart"/>
-        <w:r>
-          <w:t>spurious</w:t>
-        </w:r>
-        <w:proofErr w:type="gramEnd"/>
-        <w:r>
-          <w:t xml:space="preserve"> correlations</w:t>
-        </w:r>
-      </w:hyperlink>
-    </w:p>
-    <w:p>
-      <w:hyperlink r:id="rId19" w:history="1">
+      <w:hyperlink r:id="rId19" w:tgtFrame="_blank" w:history="1">
+        <w:r>
+          <w:t>spurious correlations</w:t>
+        </w:r>
+      </w:hyperlink>
+    </w:p>
+    <w:p>
+      <w:hyperlink r:id="rId20" w:history="1">
         <w:r>
           <w:rPr>
             <w:rStyle w:val="a3"/>
@@ -514,25 +473,15 @@
     </w:p>
     <w:p/>
     <w:p>
-      <w:proofErr w:type="spellStart"/>
-      <w:proofErr w:type="gramStart"/>
-      <w:r>
-        <w:rPr>
-          <w:rFonts w:hint="eastAsia"/>
-        </w:rPr>
-        <w:t>git</w:t>
-      </w:r>
-      <w:proofErr w:type="spellEnd"/>
-      <w:proofErr w:type="gramEnd"/>
-      <w:r>
-        <w:rPr>
-          <w:rFonts w:hint="eastAsia"/>
-        </w:rPr>
-        <w:t xml:space="preserve"> pages</w:t>
-      </w:r>
-    </w:p>
-    <w:p>
-      <w:hyperlink r:id="rId20" w:history="1">
+      <w:r>
+        <w:rPr>
+          <w:rFonts w:hint="eastAsia"/>
+        </w:rPr>
+        <w:t>git pages</w:t>
+      </w:r>
+    </w:p>
+    <w:p>
+      <w:hyperlink r:id="rId21" w:history="1">
         <w:r>
           <w:rPr>
             <w:rStyle w:val="a3"/>
@@ -548,7 +497,7 @@
       </w:r>
     </w:p>
     <w:p>
-      <w:hyperlink r:id="rId21" w:history="1">
+      <w:hyperlink r:id="rId22" w:history="1">
         <w:r>
           <w:rPr>
             <w:rStyle w:val="a3"/>
@@ -569,7 +518,7 @@
           <w:rStyle w:val="a3"/>
         </w:rPr>
       </w:pPr>
-      <w:hyperlink r:id="rId22" w:history="1">
+      <w:hyperlink r:id="rId23" w:history="1">
         <w:r>
           <w:rPr>
             <w:rStyle w:val="a3"/>
@@ -591,37 +540,15 @@
           <w:rStyle w:val="a3"/>
         </w:rPr>
       </w:pPr>
-      <w:proofErr w:type="gramStart"/>
       <w:r>
         <w:rPr>
           <w:rStyle w:val="a3"/>
         </w:rPr>
-        <w:t>global</w:t>
-      </w:r>
-      <w:proofErr w:type="gramEnd"/>
-      <w:r>
-        <w:rPr>
-          <w:rStyle w:val="a3"/>
-        </w:rPr>
-        <w:t xml:space="preserve"> </w:t>
-      </w:r>
-      <w:proofErr w:type="spellStart"/>
-      <w:r>
-        <w:rPr>
-          <w:rStyle w:val="a3"/>
-        </w:rPr>
-        <w:t>css</w:t>
-      </w:r>
-      <w:proofErr w:type="spellEnd"/>
-      <w:r>
-        <w:rPr>
-          <w:rStyle w:val="a3"/>
-        </w:rPr>
-        <w:t xml:space="preserve"> style</w:t>
-      </w:r>
-    </w:p>
-    <w:p>
-      <w:hyperlink r:id="rId23" w:anchor="grid-example-fluid" w:history="1">
+        <w:t>global css style</w:t>
+      </w:r>
+    </w:p>
+    <w:p>
+      <w:hyperlink r:id="rId24" w:anchor="grid-example-fluid" w:history="1">
         <w:r>
           <w:rPr>
             <w:rStyle w:val="a3"/>
@@ -637,7 +564,7 @@
       </w:r>
     </w:p>
     <w:p>
-      <w:hyperlink r:id="rId24" w:history="1">
+      <w:hyperlink r:id="rId25" w:history="1">
         <w:r>
           <w:rPr>
             <w:rStyle w:val="a3"/>
@@ -661,7 +588,7 @@
       </w:r>
     </w:p>
     <w:p>
-      <w:hyperlink r:id="rId25" w:history="1">
+      <w:hyperlink r:id="rId26" w:history="1">
         <w:r>
           <w:rPr>
             <w:rStyle w:val="a3"/>
@@ -673,16 +600,11 @@
     <w:p/>
     <w:p>
       <w:r>
-        <w:t xml:space="preserve">Python </w:t>
-      </w:r>
-      <w:proofErr w:type="spellStart"/>
-      <w:r>
-        <w:t>argparse</w:t>
-      </w:r>
-      <w:proofErr w:type="spellEnd"/>
-    </w:p>
-    <w:p>
-      <w:hyperlink r:id="rId26" w:history="1">
+        <w:t>Python argparse</w:t>
+      </w:r>
+    </w:p>
+    <w:p>
+      <w:hyperlink r:id="rId27" w:history="1">
         <w:r>
           <w:rPr>
             <w:rStyle w:val="a3"/>
@@ -698,7 +620,7 @@
       </w:r>
     </w:p>
     <w:p>
-      <w:hyperlink r:id="rId27" w:history="1">
+      <w:hyperlink r:id="rId28" w:history="1">
         <w:r>
           <w:rPr>
             <w:rStyle w:val="a3"/>
@@ -709,13 +631,8 @@
     </w:p>
     <w:p/>
     <w:p>
-      <w:proofErr w:type="spellStart"/>
-      <w:r>
-        <w:t>Matplotlib</w:t>
-      </w:r>
-      <w:proofErr w:type="spellEnd"/>
-      <w:r>
-        <w:t xml:space="preserve"> blog</w:t>
+      <w:r>
+        <w:t>Matplotlib blog</w:t>
       </w:r>
     </w:p>
     <w:p>
@@ -733,7 +650,7 @@
       </w:r>
     </w:p>
     <w:p>
-      <w:hyperlink r:id="rId28" w:history="1">
+      <w:hyperlink r:id="rId29" w:history="1">
         <w:r>
           <w:rPr>
             <w:rStyle w:val="a3"/>
@@ -744,7 +661,7 @@
     </w:p>
     <w:p/>
     <w:p>
-      <w:hyperlink r:id="rId29" w:history="1">
+      <w:hyperlink r:id="rId30" w:history="1">
         <w:r>
           <w:t>Backtracking</w:t>
         </w:r>
@@ -772,7 +689,7 @@
       </w:hyperlink>
     </w:p>
     <w:p>
-      <w:hyperlink r:id="rId30" w:history="1">
+      <w:hyperlink r:id="rId31" w:history="1">
         <w:r>
           <w:rPr>
             <w:rStyle w:val="a3"/>
@@ -791,7 +708,7 @@
       </w:r>
     </w:p>
     <w:p>
-      <w:hyperlink r:id="rId31" w:history="1">
+      <w:hyperlink r:id="rId32" w:history="1">
         <w:r>
           <w:rPr>
             <w:rStyle w:val="a3"/>
@@ -802,7 +719,7 @@
     </w:p>
     <w:p/>
     <w:p>
-      <w:hyperlink r:id="rId32" w:history="1">
+      <w:hyperlink r:id="rId33" w:history="1">
         <w:r>
           <w:t>谈谈</w:t>
         </w:r>
@@ -815,7 +732,7 @@
       </w:hyperlink>
     </w:p>
     <w:p>
-      <w:hyperlink r:id="rId33" w:history="1">
+      <w:hyperlink r:id="rId34" w:history="1">
         <w:r>
           <w:rPr>
             <w:rStyle w:val="a3"/>
@@ -866,7 +783,7 @@
           <w:szCs w:val="22"/>
         </w:rPr>
       </w:pPr>
-      <w:hyperlink r:id="rId34" w:history="1">
+      <w:hyperlink r:id="rId35" w:history="1">
         <w:r>
           <w:rPr>
             <w:rStyle w:val="a3"/>
@@ -942,7 +859,7 @@
           <w:szCs w:val="22"/>
         </w:rPr>
       </w:pPr>
-      <w:hyperlink r:id="rId35" w:history="1">
+      <w:hyperlink r:id="rId36" w:history="1">
         <w:r>
           <w:rPr>
             <w:rStyle w:val="a3"/>
@@ -987,40 +904,28 @@
         </w:rPr>
       </w:pPr>
     </w:p>
-    <w:bookmarkStart w:id="0" w:name="_GoBack"/>
-    <w:p>
-      <w:r>
-        <w:fldChar w:fldCharType="begin"/>
-      </w:r>
-      <w:r>
-        <w:instrText xml:space="preserve"> HYPERLINK "http://blog.csdn.net/zsl10/article/details/52885597" </w:instrText>
-      </w:r>
-      <w:r>
-        <w:fldChar w:fldCharType="separate"/>
-      </w:r>
-      <w:r>
-        <w:rPr>
-          <w:rFonts w:hint="eastAsia"/>
-        </w:rPr>
-        <w:t>使用</w:t>
-      </w:r>
-      <w:r>
-        <w:rPr>
-          <w:rFonts w:hint="eastAsia"/>
-        </w:rPr>
-        <w:t>scrapy-deltafetch</w:t>
-      </w:r>
-      <w:r>
-        <w:rPr>
-          <w:rFonts w:hint="eastAsia"/>
-        </w:rPr>
-        <w:t>实现爬虫增量去重</w:t>
-      </w:r>
-      <w:r>
-        <w:fldChar w:fldCharType="end"/>
-      </w:r>
-    </w:p>
-    <w:bookmarkEnd w:id="0"/>
+    <w:p>
+      <w:hyperlink r:id="rId37" w:history="1">
+        <w:r>
+          <w:rPr>
+            <w:rFonts w:hint="eastAsia"/>
+          </w:rPr>
+          <w:t>使用</w:t>
+        </w:r>
+        <w:r>
+          <w:rPr>
+            <w:rFonts w:hint="eastAsia"/>
+          </w:rPr>
+          <w:t>scrapy-deltafetch</w:t>
+        </w:r>
+        <w:r>
+          <w:rPr>
+            <w:rFonts w:hint="eastAsia"/>
+          </w:rPr>
+          <w:t>实现爬虫增量去重</w:t>
+        </w:r>
+      </w:hyperlink>
+    </w:p>
     <w:p>
       <w:pPr>
         <w:pStyle w:val="1"/>
@@ -1077,7 +982,13 @@
         </w:rPr>
       </w:pPr>
     </w:p>
-    <w:p/>
+    <w:p>
+      <w:r>
+        <w:t>http://python.jobbole.com/85231/</w:t>
+      </w:r>
+      <w:bookmarkStart w:id="0" w:name="_GoBack"/>
+      <w:bookmarkEnd w:id="0"/>
+    </w:p>
     <w:sectPr>
       <w:pgSz w:w="12240" w:h="15840"/>
       <w:pgMar w:top="1440" w:right="1440" w:bottom="1440" w:left="1440" w:header="720" w:footer="720" w:gutter="0"/>
@@ -1089,7 +1000,7 @@
 </file>
 
 <file path=word/styles.xml><?xml version="1.0" encoding="utf-8"?>
-<w:styles xmlns:mc="http://schemas.openxmlformats.org/markup-compatibility/2006" xmlns:r="http://schemas.openxmlformats.org/officeDocument/2006/relationships" xmlns:w="http://schemas.openxmlformats.org/wordprocessingml/2006/main" xmlns:w14="http://schemas.microsoft.com/office/word/2010/wordml" xmlns:w15="http://schemas.microsoft.com/office/word/2012/wordml" mc:Ignorable="w14 w15">
+<w:styles xmlns:mc="http://schemas.openxmlformats.org/markup-compatibility/2006" xmlns:r="http://schemas.openxmlformats.org/officeDocument/2006/relationships" xmlns:w="http://schemas.openxmlformats.org/wordprocessingml/2006/main" xmlns:w14="http://schemas.microsoft.com/office/word/2010/wordml" mc:Ignorable="w14">
   <w:docDefaults>
     <w:rPrDefault>
       <w:rPr>
@@ -1104,378 +1015,397 @@
       </w:pPr>
     </w:pPrDefault>
   </w:docDefaults>
-  <w:latentStyles w:defLockedState="0" w:defUIPriority="99" w:defSemiHidden="0" w:defUnhideWhenUsed="0" w:defQFormat="0" w:count="371">
-    <w:lsdException w:name="Normal" w:uiPriority="0" w:qFormat="1"/>
-    <w:lsdException w:name="heading 1" w:uiPriority="9" w:qFormat="1"/>
-    <w:lsdException w:name="heading 2" w:semiHidden="1" w:uiPriority="9" w:unhideWhenUsed="1" w:qFormat="1"/>
-    <w:lsdException w:name="heading 3" w:semiHidden="1" w:uiPriority="9" w:unhideWhenUsed="1" w:qFormat="1"/>
-    <w:lsdException w:name="heading 4" w:semiHidden="1" w:uiPriority="9" w:unhideWhenUsed="1" w:qFormat="1"/>
-    <w:lsdException w:name="heading 5" w:semiHidden="1" w:uiPriority="9" w:unhideWhenUsed="1" w:qFormat="1"/>
-    <w:lsdException w:name="heading 6" w:semiHidden="1" w:uiPriority="9" w:unhideWhenUsed="1" w:qFormat="1"/>
-    <w:lsdException w:name="heading 7" w:semiHidden="1" w:uiPriority="9" w:unhideWhenUsed="1" w:qFormat="1"/>
-    <w:lsdException w:name="heading 8" w:semiHidden="1" w:uiPriority="9" w:unhideWhenUsed="1" w:qFormat="1"/>
-    <w:lsdException w:name="heading 9" w:semiHidden="1" w:uiPriority="9" w:unhideWhenUsed="1" w:qFormat="1"/>
-    <w:lsdException w:name="index 1" w:semiHidden="1" w:unhideWhenUsed="1"/>
-    <w:lsdException w:name="index 2" w:semiHidden="1" w:unhideWhenUsed="1"/>
-    <w:lsdException w:name="index 3" w:semiHidden="1" w:unhideWhenUsed="1"/>
-    <w:lsdException w:name="index 4" w:semiHidden="1" w:unhideWhenUsed="1"/>
-    <w:lsdException w:name="index 5" w:semiHidden="1" w:unhideWhenUsed="1"/>
-    <w:lsdException w:name="index 6" w:semiHidden="1" w:unhideWhenUsed="1"/>
-    <w:lsdException w:name="index 7" w:semiHidden="1" w:unhideWhenUsed="1"/>
-    <w:lsdException w:name="index 8" w:semiHidden="1" w:unhideWhenUsed="1"/>
-    <w:lsdException w:name="index 9" w:semiHidden="1" w:unhideWhenUsed="1"/>
-    <w:lsdException w:name="toc 1" w:semiHidden="1" w:uiPriority="39" w:unhideWhenUsed="1"/>
-    <w:lsdException w:name="toc 2" w:semiHidden="1" w:uiPriority="39" w:unhideWhenUsed="1"/>
-    <w:lsdException w:name="toc 3" w:semiHidden="1" w:uiPriority="39" w:unhideWhenUsed="1"/>
-    <w:lsdException w:name="toc 4" w:semiHidden="1" w:uiPriority="39" w:unhideWhenUsed="1"/>
-    <w:lsdException w:name="toc 5" w:semiHidden="1" w:uiPriority="39" w:unhideWhenUsed="1"/>
-    <w:lsdException w:name="toc 6" w:semiHidden="1" w:uiPriority="39" w:unhideWhenUsed="1"/>
-    <w:lsdException w:name="toc 7" w:semiHidden="1" w:uiPriority="39" w:unhideWhenUsed="1"/>
-    <w:lsdException w:name="toc 8" w:semiHidden="1" w:uiPriority="39" w:unhideWhenUsed="1"/>
-    <w:lsdException w:name="toc 9" w:semiHidden="1" w:uiPriority="39" w:unhideWhenUsed="1"/>
-    <w:lsdException w:name="Normal Indent" w:semiHidden="1" w:unhideWhenUsed="1"/>
-    <w:lsdException w:name="footnote text" w:semiHidden="1" w:unhideWhenUsed="1"/>
-    <w:lsdException w:name="annotation text" w:semiHidden="1" w:unhideWhenUsed="1"/>
-    <w:lsdException w:name="header" w:semiHidden="1" w:unhideWhenUsed="1"/>
-    <w:lsdException w:name="footer" w:semiHidden="1" w:unhideWhenUsed="1"/>
-    <w:lsdException w:name="index heading" w:semiHidden="1" w:unhideWhenUsed="1"/>
-    <w:lsdException w:name="caption" w:semiHidden="1" w:uiPriority="35" w:unhideWhenUsed="1" w:qFormat="1"/>
-    <w:lsdException w:name="table of figures" w:semiHidden="1" w:unhideWhenUsed="1"/>
-    <w:lsdException w:name="envelope address" w:semiHidden="1" w:unhideWhenUsed="1"/>
-    <w:lsdException w:name="envelope return" w:semiHidden="1" w:unhideWhenUsed="1"/>
-    <w:lsdException w:name="footnote reference" w:semiHidden="1" w:unhideWhenUsed="1"/>
-    <w:lsdException w:name="annotation reference" w:semiHidden="1" w:unhideWhenUsed="1"/>
-    <w:lsdException w:name="line number" w:semiHidden="1" w:unhideWhenUsed="1"/>
-    <w:lsdException w:name="page number" w:semiHidden="1" w:unhideWhenUsed="1"/>
-    <w:lsdException w:name="endnote reference" w:semiHidden="1" w:unhideWhenUsed="1"/>
-    <w:lsdException w:name="endnote text" w:semiHidden="1" w:unhideWhenUsed="1"/>
-    <w:lsdException w:name="table of authorities" w:semiHidden="1" w:unhideWhenUsed="1"/>
-    <w:lsdException w:name="macro" w:semiHidden="1" w:unhideWhenUsed="1"/>
-    <w:lsdException w:name="toa heading" w:semiHidden="1" w:unhideWhenUsed="1"/>
-    <w:lsdException w:name="List" w:semiHidden="1" w:unhideWhenUsed="1"/>
-    <w:lsdException w:name="List Bullet" w:semiHidden="1" w:unhideWhenUsed="1"/>
-    <w:lsdException w:name="List Number" w:semiHidden="1" w:unhideWhenUsed="1"/>
-    <w:lsdException w:name="List 2" w:semiHidden="1" w:unhideWhenUsed="1"/>
-    <w:lsdException w:name="List 3" w:semiHidden="1" w:unhideWhenUsed="1"/>
-    <w:lsdException w:name="List 4" w:semiHidden="1" w:unhideWhenUsed="1"/>
-    <w:lsdException w:name="List 5" w:semiHidden="1" w:unhideWhenUsed="1"/>
-    <w:lsdException w:name="List Bullet 2" w:semiHidden="1" w:unhideWhenUsed="1"/>
-    <w:lsdException w:name="List Bullet 3" w:semiHidden="1" w:unhideWhenUsed="1"/>
-    <w:lsdException w:name="List Bullet 4" w:semiHidden="1" w:unhideWhenUsed="1"/>
-    <w:lsdException w:name="List Bullet 5" w:semiHidden="1" w:unhideWhenUsed="1"/>
-    <w:lsdException w:name="List Number 2" w:semiHidden="1" w:unhideWhenUsed="1"/>
-    <w:lsdException w:name="List Number 3" w:semiHidden="1" w:unhideWhenUsed="1"/>
-    <w:lsdException w:name="List Number 4" w:semiHidden="1" w:unhideWhenUsed="1"/>
-    <w:lsdException w:name="List Number 5" w:semiHidden="1" w:unhideWhenUsed="1"/>
-    <w:lsdException w:name="Title" w:uiPriority="10" w:qFormat="1"/>
-    <w:lsdException w:name="Closing" w:semiHidden="1" w:unhideWhenUsed="1"/>
-    <w:lsdException w:name="Signature" w:semiHidden="1" w:unhideWhenUsed="1"/>
-    <w:lsdException w:name="Default Paragraph Font" w:semiHidden="1" w:uiPriority="1" w:unhideWhenUsed="1"/>
-    <w:lsdException w:name="Body Text" w:semiHidden="1" w:unhideWhenUsed="1"/>
-    <w:lsdException w:name="Body Text Indent" w:semiHidden="1" w:unhideWhenUsed="1"/>
-    <w:lsdException w:name="List Continue" w:semiHidden="1" w:unhideWhenUsed="1"/>
-    <w:lsdException w:name="List Continue 2" w:semiHidden="1" w:unhideWhenUsed="1"/>
-    <w:lsdException w:name="List Continue 3" w:semiHidden="1" w:unhideWhenUsed="1"/>
-    <w:lsdException w:name="List Continue 4" w:semiHidden="1" w:unhideWhenUsed="1"/>
-    <w:lsdException w:name="List Continue 5" w:semiHidden="1" w:unhideWhenUsed="1"/>
-    <w:lsdException w:name="Message Header" w:semiHidden="1" w:unhideWhenUsed="1"/>
-    <w:lsdException w:name="Subtitle" w:uiPriority="11" w:qFormat="1"/>
-    <w:lsdException w:name="Salutation" w:semiHidden="1" w:unhideWhenUsed="1"/>
-    <w:lsdException w:name="Date" w:semiHidden="1" w:unhideWhenUsed="1"/>
-    <w:lsdException w:name="Body Text First Indent" w:semiHidden="1" w:unhideWhenUsed="1"/>
-    <w:lsdException w:name="Body Text First Indent 2" w:semiHidden="1" w:unhideWhenUsed="1"/>
-    <w:lsdException w:name="Note Heading" w:semiHidden="1" w:unhideWhenUsed="1"/>
-    <w:lsdException w:name="Body Text 2" w:semiHidden="1" w:unhideWhenUsed="1"/>
-    <w:lsdException w:name="Body Text 3" w:semiHidden="1" w:unhideWhenUsed="1"/>
-    <w:lsdException w:name="Body Text Indent 2" w:semiHidden="1" w:unhideWhenUsed="1"/>
-    <w:lsdException w:name="Body Text Indent 3" w:semiHidden="1" w:unhideWhenUsed="1"/>
-    <w:lsdException w:name="Block Text" w:semiHidden="1" w:unhideWhenUsed="1"/>
-    <w:lsdException w:name="Hyperlink" w:semiHidden="1" w:unhideWhenUsed="1"/>
-    <w:lsdException w:name="FollowedHyperlink" w:semiHidden="1" w:unhideWhenUsed="1"/>
-    <w:lsdException w:name="Strong" w:uiPriority="22" w:qFormat="1"/>
-    <w:lsdException w:name="Emphasis" w:uiPriority="20" w:qFormat="1"/>
-    <w:lsdException w:name="Document Map" w:semiHidden="1" w:unhideWhenUsed="1"/>
-    <w:lsdException w:name="Plain Text" w:semiHidden="1" w:unhideWhenUsed="1"/>
-    <w:lsdException w:name="E-mail Signature" w:semiHidden="1" w:unhideWhenUsed="1"/>
-    <w:lsdException w:name="HTML Top of Form" w:semiHidden="1" w:unhideWhenUsed="1"/>
-    <w:lsdException w:name="HTML Bottom of Form" w:semiHidden="1" w:unhideWhenUsed="1"/>
-    <w:lsdException w:name="Normal (Web)" w:semiHidden="1" w:unhideWhenUsed="1"/>
-    <w:lsdException w:name="HTML Acronym" w:semiHidden="1" w:unhideWhenUsed="1"/>
-    <w:lsdException w:name="HTML Address" w:semiHidden="1" w:unhideWhenUsed="1"/>
-    <w:lsdException w:name="HTML Cite" w:semiHidden="1" w:unhideWhenUsed="1"/>
-    <w:lsdException w:name="HTML Code" w:semiHidden="1" w:unhideWhenUsed="1"/>
-    <w:lsdException w:name="HTML Definition" w:semiHidden="1" w:unhideWhenUsed="1"/>
-    <w:lsdException w:name="HTML Keyboard" w:semiHidden="1" w:unhideWhenUsed="1"/>
-    <w:lsdException w:name="HTML Preformatted" w:semiHidden="1" w:unhideWhenUsed="1"/>
-    <w:lsdException w:name="HTML Sample" w:semiHidden="1" w:unhideWhenUsed="1"/>
-    <w:lsdException w:name="HTML Typewriter" w:semiHidden="1" w:unhideWhenUsed="1"/>
-    <w:lsdException w:name="HTML Variable" w:semiHidden="1" w:unhideWhenUsed="1"/>
-    <w:lsdException w:name="Normal Table" w:semiHidden="1" w:unhideWhenUsed="1"/>
-    <w:lsdException w:name="annotation subject" w:semiHidden="1" w:unhideWhenUsed="1"/>
-    <w:lsdException w:name="No List" w:semiHidden="1" w:unhideWhenUsed="1"/>
-    <w:lsdException w:name="Outline List 1" w:semiHidden="1" w:unhideWhenUsed="1"/>
-    <w:lsdException w:name="Outline List 2" w:semiHidden="1" w:unhideWhenUsed="1"/>
-    <w:lsdException w:name="Outline List 3" w:semiHidden="1" w:unhideWhenUsed="1"/>
-    <w:lsdException w:name="Table Simple 1" w:semiHidden="1" w:unhideWhenUsed="1"/>
-    <w:lsdException w:name="Table Simple 2" w:semiHidden="1" w:unhideWhenUsed="1"/>
-    <w:lsdException w:name="Table Simple 3" w:semiHidden="1" w:unhideWhenUsed="1"/>
-    <w:lsdException w:name="Table Classic 1" w:semiHidden="1" w:unhideWhenUsed="1"/>
-    <w:lsdException w:name="Table Classic 2" w:semiHidden="1" w:unhideWhenUsed="1"/>
-    <w:lsdException w:name="Table Classic 3" w:semiHidden="1" w:unhideWhenUsed="1"/>
-    <w:lsdException w:name="Table Classic 4" w:semiHidden="1" w:unhideWhenUsed="1"/>
-    <w:lsdException w:name="Table Colorful 1" w:semiHidden="1" w:unhideWhenUsed="1"/>
-    <w:lsdException w:name="Table Colorful 2" w:semiHidden="1" w:unhideWhenUsed="1"/>
-    <w:lsdException w:name="Table Colorful 3" w:semiHidden="1" w:unhideWhenUsed="1"/>
-    <w:lsdException w:name="Table Columns 1" w:semiHidden="1" w:unhideWhenUsed="1"/>
-    <w:lsdException w:name="Table Columns 2" w:semiHidden="1" w:unhideWhenUsed="1"/>
-    <w:lsdException w:name="Table Columns 3" w:semiHidden="1" w:unhideWhenUsed="1"/>
-    <w:lsdException w:name="Table Columns 4" w:semiHidden="1" w:unhideWhenUsed="1"/>
-    <w:lsdException w:name="Table Columns 5" w:semiHidden="1" w:unhideWhenUsed="1"/>
-    <w:lsdException w:name="Table Grid 1" w:semiHidden="1" w:unhideWhenUsed="1"/>
-    <w:lsdException w:name="Table Grid 2" w:semiHidden="1" w:unhideWhenUsed="1"/>
-    <w:lsdException w:name="Table Grid 3" w:semiHidden="1" w:unhideWhenUsed="1"/>
-    <w:lsdException w:name="Table Grid 4" w:semiHidden="1" w:unhideWhenUsed="1"/>
-    <w:lsdException w:name="Table Grid 5" w:semiHidden="1" w:unhideWhenUsed="1"/>
-    <w:lsdException w:name="Table Grid 6" w:semiHidden="1" w:unhideWhenUsed="1"/>
-    <w:lsdException w:name="Table Grid 7" w:semiHidden="1" w:unhideWhenUsed="1"/>
-    <w:lsdException w:name="Table Grid 8" w:semiHidden="1" w:unhideWhenUsed="1"/>
-    <w:lsdException w:name="Table List 1" w:semiHidden="1" w:unhideWhenUsed="1"/>
-    <w:lsdException w:name="Table List 2" w:semiHidden="1" w:unhideWhenUsed="1"/>
-    <w:lsdException w:name="Table List 3" w:semiHidden="1" w:unhideWhenUsed="1"/>
-    <w:lsdException w:name="Table List 4" w:semiHidden="1" w:unhideWhenUsed="1"/>
-    <w:lsdException w:name="Table List 5" w:semiHidden="1" w:unhideWhenUsed="1"/>
-    <w:lsdException w:name="Table List 6" w:semiHidden="1" w:unhideWhenUsed="1"/>
-    <w:lsdException w:name="Table List 7" w:semiHidden="1" w:unhideWhenUsed="1"/>
-    <w:lsdException w:name="Table List 8" w:semiHidden="1" w:unhideWhenUsed="1"/>
-    <w:lsdException w:name="Table 3D effects 1" w:semiHidden="1" w:unhideWhenUsed="1"/>
-    <w:lsdException w:name="Table 3D effects 2" w:semiHidden="1" w:unhideWhenUsed="1"/>
-    <w:lsdException w:name="Table 3D effects 3" w:semiHidden="1" w:unhideWhenUsed="1"/>
-    <w:lsdException w:name="Table Contemporary" w:semiHidden="1" w:unhideWhenUsed="1"/>
-    <w:lsdException w:name="Table Elegant" w:semiHidden="1" w:unhideWhenUsed="1"/>
-    <w:lsdException w:name="Table Professional" w:semiHidden="1" w:unhideWhenUsed="1"/>
-    <w:lsdException w:name="Table Subtle 1" w:semiHidden="1" w:unhideWhenUsed="1"/>
-    <w:lsdException w:name="Table Subtle 2" w:semiHidden="1" w:unhideWhenUsed="1"/>
-    <w:lsdException w:name="Table Web 1" w:semiHidden="1" w:unhideWhenUsed="1"/>
-    <w:lsdException w:name="Table Web 2" w:semiHidden="1" w:unhideWhenUsed="1"/>
-    <w:lsdException w:name="Table Web 3" w:semiHidden="1" w:unhideWhenUsed="1"/>
-    <w:lsdException w:name="Balloon Text" w:semiHidden="1" w:unhideWhenUsed="1"/>
-    <w:lsdException w:name="Table Grid" w:uiPriority="39"/>
-    <w:lsdException w:name="Table Theme" w:semiHidden="1" w:unhideWhenUsed="1"/>
-    <w:lsdException w:name="Placeholder Text" w:semiHidden="1"/>
-    <w:lsdException w:name="No Spacing" w:uiPriority="1" w:qFormat="1"/>
-    <w:lsdException w:name="Light Shading" w:uiPriority="60"/>
-    <w:lsdException w:name="Light List" w:uiPriority="61"/>
-    <w:lsdException w:name="Light Grid" w:uiPriority="62"/>
-    <w:lsdException w:name="Medium Shading 1" w:uiPriority="63"/>
-    <w:lsdException w:name="Medium Shading 2" w:uiPriority="64"/>
-    <w:lsdException w:name="Medium List 1" w:uiPriority="65"/>
-    <w:lsdException w:name="Medium List 2" w:uiPriority="66"/>
-    <w:lsdException w:name="Medium Grid 1" w:uiPriority="67"/>
-    <w:lsdException w:name="Medium Grid 2" w:uiPriority="68"/>
-    <w:lsdException w:name="Medium Grid 3" w:uiPriority="69"/>
-    <w:lsdException w:name="Dark List" w:uiPriority="70"/>
-    <w:lsdException w:name="Colorful Shading" w:uiPriority="71"/>
-    <w:lsdException w:name="Colorful List" w:uiPriority="72"/>
-    <w:lsdException w:name="Colorful Grid" w:uiPriority="73"/>
-    <w:lsdException w:name="Light Shading Accent 1" w:uiPriority="60"/>
-    <w:lsdException w:name="Light List Accent 1" w:uiPriority="61"/>
-    <w:lsdException w:name="Light Grid Accent 1" w:uiPriority="62"/>
-    <w:lsdException w:name="Medium Shading 1 Accent 1" w:uiPriority="63"/>
-    <w:lsdException w:name="Medium Shading 2 Accent 1" w:uiPriority="64"/>
-    <w:lsdException w:name="Medium List 1 Accent 1" w:uiPriority="65"/>
-    <w:lsdException w:name="Revision" w:semiHidden="1"/>
-    <w:lsdException w:name="List Paragraph" w:uiPriority="34" w:qFormat="1"/>
-    <w:lsdException w:name="Quote" w:uiPriority="29" w:qFormat="1"/>
-    <w:lsdException w:name="Intense Quote" w:uiPriority="30" w:qFormat="1"/>
-    <w:lsdException w:name="Medium List 2 Accent 1" w:uiPriority="66"/>
-    <w:lsdException w:name="Medium Grid 1 Accent 1" w:uiPriority="67"/>
-    <w:lsdException w:name="Medium Grid 2 Accent 1" w:uiPriority="68"/>
-    <w:lsdException w:name="Medium Grid 3 Accent 1" w:uiPriority="69"/>
-    <w:lsdException w:name="Dark List Accent 1" w:uiPriority="70"/>
-    <w:lsdException w:name="Colorful Shading Accent 1" w:uiPriority="71"/>
-    <w:lsdException w:name="Colorful List Accent 1" w:uiPriority="72"/>
-    <w:lsdException w:name="Colorful Grid Accent 1" w:uiPriority="73"/>
-    <w:lsdException w:name="Light Shading Accent 2" w:uiPriority="60"/>
-    <w:lsdException w:name="Light List Accent 2" w:uiPriority="61"/>
-    <w:lsdException w:name="Light Grid Accent 2" w:uiPriority="62"/>
-    <w:lsdException w:name="Medium Shading 1 Accent 2" w:uiPriority="63"/>
-    <w:lsdException w:name="Medium Shading 2 Accent 2" w:uiPriority="64"/>
-    <w:lsdException w:name="Medium List 1 Accent 2" w:uiPriority="65"/>
-    <w:lsdException w:name="Medium List 2 Accent 2" w:uiPriority="66"/>
-    <w:lsdException w:name="Medium Grid 1 Accent 2" w:uiPriority="67"/>
-    <w:lsdException w:name="Medium Grid 2 Accent 2" w:uiPriority="68"/>
-    <w:lsdException w:name="Medium Grid 3 Accent 2" w:uiPriority="69"/>
-    <w:lsdException w:name="Dark List Accent 2" w:uiPriority="70"/>
-    <w:lsdException w:name="Colorful Shading Accent 2" w:uiPriority="71"/>
-    <w:lsdException w:name="Colorful List Accent 2" w:uiPriority="72"/>
-    <w:lsdException w:name="Colorful Grid Accent 2" w:uiPriority="73"/>
-    <w:lsdException w:name="Light Shading Accent 3" w:uiPriority="60"/>
-    <w:lsdException w:name="Light List Accent 3" w:uiPriority="61"/>
-    <w:lsdException w:name="Light Grid Accent 3" w:uiPriority="62"/>
-    <w:lsdException w:name="Medium Shading 1 Accent 3" w:uiPriority="63"/>
-    <w:lsdException w:name="Medium Shading 2 Accent 3" w:uiPriority="64"/>
-    <w:lsdException w:name="Medium List 1 Accent 3" w:uiPriority="65"/>
-    <w:lsdException w:name="Medium List 2 Accent 3" w:uiPriority="66"/>
-    <w:lsdException w:name="Medium Grid 1 Accent 3" w:uiPriority="67"/>
-    <w:lsdException w:name="Medium Grid 2 Accent 3" w:uiPriority="68"/>
-    <w:lsdException w:name="Medium Grid 3 Accent 3" w:uiPriority="69"/>
-    <w:lsdException w:name="Dark List Accent 3" w:uiPriority="70"/>
-    <w:lsdException w:name="Colorful Shading Accent 3" w:uiPriority="71"/>
-    <w:lsdException w:name="Colorful List Accent 3" w:uiPriority="72"/>
-    <w:lsdException w:name="Colorful Grid Accent 3" w:uiPriority="73"/>
-    <w:lsdException w:name="Light Shading Accent 4" w:uiPriority="60"/>
-    <w:lsdException w:name="Light List Accent 4" w:uiPriority="61"/>
-    <w:lsdException w:name="Light Grid Accent 4" w:uiPriority="62"/>
-    <w:lsdException w:name="Medium Shading 1 Accent 4" w:uiPriority="63"/>
-    <w:lsdException w:name="Medium Shading 2 Accent 4" w:uiPriority="64"/>
-    <w:lsdException w:name="Medium List 1 Accent 4" w:uiPriority="65"/>
-    <w:lsdException w:name="Medium List 2 Accent 4" w:uiPriority="66"/>
-    <w:lsdException w:name="Medium Grid 1 Accent 4" w:uiPriority="67"/>
-    <w:lsdException w:name="Medium Grid 2 Accent 4" w:uiPriority="68"/>
-    <w:lsdException w:name="Medium Grid 3 Accent 4" w:uiPriority="69"/>
-    <w:lsdException w:name="Dark List Accent 4" w:uiPriority="70"/>
-    <w:lsdException w:name="Colorful Shading Accent 4" w:uiPriority="71"/>
-    <w:lsdException w:name="Colorful List Accent 4" w:uiPriority="72"/>
-    <w:lsdException w:name="Colorful Grid Accent 4" w:uiPriority="73"/>
-    <w:lsdException w:name="Light Shading Accent 5" w:uiPriority="60"/>
-    <w:lsdException w:name="Light List Accent 5" w:uiPriority="61"/>
-    <w:lsdException w:name="Light Grid Accent 5" w:uiPriority="62"/>
-    <w:lsdException w:name="Medium Shading 1 Accent 5" w:uiPriority="63"/>
-    <w:lsdException w:name="Medium Shading 2 Accent 5" w:uiPriority="64"/>
-    <w:lsdException w:name="Medium List 1 Accent 5" w:uiPriority="65"/>
-    <w:lsdException w:name="Medium List 2 Accent 5" w:uiPriority="66"/>
-    <w:lsdException w:name="Medium Grid 1 Accent 5" w:uiPriority="67"/>
-    <w:lsdException w:name="Medium Grid 2 Accent 5" w:uiPriority="68"/>
-    <w:lsdException w:name="Medium Grid 3 Accent 5" w:uiPriority="69"/>
-    <w:lsdException w:name="Dark List Accent 5" w:uiPriority="70"/>
-    <w:lsdException w:name="Colorful Shading Accent 5" w:uiPriority="71"/>
-    <w:lsdException w:name="Colorful List Accent 5" w:uiPriority="72"/>
-    <w:lsdException w:name="Colorful Grid Accent 5" w:uiPriority="73"/>
-    <w:lsdException w:name="Light Shading Accent 6" w:uiPriority="60"/>
-    <w:lsdException w:name="Light List Accent 6" w:uiPriority="61"/>
-    <w:lsdException w:name="Light Grid Accent 6" w:uiPriority="62"/>
-    <w:lsdException w:name="Medium Shading 1 Accent 6" w:uiPriority="63"/>
-    <w:lsdException w:name="Medium Shading 2 Accent 6" w:uiPriority="64"/>
-    <w:lsdException w:name="Medium List 1 Accent 6" w:uiPriority="65"/>
-    <w:lsdException w:name="Medium List 2 Accent 6" w:uiPriority="66"/>
-    <w:lsdException w:name="Medium Grid 1 Accent 6" w:uiPriority="67"/>
-    <w:lsdException w:name="Medium Grid 2 Accent 6" w:uiPriority="68"/>
-    <w:lsdException w:name="Medium Grid 3 Accent 6" w:uiPriority="69"/>
-    <w:lsdException w:name="Dark List Accent 6" w:uiPriority="70"/>
-    <w:lsdException w:name="Colorful Shading Accent 6" w:uiPriority="71"/>
-    <w:lsdException w:name="Colorful List Accent 6" w:uiPriority="72"/>
-    <w:lsdException w:name="Colorful Grid Accent 6" w:uiPriority="73"/>
-    <w:lsdException w:name="Subtle Emphasis" w:uiPriority="19" w:qFormat="1"/>
-    <w:lsdException w:name="Intense Emphasis" w:uiPriority="21" w:qFormat="1"/>
-    <w:lsdException w:name="Subtle Reference" w:uiPriority="31" w:qFormat="1"/>
-    <w:lsdException w:name="Intense Reference" w:uiPriority="32" w:qFormat="1"/>
-    <w:lsdException w:name="Book Title" w:uiPriority="33" w:qFormat="1"/>
-    <w:lsdException w:name="Bibliography" w:semiHidden="1" w:uiPriority="37" w:unhideWhenUsed="1"/>
-    <w:lsdException w:name="TOC Heading" w:semiHidden="1" w:uiPriority="39" w:unhideWhenUsed="1" w:qFormat="1"/>
-    <w:lsdException w:name="Plain Table 1" w:uiPriority="41"/>
-    <w:lsdException w:name="Plain Table 2" w:uiPriority="42"/>
-    <w:lsdException w:name="Plain Table 3" w:uiPriority="43"/>
-    <w:lsdException w:name="Plain Table 4" w:uiPriority="44"/>
-    <w:lsdException w:name="Plain Table 5" w:uiPriority="45"/>
-    <w:lsdException w:name="Grid Table Light" w:uiPriority="40"/>
-    <w:lsdException w:name="Grid Table 1 Light" w:uiPriority="46"/>
-    <w:lsdException w:name="Grid Table 2" w:uiPriority="47"/>
-    <w:lsdException w:name="Grid Table 3" w:uiPriority="48"/>
-    <w:lsdException w:name="Grid Table 4" w:uiPriority="49"/>
-    <w:lsdException w:name="Grid Table 5 Dark" w:uiPriority="50"/>
-    <w:lsdException w:name="Grid Table 6 Colorful" w:uiPriority="51"/>
-    <w:lsdException w:name="Grid Table 7 Colorful" w:uiPriority="52"/>
-    <w:lsdException w:name="Grid Table 1 Light Accent 1" w:uiPriority="46"/>
-    <w:lsdException w:name="Grid Table 2 Accent 1" w:uiPriority="47"/>
-    <w:lsdException w:name="Grid Table 3 Accent 1" w:uiPriority="48"/>
-    <w:lsdException w:name="Grid Table 4 Accent 1" w:uiPriority="49"/>
-    <w:lsdException w:name="Grid Table 5 Dark Accent 1" w:uiPriority="50"/>
-    <w:lsdException w:name="Grid Table 6 Colorful Accent 1" w:uiPriority="51"/>
-    <w:lsdException w:name="Grid Table 7 Colorful Accent 1" w:uiPriority="52"/>
-    <w:lsdException w:name="Grid Table 1 Light Accent 2" w:uiPriority="46"/>
-    <w:lsdException w:name="Grid Table 2 Accent 2" w:uiPriority="47"/>
-    <w:lsdException w:name="Grid Table 3 Accent 2" w:uiPriority="48"/>
-    <w:lsdException w:name="Grid Table 4 Accent 2" w:uiPriority="49"/>
-    <w:lsdException w:name="Grid Table 5 Dark Accent 2" w:uiPriority="50"/>
-    <w:lsdException w:name="Grid Table 6 Colorful Accent 2" w:uiPriority="51"/>
-    <w:lsdException w:name="Grid Table 7 Colorful Accent 2" w:uiPriority="52"/>
-    <w:lsdException w:name="Grid Table 1 Light Accent 3" w:uiPriority="46"/>
-    <w:lsdException w:name="Grid Table 2 Accent 3" w:uiPriority="47"/>
-    <w:lsdException w:name="Grid Table 3 Accent 3" w:uiPriority="48"/>
-    <w:lsdException w:name="Grid Table 4 Accent 3" w:uiPriority="49"/>
-    <w:lsdException w:name="Grid Table 5 Dark Accent 3" w:uiPriority="50"/>
-    <w:lsdException w:name="Grid Table 6 Colorful Accent 3" w:uiPriority="51"/>
-    <w:lsdException w:name="Grid Table 7 Colorful Accent 3" w:uiPriority="52"/>
-    <w:lsdException w:name="Grid Table 1 Light Accent 4" w:uiPriority="46"/>
-    <w:lsdException w:name="Grid Table 2 Accent 4" w:uiPriority="47"/>
-    <w:lsdException w:name="Grid Table 3 Accent 4" w:uiPriority="48"/>
-    <w:lsdException w:name="Grid Table 4 Accent 4" w:uiPriority="49"/>
-    <w:lsdException w:name="Grid Table 5 Dark Accent 4" w:uiPriority="50"/>
-    <w:lsdException w:name="Grid Table 6 Colorful Accent 4" w:uiPriority="51"/>
-    <w:lsdException w:name="Grid Table 7 Colorful Accent 4" w:uiPriority="52"/>
-    <w:lsdException w:name="Grid Table 1 Light Accent 5" w:uiPriority="46"/>
-    <w:lsdException w:name="Grid Table 2 Accent 5" w:uiPriority="47"/>
-    <w:lsdException w:name="Grid Table 3 Accent 5" w:uiPriority="48"/>
-    <w:lsdException w:name="Grid Table 4 Accent 5" w:uiPriority="49"/>
-    <w:lsdException w:name="Grid Table 5 Dark Accent 5" w:uiPriority="50"/>
-    <w:lsdException w:name="Grid Table 6 Colorful Accent 5" w:uiPriority="51"/>
-    <w:lsdException w:name="Grid Table 7 Colorful Accent 5" w:uiPriority="52"/>
-    <w:lsdException w:name="Grid Table 1 Light Accent 6" w:uiPriority="46"/>
-    <w:lsdException w:name="Grid Table 2 Accent 6" w:uiPriority="47"/>
-    <w:lsdException w:name="Grid Table 3 Accent 6" w:uiPriority="48"/>
-    <w:lsdException w:name="Grid Table 4 Accent 6" w:uiPriority="49"/>
-    <w:lsdException w:name="Grid Table 5 Dark Accent 6" w:uiPriority="50"/>
-    <w:lsdException w:name="Grid Table 6 Colorful Accent 6" w:uiPriority="51"/>
-    <w:lsdException w:name="Grid Table 7 Colorful Accent 6" w:uiPriority="52"/>
-    <w:lsdException w:name="List Table 1 Light" w:uiPriority="46"/>
-    <w:lsdException w:name="List Table 2" w:uiPriority="47"/>
-    <w:lsdException w:name="List Table 3" w:uiPriority="48"/>
-    <w:lsdException w:name="List Table 4" w:uiPriority="49"/>
-    <w:lsdException w:name="List Table 5 Dark" w:uiPriority="50"/>
-    <w:lsdException w:name="List Table 6 Colorful" w:uiPriority="51"/>
-    <w:lsdException w:name="List Table 7 Colorful" w:uiPriority="52"/>
-    <w:lsdException w:name="List Table 1 Light Accent 1" w:uiPriority="46"/>
-    <w:lsdException w:name="List Table 2 Accent 1" w:uiPriority="47"/>
-    <w:lsdException w:name="List Table 3 Accent 1" w:uiPriority="48"/>
-    <w:lsdException w:name="List Table 4 Accent 1" w:uiPriority="49"/>
-    <w:lsdException w:name="List Table 5 Dark Accent 1" w:uiPriority="50"/>
-    <w:lsdException w:name="List Table 6 Colorful Accent 1" w:uiPriority="51"/>
-    <w:lsdException w:name="List Table 7 Colorful Accent 1" w:uiPriority="52"/>
-    <w:lsdException w:name="List Table 1 Light Accent 2" w:uiPriority="46"/>
-    <w:lsdException w:name="List Table 2 Accent 2" w:uiPriority="47"/>
-    <w:lsdException w:name="List Table 3 Accent 2" w:uiPriority="48"/>
-    <w:lsdException w:name="List Table 4 Accent 2" w:uiPriority="49"/>
-    <w:lsdException w:name="List Table 5 Dark Accent 2" w:uiPriority="50"/>
-    <w:lsdException w:name="List Table 6 Colorful Accent 2" w:uiPriority="51"/>
-    <w:lsdException w:name="List Table 7 Colorful Accent 2" w:uiPriority="52"/>
-    <w:lsdException w:name="List Table 1 Light Accent 3" w:uiPriority="46"/>
-    <w:lsdException w:name="List Table 2 Accent 3" w:uiPriority="47"/>
-    <w:lsdException w:name="List Table 3 Accent 3" w:uiPriority="48"/>
-    <w:lsdException w:name="List Table 4 Accent 3" w:uiPriority="49"/>
-    <w:lsdException w:name="List Table 5 Dark Accent 3" w:uiPriority="50"/>
-    <w:lsdException w:name="List Table 6 Colorful Accent 3" w:uiPriority="51"/>
-    <w:lsdException w:name="List Table 7 Colorful Accent 3" w:uiPriority="52"/>
-    <w:lsdException w:name="List Table 1 Light Accent 4" w:uiPriority="46"/>
-    <w:lsdException w:name="List Table 2 Accent 4" w:uiPriority="47"/>
-    <w:lsdException w:name="List Table 3 Accent 4" w:uiPriority="48"/>
-    <w:lsdException w:name="List Table 4 Accent 4" w:uiPriority="49"/>
-    <w:lsdException w:name="List Table 5 Dark Accent 4" w:uiPriority="50"/>
-    <w:lsdException w:name="List Table 6 Colorful Accent 4" w:uiPriority="51"/>
-    <w:lsdException w:name="List Table 7 Colorful Accent 4" w:uiPriority="52"/>
-    <w:lsdException w:name="List Table 1 Light Accent 5" w:uiPriority="46"/>
-    <w:lsdException w:name="List Table 2 Accent 5" w:uiPriority="47"/>
-    <w:lsdException w:name="List Table 3 Accent 5" w:uiPriority="48"/>
-    <w:lsdException w:name="List Table 4 Accent 5" w:uiPriority="49"/>
-    <w:lsdException w:name="List Table 5 Dark Accent 5" w:uiPriority="50"/>
-    <w:lsdException w:name="List Table 6 Colorful Accent 5" w:uiPriority="51"/>
-    <w:lsdException w:name="List Table 7 Colorful Accent 5" w:uiPriority="52"/>
-    <w:lsdException w:name="List Table 1 Light Accent 6" w:uiPriority="46"/>
-    <w:lsdException w:name="List Table 2 Accent 6" w:uiPriority="47"/>
-    <w:lsdException w:name="List Table 3 Accent 6" w:uiPriority="48"/>
-    <w:lsdException w:name="List Table 4 Accent 6" w:uiPriority="49"/>
-    <w:lsdException w:name="List Table 5 Dark Accent 6" w:uiPriority="50"/>
-    <w:lsdException w:name="List Table 6 Colorful Accent 6" w:uiPriority="51"/>
-    <w:lsdException w:name="List Table 7 Colorful Accent 6" w:uiPriority="52"/>
+  <w:latentStyles w:defLockedState="0" w:defUIPriority="99" w:defSemiHidden="1" w:defUnhideWhenUsed="1" w:defQFormat="0" w:count="267">
+    <w:lsdException w:name="Normal" w:semiHidden="0" w:uiPriority="0" w:unhideWhenUsed="0" w:qFormat="1"/>
+    <w:lsdException w:name="heading 1" w:semiHidden="0" w:uiPriority="9" w:unhideWhenUsed="0" w:qFormat="1"/>
+    <w:lsdException w:name="heading 2" w:uiPriority="9" w:qFormat="1"/>
+    <w:lsdException w:name="heading 3" w:uiPriority="9" w:qFormat="1"/>
+    <w:lsdException w:name="heading 4" w:uiPriority="9" w:qFormat="1"/>
+    <w:lsdException w:name="heading 5" w:uiPriority="9" w:qFormat="1"/>
+    <w:lsdException w:name="heading 6" w:uiPriority="9" w:qFormat="1"/>
+    <w:lsdException w:name="heading 7" w:uiPriority="9" w:qFormat="1"/>
+    <w:lsdException w:name="heading 8" w:uiPriority="9" w:qFormat="1"/>
+    <w:lsdException w:name="heading 9" w:uiPriority="9" w:qFormat="1"/>
+    <w:lsdException w:name="toc 1" w:uiPriority="39"/>
+    <w:lsdException w:name="toc 2" w:uiPriority="39"/>
+    <w:lsdException w:name="toc 3" w:uiPriority="39"/>
+    <w:lsdException w:name="toc 4" w:uiPriority="39"/>
+    <w:lsdException w:name="toc 5" w:uiPriority="39"/>
+    <w:lsdException w:name="toc 6" w:uiPriority="39"/>
+    <w:lsdException w:name="toc 7" w:uiPriority="39"/>
+    <w:lsdException w:name="toc 8" w:uiPriority="39"/>
+    <w:lsdException w:name="toc 9" w:uiPriority="39"/>
+    <w:lsdException w:name="caption" w:uiPriority="35" w:qFormat="1"/>
+    <w:lsdException w:name="Title" w:semiHidden="0" w:uiPriority="10" w:unhideWhenUsed="0" w:qFormat="1"/>
+    <w:lsdException w:name="Default Paragraph Font" w:uiPriority="1"/>
+    <w:lsdException w:name="Subtitle" w:semiHidden="0" w:uiPriority="11" w:unhideWhenUsed="0" w:qFormat="1"/>
+    <w:lsdException w:name="Strong" w:semiHidden="0" w:uiPriority="22" w:unhideWhenUsed="0" w:qFormat="1"/>
+    <w:lsdException w:name="Emphasis" w:semiHidden="0" w:uiPriority="20" w:unhideWhenUsed="0" w:qFormat="1"/>
+    <w:lsdException w:name="Table Grid" w:semiHidden="0" w:uiPriority="39" w:unhideWhenUsed="0"/>
+    <w:lsdException w:name="Placeholder Text" w:unhideWhenUsed="0"/>
+    <w:lsdException w:name="No Spacing" w:semiHidden="0" w:uiPriority="1" w:unhideWhenUsed="0" w:qFormat="1"/>
+    <w:lsdException w:name="Light Shading" w:semiHidden="0" w:uiPriority="60" w:unhideWhenUsed="0"/>
+    <w:lsdException w:name="Light List" w:semiHidden="0" w:uiPriority="61" w:unhideWhenUsed="0"/>
+    <w:lsdException w:name="Light Grid" w:semiHidden="0" w:uiPriority="62" w:unhideWhenUsed="0"/>
+    <w:lsdException w:name="Medium Shading 1" w:semiHidden="0" w:uiPriority="63" w:unhideWhenUsed="0"/>
+    <w:lsdException w:name="Medium Shading 2" w:semiHidden="0" w:uiPriority="64" w:unhideWhenUsed="0"/>
+    <w:lsdException w:name="Medium List 1" w:semiHidden="0" w:uiPriority="65" w:unhideWhenUsed="0"/>
+    <w:lsdException w:name="Medium List 2" w:semiHidden="0" w:uiPriority="66" w:unhideWhenUsed="0"/>
+    <w:lsdException w:name="Medium Grid 1" w:semiHidden="0" w:uiPriority="67" w:unhideWhenUsed="0"/>
+    <w:lsdException w:name="Medium Grid 2" w:semiHidden="0" w:uiPriority="68" w:unhideWhenUsed="0"/>
+    <w:lsdException w:name="Medium Grid 3" w:semiHidden="0" w:uiPriority="69" w:unhideWhenUsed="0"/>
+    <w:lsdException w:name="Dark List" w:semiHidden="0" w:uiPriority="70" w:unhideWhenUsed="0"/>
+    <w:lsdException w:name="Colorful Shading" w:semiHidden="0" w:uiPriority="71" w:unhideWhenUsed="0"/>
+    <w:lsdException w:name="Colorful List" w:semiHidden="0" w:uiPriority="72" w:unhideWhenUsed="0"/>
+    <w:lsdException w:name="Colorful Grid" w:semiHidden="0" w:uiPriority="73" w:unhideWhenUsed="0"/>
+    <w:lsdException w:name="Light Shading Accent 1" w:semiHidden="0" w:uiPriority="60" w:unhideWhenUsed="0"/>
+    <w:lsdException w:name="Light List Accent 1" w:semiHidden="0" w:uiPriority="61" w:unhideWhenUsed="0"/>
+    <w:lsdException w:name="Light Grid Accent 1" w:semiHidden="0" w:uiPriority="62" w:unhideWhenUsed="0"/>
+    <w:lsdException w:name="Medium Shading 1 Accent 1" w:semiHidden="0" w:uiPriority="63" w:unhideWhenUsed="0"/>
+    <w:lsdException w:name="Medium Shading 2 Accent 1" w:semiHidden="0" w:uiPriority="64" w:unhideWhenUsed="0"/>
+    <w:lsdException w:name="Medium List 1 Accent 1" w:semiHidden="0" w:uiPriority="65" w:unhideWhenUsed="0"/>
+    <w:lsdException w:name="Revision" w:unhideWhenUsed="0"/>
+    <w:lsdException w:name="List Paragraph" w:semiHidden="0" w:uiPriority="34" w:unhideWhenUsed="0" w:qFormat="1"/>
+    <w:lsdException w:name="Quote" w:semiHidden="0" w:uiPriority="29" w:unhideWhenUsed="0" w:qFormat="1"/>
+    <w:lsdException w:name="Intense Quote" w:semiHidden="0" w:uiPriority="30" w:unhideWhenUsed="0" w:qFormat="1"/>
+    <w:lsdException w:name="Medium List 2 Accent 1" w:semiHidden="0" w:uiPriority="66" w:unhideWhenUsed="0"/>
+    <w:lsdException w:name="Medium Grid 1 Accent 1" w:semiHidden="0" w:uiPriority="67" w:unhideWhenUsed="0"/>
+    <w:lsdException w:name="Medium Grid 2 Accent 1" w:semiHidden="0" w:uiPriority="68" w:unhideWhenUsed="0"/>
+    <w:lsdException w:name="Medium Grid 3 Accent 1" w:semiHidden="0" w:uiPriority="69" w:unhideWhenUsed="0"/>
+    <w:lsdException w:name="Dark List Accent 1" w:semiHidden="0" w:uiPriority="70" w:unhideWhenUsed="0"/>
+    <w:lsdException w:name="Colorful Shading Accent 1" w:semiHidden="0" w:uiPriority="71" w:unhideWhenUsed="0"/>
+    <w:lsdException w:name="Colorful List Accent 1" w:semiHidden="0" w:uiPriority="72" w:unhideWhenUsed="0"/>
+    <w:lsdException w:name="Colorful Grid Accent 1" w:semiHidden="0" w:uiPriority="73" w:unhideWhenUsed="0"/>
+    <w:lsdException w:name="Light Shading Accent 2" w:semiHidden="0" w:uiPriority="60" w:unhideWhenUsed="0"/>
+    <w:lsdException w:name="Light List Accent 2" w:semiHidden="0" w:uiPriority="61" w:unhideWhenUsed="0"/>
+    <w:lsdException w:name="Light Grid Accent 2" w:semiHidden="0" w:uiPriority="62" w:unhideWhenUsed="0"/>
+    <w:lsdException w:name="Medium Shading 1 Accent 2" w:semiHidden="0" w:uiPriority="63" w:unhideWhenUsed="0"/>
+    <w:lsdException w:name="Medium Shading 2 Accent 2" w:semiHidden="0" w:uiPriority="64" w:unhideWhenUsed="0"/>
+    <w:lsdException w:name="Medium List 1 Accent 2" w:semiHidden="0" w:uiPriority="65" w:unhideWhenUsed="0"/>
+    <w:lsdException w:name="Medium List 2 Accent 2" w:semiHidden="0" w:uiPriority="66" w:unhideWhenUsed="0"/>
+    <w:lsdException w:name="Medium Grid 1 Accent 2" w:semiHidden="0" w:uiPriority="67" w:unhideWhenUsed="0"/>
+    <w:lsdException w:name="Medium Grid 2 Accent 2" w:semiHidden="0" w:uiPriority="68" w:unhideWhenUsed="0"/>
+    <w:lsdException w:name="Medium Grid 3 Accent 2" w:semiHidden="0" w:uiPriority="69" w:unhideWhenUsed="0"/>
+    <w:lsdException w:name="Dark List Accent 2" w:semiHidden="0" w:uiPriority="70" w:unhideWhenUsed="0"/>
+    <w:lsdException w:name="Colorful Shading Accent 2" w:semiHidden="0" w:uiPriority="71" w:unhideWhenUsed="0"/>
+    <w:lsdException w:name="Colorful List Accent 2" w:semiHidden="0" w:uiPriority="72" w:unhideWhenUsed="0"/>
+    <w:lsdException w:name="Colorful Grid Accent 2" w:semiHidden="0" w:uiPriority="73" w:unhideWhenUsed="0"/>
+    <w:lsdException w:name="Light Shading Accent 3" w:semiHidden="0" w:uiPriority="60" w:unhideWhenUsed="0"/>
+    <w:lsdException w:name="Light List Accent 3" w:semiHidden="0" w:uiPriority="61" w:unhideWhenUsed="0"/>
+    <w:lsdException w:name="Light Grid Accent 3" w:semiHidden="0" w:uiPriority="62" w:unhideWhenUsed="0"/>
+    <w:lsdException w:name="Medium Shading 1 Accent 3" w:semiHidden="0" w:uiPriority="63" w:unhideWhenUsed="0"/>
+    <w:lsdException w:name="Medium Shading 2 Accent 3" w:semiHidden="0" w:uiPriority="64" w:unhideWhenUsed="0"/>
+    <w:lsdException w:name="Medium List 1 Accent 3" w:semiHidden="0" w:uiPriority="65" w:unhideWhenUsed="0"/>
+    <w:lsdException w:name="Medium List 2 Accent 3" w:semiHidden="0" w:uiPriority="66" w:unhideWhenUsed="0"/>
+    <w:lsdException w:name="Medium Grid 1 Accent 3" w:semiHidden="0" w:uiPriority="67" w:unhideWhenUsed="0"/>
+    <w:lsdException w:name="Medium Grid 2 Accent 3" w:semiHidden="0" w:uiPriority="68" w:unhideWhenUsed="0"/>
+    <w:lsdException w:name="Medium Grid 3 Accent 3" w:semiHidden="0" w:uiPriority="69" w:unhideWhenUsed="0"/>
+    <w:lsdException w:name="Dark List Accent 3" w:semiHidden="0" w:uiPriority="70" w:unhideWhenUsed="0"/>
+    <w:lsdException w:name="Colorful Shading Accent 3" w:semiHidden="0" w:uiPriority="71" w:unhideWhenUsed="0"/>
+    <w:lsdException w:name="Colorful List Accent 3" w:semiHidden="0" w:uiPriority="72" w:unhideWhenUsed="0"/>
+    <w:lsdException w:name="Colorful Grid Accent 3" w:semiHidden="0" w:uiPriority="73" w:unhideWhenUsed="0"/>
+    <w:lsdException w:name="Light Shading Accent 4" w:semiHidden="0" w:uiPriority="60" w:unhideWhenUsed="0"/>
+    <w:lsdException w:name="Light List Accent 4" w:semiHidden="0" w:uiPriority="61" w:unhideWhenUsed="0"/>
+    <w:lsdException w:name="Light Grid Accent 4" w:semiHidden="0" w:uiPriority="62" w:unhideWhenUsed="0"/>
+    <w:lsdException w:name="Medium Shading 1 Accent 4" w:semiHidden="0" w:uiPriority="63" w:unhideWhenUsed="0"/>
+    <w:lsdException w:name="Medium Shading 2 Accent 4" w:semiHidden="0" w:uiPriority="64" w:unhideWhenUsed="0"/>
+    <w:lsdException w:name="Medium List 1 Accent 4" w:semiHidden="0" w:uiPriority="65" w:unhideWhenUsed="0"/>
+    <w:lsdException w:name="Medium List 2 Accent 4" w:semiHidden="0" w:uiPriority="66" w:unhideWhenUsed="0"/>
+    <w:lsdException w:name="Medium Grid 1 Accent 4" w:semiHidden="0" w:uiPriority="67" w:unhideWhenUsed="0"/>
+    <w:lsdException w:name="Medium Grid 2 Accent 4" w:semiHidden="0" w:uiPriority="68" w:unhideWhenUsed="0"/>
+    <w:lsdException w:name="Medium Grid 3 Accent 4" w:semiHidden="0" w:uiPriority="69" w:unhideWhenUsed="0"/>
+    <w:lsdException w:name="Dark List Accent 4" w:semiHidden="0" w:uiPriority="70" w:unhideWhenUsed="0"/>
+    <w:lsdException w:name="Colorful Shading Accent 4" w:semiHidden="0" w:uiPriority="71" w:unhideWhenUsed="0"/>
+    <w:lsdException w:name="Colorful List Accent 4" w:semiHidden="0" w:uiPriority="72" w:unhideWhenUsed="0"/>
+    <w:lsdException w:name="Colorful Grid Accent 4" w:semiHidden="0" w:uiPriority="73" w:unhideWhenUsed="0"/>
+    <w:lsdException w:name="Light Shading Accent 5" w:semiHidden="0" w:uiPriority="60" w:unhideWhenUsed="0"/>
+    <w:lsdException w:name="Light List Accent 5" w:semiHidden="0" w:uiPriority="61" w:unhideWhenUsed="0"/>
+    <w:lsdException w:name="Light Grid Accent 5" w:semiHidden="0" w:uiPriority="62" w:unhideWhenUsed="0"/>
+    <w:lsdException w:name="Medium Shading 1 Accent 5" w:semiHidden="0" w:uiPriority="63" w:unhideWhenUsed="0"/>
+    <w:lsdException w:name="Medium Shading 2 Accent 5" w:semiHidden="0" w:uiPriority="64" w:unhideWhenUsed="0"/>
+    <w:lsdException w:name="Medium List 1 Accent 5" w:semiHidden="0" w:uiPriority="65" w:unhideWhenUsed="0"/>
+    <w:lsdException w:name="Medium List 2 Accent 5" w:semiHidden="0" w:uiPriority="66" w:unhideWhenUsed="0"/>
+    <w:lsdException w:name="Medium Grid 1 Accent 5" w:semiHidden="0" w:uiPriority="67" w:unhideWhenUsed="0"/>
+    <w:lsdException w:name="Medium Grid 2 Accent 5" w:semiHidden="0" w:uiPriority="68" w:unhideWhenUsed="0"/>
+    <w:lsdException w:name="Medium Grid 3 Accent 5" w:semiHidden="0" w:uiPriority="69" w:unhideWhenUsed="0"/>
+    <w:lsdException w:name="Dark List Accent 5" w:semiHidden="0" w:uiPriority="70" w:unhideWhenUsed="0"/>
+    <w:lsdException w:name="Colorful Shading Accent 5" w:semiHidden="0" w:uiPriority="71" w:unhideWhenUsed="0"/>
+    <w:lsdException w:name="Colorful List Accent 5" w:semiHidden="0" w:uiPriority="72" w:unhideWhenUsed="0"/>
+    <w:lsdException w:name="Colorful Grid Accent 5" w:semiHidden="0" w:uiPriority="73" w:unhideWhenUsed="0"/>
+    <w:lsdException w:name="Light Shading Accent 6" w:semiHidden="0" w:uiPriority="60" w:unhideWhenUsed="0"/>
+    <w:lsdException w:name="Light List Accent 6" w:semiHidden="0" w:uiPriority="61" w:unhideWhenUsed="0"/>
+    <w:lsdException w:name="Light Grid Accent 6" w:semiHidden="0" w:uiPriority="62" w:unhideWhenUsed="0"/>
+    <w:lsdException w:name="Medium Shading 1 Accent 6" w:semiHidden="0" w:uiPriority="63" w:unhideWhenUsed="0"/>
+    <w:lsdException w:name="Medium Shading 2 Accent 6" w:semiHidden="0" w:uiPriority="64" w:unhideWhenUsed="0"/>
+    <w:lsdException w:name="Medium List 1 Accent 6" w:semiHidden="0" w:uiPriority="65" w:unhideWhenUsed="0"/>
+    <w:lsdException w:name="Medium List 2 Accent 6" w:semiHidden="0" w:uiPriority="66" w:unhideWhenUsed="0"/>
+    <w:lsdException w:name="Medium Grid 1 Accent 6" w:semiHidden="0" w:uiPriority="67" w:unhideWhenUsed="0"/>
+    <w:lsdException w:name="Medium Grid 2 Accent 6" w:semiHidden="0" w:uiPriority="68" w:unhideWhenUsed="0"/>
+    <w:lsdException w:name="Medium Grid 3 Accent 6" w:semiHidden="0" w:uiPriority="69" w:unhideWhenUsed="0"/>
+    <w:lsdException w:name="Dark List Accent 6" w:semiHidden="0" w:uiPriority="70" w:unhideWhenUsed="0"/>
+    <w:lsdException w:name="Colorful Shading Accent 6" w:semiHidden="0" w:uiPriority="71" w:unhideWhenUsed="0"/>
+    <w:lsdException w:name="Colorful List Accent 6" w:semiHidden="0" w:uiPriority="72" w:unhideWhenUsed="0"/>
+    <w:lsdException w:name="Colorful Grid Accent 6" w:semiHidden="0" w:uiPriority="73" w:unhideWhenUsed="0"/>
+    <w:lsdException w:name="Subtle Emphasis" w:semiHidden="0" w:uiPriority="19" w:unhideWhenUsed="0" w:qFormat="1"/>
+    <w:lsdException w:name="Intense Emphasis" w:semiHidden="0" w:uiPriority="21" w:unhideWhenUsed="0" w:qFormat="1"/>
+    <w:lsdException w:name="Subtle Reference" w:semiHidden="0" w:uiPriority="31" w:unhideWhenUsed="0" w:qFormat="1"/>
+    <w:lsdException w:name="Intense Reference" w:semiHidden="0" w:uiPriority="32" w:unhideWhenUsed="0" w:qFormat="1"/>
+    <w:lsdException w:name="Book Title" w:semiHidden="0" w:uiPriority="33" w:unhideWhenUsed="0" w:qFormat="1"/>
+    <w:lsdException w:name="Bibliography" w:uiPriority="37"/>
+    <w:lsdException w:name="TOC Heading" w:uiPriority="39" w:qFormat="1"/>
+  </w:latentStyles>
+  <w:style w:type="paragraph" w:default="1" w:styleId="a">
+    <w:name w:val="Normal"/>
+    <w:qFormat/>
+    <w:rsid w:val="00C40413"/>
+  </w:style>
+  <w:style w:type="paragraph" w:styleId="1">
+    <w:name w:val="heading 1"/>
+    <w:basedOn w:val="a"/>
+    <w:link w:val="1Char"/>
+    <w:uiPriority w:val="9"/>
+    <w:qFormat/>
+    <w:rsid w:val="006D77F0"/>
+    <w:pPr>
+      <w:spacing w:before="100" w:beforeAutospacing="1" w:after="100" w:afterAutospacing="1" w:line="240" w:lineRule="auto"/>
+      <w:outlineLvl w:val="0"/>
+    </w:pPr>
+    <w:rPr>
+      <w:rFonts w:ascii="Times New Roman" w:eastAsia="Times New Roman" w:hAnsi="Times New Roman" w:cs="Times New Roman"/>
+      <w:b/>
+      <w:bCs/>
+      <w:kern w:val="36"/>
+      <w:sz w:val="48"/>
+      <w:szCs w:val="48"/>
+    </w:rPr>
+  </w:style>
+  <w:style w:type="character" w:default="1" w:styleId="a0">
+    <w:name w:val="Default Paragraph Font"/>
+    <w:uiPriority w:val="1"/>
+    <w:semiHidden/>
+    <w:unhideWhenUsed/>
+  </w:style>
+  <w:style w:type="table" w:default="1" w:styleId="a1">
+    <w:name w:val="Normal Table"/>
+    <w:uiPriority w:val="99"/>
+    <w:semiHidden/>
+    <w:unhideWhenUsed/>
+    <w:tblPr>
+      <w:tblInd w:w="0" w:type="dxa"/>
+      <w:tblCellMar>
+        <w:top w:w="0" w:type="dxa"/>
+        <w:left w:w="108" w:type="dxa"/>
+        <w:bottom w:w="0" w:type="dxa"/>
+        <w:right w:w="108" w:type="dxa"/>
+      </w:tblCellMar>
+    </w:tblPr>
+  </w:style>
+  <w:style w:type="numbering" w:default="1" w:styleId="a2">
+    <w:name w:val="No List"/>
+    <w:uiPriority w:val="99"/>
+    <w:semiHidden/>
+    <w:unhideWhenUsed/>
+  </w:style>
+  <w:style w:type="character" w:styleId="a3">
+    <w:name w:val="Hyperlink"/>
+    <w:basedOn w:val="a0"/>
+    <w:uiPriority w:val="99"/>
+    <w:unhideWhenUsed/>
+    <w:rsid w:val="00C10060"/>
+    <w:rPr>
+      <w:color w:val="0000FF" w:themeColor="hyperlink"/>
+      <w:u w:val="single"/>
+    </w:rPr>
+  </w:style>
+  <w:style w:type="character" w:customStyle="1" w:styleId="1Char">
+    <w:name w:val="标题 1 Char"/>
+    <w:basedOn w:val="a0"/>
+    <w:link w:val="1"/>
+    <w:uiPriority w:val="9"/>
+    <w:rsid w:val="006D77F0"/>
+    <w:rPr>
+      <w:rFonts w:ascii="Times New Roman" w:eastAsia="Times New Roman" w:hAnsi="Times New Roman" w:cs="Times New Roman"/>
+      <w:b/>
+      <w:bCs/>
+      <w:kern w:val="36"/>
+      <w:sz w:val="48"/>
+      <w:szCs w:val="48"/>
+    </w:rPr>
+  </w:style>
+  <w:style w:type="character" w:customStyle="1" w:styleId="apple-converted-space">
+    <w:name w:val="apple-converted-space"/>
+    <w:basedOn w:val="a0"/>
+    <w:rsid w:val="006D77F0"/>
+  </w:style>
+  <w:style w:type="character" w:styleId="a4">
+    <w:name w:val="FollowedHyperlink"/>
+    <w:basedOn w:val="a0"/>
+    <w:uiPriority w:val="99"/>
+    <w:semiHidden/>
+    <w:unhideWhenUsed/>
+    <w:rsid w:val="008D3295"/>
+    <w:rPr>
+      <w:color w:val="0000FF" w:themeColor="followedHyperlink"/>
+      <w:u w:val="single"/>
+    </w:rPr>
+  </w:style>
+</w:styles>
+</file>
+
+<file path=word/stylesWithEffects.xml><?xml version="1.0" encoding="utf-8"?>
+<w:styles xmlns:wpc="http://schemas.microsoft.com/office/word/2010/wordprocessingCanvas" xmlns:mc="http://schemas.openxmlformats.org/markup-compatibility/2006" xmlns:o="urn:schemas-microsoft-com:office:office" xmlns:r="http://schemas.openxmlformats.org/officeDocument/2006/relationships" xmlns:m="http://schemas.openxmlformats.org/officeDocument/2006/math" xmlns:v="urn:schemas-microsoft-com:vml" xmlns:wp14="http://schemas.microsoft.com/office/word/2010/wordprocessingDrawing" xmlns:wp="http://schemas.openxmlformats.org/drawingml/2006/wordprocessingDrawing" xmlns:w10="urn:schemas-microsoft-com:office:word" xmlns:w="http://schemas.openxmlformats.org/wordprocessingml/2006/main" xmlns:w14="http://schemas.microsoft.com/office/word/2010/wordml" xmlns:wpg="http://schemas.microsoft.com/office/word/2010/wordprocessingGroup" xmlns:wpi="http://schemas.microsoft.com/office/word/2010/wordprocessingInk" xmlns:wne="http://schemas.microsoft.com/office/word/2006/wordml" xmlns:wps="http://schemas.microsoft.com/office/word/2010/wordprocessingShape" mc:Ignorable="w14 wp14">
+  <w:docDefaults>
+    <w:rPrDefault>
+      <w:rPr>
+        <w:rFonts w:ascii="Georgia" w:eastAsiaTheme="minorEastAsia" w:hAnsi="Georgia" w:cstheme="minorBidi"/>
+        <w:szCs w:val="22"/>
+        <w:lang w:val="en-US" w:eastAsia="zh-CN" w:bidi="ar-SA"/>
+      </w:rPr>
+    </w:rPrDefault>
+    <w:pPrDefault>
+      <w:pPr>
+        <w:spacing w:after="160" w:line="259" w:lineRule="auto"/>
+      </w:pPr>
+    </w:pPrDefault>
+  </w:docDefaults>
+  <w:latentStyles w:defLockedState="0" w:defUIPriority="99" w:defSemiHidden="1" w:defUnhideWhenUsed="1" w:defQFormat="0" w:count="267">
+    <w:lsdException w:name="Normal" w:semiHidden="0" w:uiPriority="0" w:unhideWhenUsed="0" w:qFormat="1"/>
+    <w:lsdException w:name="heading 1" w:semiHidden="0" w:uiPriority="9" w:unhideWhenUsed="0" w:qFormat="1"/>
+    <w:lsdException w:name="heading 2" w:uiPriority="9" w:qFormat="1"/>
+    <w:lsdException w:name="heading 3" w:uiPriority="9" w:qFormat="1"/>
+    <w:lsdException w:name="heading 4" w:uiPriority="9" w:qFormat="1"/>
+    <w:lsdException w:name="heading 5" w:uiPriority="9" w:qFormat="1"/>
+    <w:lsdException w:name="heading 6" w:uiPriority="9" w:qFormat="1"/>
+    <w:lsdException w:name="heading 7" w:uiPriority="9" w:qFormat="1"/>
+    <w:lsdException w:name="heading 8" w:uiPriority="9" w:qFormat="1"/>
+    <w:lsdException w:name="heading 9" w:uiPriority="9" w:qFormat="1"/>
+    <w:lsdException w:name="toc 1" w:uiPriority="39"/>
+    <w:lsdException w:name="toc 2" w:uiPriority="39"/>
+    <w:lsdException w:name="toc 3" w:uiPriority="39"/>
+    <w:lsdException w:name="toc 4" w:uiPriority="39"/>
+    <w:lsdException w:name="toc 5" w:uiPriority="39"/>
+    <w:lsdException w:name="toc 6" w:uiPriority="39"/>
+    <w:lsdException w:name="toc 7" w:uiPriority="39"/>
+    <w:lsdException w:name="toc 8" w:uiPriority="39"/>
+    <w:lsdException w:name="toc 9" w:uiPriority="39"/>
+    <w:lsdException w:name="caption" w:uiPriority="35" w:qFormat="1"/>
+    <w:lsdException w:name="Title" w:semiHidden="0" w:uiPriority="10" w:unhideWhenUsed="0" w:qFormat="1"/>
+    <w:lsdException w:name="Default Paragraph Font" w:uiPriority="1"/>
+    <w:lsdException w:name="Subtitle" w:semiHidden="0" w:uiPriority="11" w:unhideWhenUsed="0" w:qFormat="1"/>
+    <w:lsdException w:name="Strong" w:semiHidden="0" w:uiPriority="22" w:unhideWhenUsed="0" w:qFormat="1"/>
+    <w:lsdException w:name="Emphasis" w:semiHidden="0" w:uiPriority="20" w:unhideWhenUsed="0" w:qFormat="1"/>
+    <w:lsdException w:name="Table Grid" w:semiHidden="0" w:uiPriority="39" w:unhideWhenUsed="0"/>
+    <w:lsdException w:name="Placeholder Text" w:unhideWhenUsed="0"/>
+    <w:lsdException w:name="No Spacing" w:semiHidden="0" w:uiPriority="1" w:unhideWhenUsed="0" w:qFormat="1"/>
+    <w:lsdException w:name="Light Shading" w:semiHidden="0" w:uiPriority="60" w:unhideWhenUsed="0"/>
+    <w:lsdException w:name="Light List" w:semiHidden="0" w:uiPriority="61" w:unhideWhenUsed="0"/>
+    <w:lsdException w:name="Light Grid" w:semiHidden="0" w:uiPriority="62" w:unhideWhenUsed="0"/>
+    <w:lsdException w:name="Medium Shading 1" w:semiHidden="0" w:uiPriority="63" w:unhideWhenUsed="0"/>
+    <w:lsdException w:name="Medium Shading 2" w:semiHidden="0" w:uiPriority="64" w:unhideWhenUsed="0"/>
+    <w:lsdException w:name="Medium List 1" w:semiHidden="0" w:uiPriority="65" w:unhideWhenUsed="0"/>
+    <w:lsdException w:name="Medium List 2" w:semiHidden="0" w:uiPriority="66" w:unhideWhenUsed="0"/>
+    <w:lsdException w:name="Medium Grid 1" w:semiHidden="0" w:uiPriority="67" w:unhideWhenUsed="0"/>
+    <w:lsdException w:name="Medium Grid 2" w:semiHidden="0" w:uiPriority="68" w:unhideWhenUsed="0"/>
+    <w:lsdException w:name="Medium Grid 3" w:semiHidden="0" w:uiPriority="69" w:unhideWhenUsed="0"/>
+    <w:lsdException w:name="Dark List" w:semiHidden="0" w:uiPriority="70" w:unhideWhenUsed="0"/>
+    <w:lsdException w:name="Colorful Shading" w:semiHidden="0" w:uiPriority="71" w:unhideWhenUsed="0"/>
+    <w:lsdException w:name="Colorful List" w:semiHidden="0" w:uiPriority="72" w:unhideWhenUsed="0"/>
+    <w:lsdException w:name="Colorful Grid" w:semiHidden="0" w:uiPriority="73" w:unhideWhenUsed="0"/>
+    <w:lsdException w:name="Light Shading Accent 1" w:semiHidden="0" w:uiPriority="60" w:unhideWhenUsed="0"/>
+    <w:lsdException w:name="Light List Accent 1" w:semiHidden="0" w:uiPriority="61" w:unhideWhenUsed="0"/>
+    <w:lsdException w:name="Light Grid Accent 1" w:semiHidden="0" w:uiPriority="62" w:unhideWhenUsed="0"/>
+    <w:lsdException w:name="Medium Shading 1 Accent 1" w:semiHidden="0" w:uiPriority="63" w:unhideWhenUsed="0"/>
+    <w:lsdException w:name="Medium Shading 2 Accent 1" w:semiHidden="0" w:uiPriority="64" w:unhideWhenUsed="0"/>
+    <w:lsdException w:name="Medium List 1 Accent 1" w:semiHidden="0" w:uiPriority="65" w:unhideWhenUsed="0"/>
+    <w:lsdException w:name="Revision" w:unhideWhenUsed="0"/>
+    <w:lsdException w:name="List Paragraph" w:semiHidden="0" w:uiPriority="34" w:unhideWhenUsed="0" w:qFormat="1"/>
+    <w:lsdException w:name="Quote" w:semiHidden="0" w:uiPriority="29" w:unhideWhenUsed="0" w:qFormat="1"/>
+    <w:lsdException w:name="Intense Quote" w:semiHidden="0" w:uiPriority="30" w:unhideWhenUsed="0" w:qFormat="1"/>
+    <w:lsdException w:name="Medium List 2 Accent 1" w:semiHidden="0" w:uiPriority="66" w:unhideWhenUsed="0"/>
+    <w:lsdException w:name="Medium Grid 1 Accent 1" w:semiHidden="0" w:uiPriority="67" w:unhideWhenUsed="0"/>
+    <w:lsdException w:name="Medium Grid 2 Accent 1" w:semiHidden="0" w:uiPriority="68" w:unhideWhenUsed="0"/>
+    <w:lsdException w:name="Medium Grid 3 Accent 1" w:semiHidden="0" w:uiPriority="69" w:unhideWhenUsed="0"/>
+    <w:lsdException w:name="Dark List Accent 1" w:semiHidden="0" w:uiPriority="70" w:unhideWhenUsed="0"/>
+    <w:lsdException w:name="Colorful Shading Accent 1" w:semiHidden="0" w:uiPriority="71" w:unhideWhenUsed="0"/>
+    <w:lsdException w:name="Colorful List Accent 1" w:semiHidden="0" w:uiPriority="72" w:unhideWhenUsed="0"/>
+    <w:lsdException w:name="Colorful Grid Accent 1" w:semiHidden="0" w:uiPriority="73" w:unhideWhenUsed="0"/>
+    <w:lsdException w:name="Light Shading Accent 2" w:semiHidden="0" w:uiPriority="60" w:unhideWhenUsed="0"/>
+    <w:lsdException w:name="Light List Accent 2" w:semiHidden="0" w:uiPriority="61" w:unhideWhenUsed="0"/>
+    <w:lsdException w:name="Light Grid Accent 2" w:semiHidden="0" w:uiPriority="62" w:unhideWhenUsed="0"/>
+    <w:lsdException w:name="Medium Shading 1 Accent 2" w:semiHidden="0" w:uiPriority="63" w:unhideWhenUsed="0"/>
+    <w:lsdException w:name="Medium Shading 2 Accent 2" w:semiHidden="0" w:uiPriority="64" w:unhideWhenUsed="0"/>
+    <w:lsdException w:name="Medium List 1 Accent 2" w:semiHidden="0" w:uiPriority="65" w:unhideWhenUsed="0"/>
+    <w:lsdException w:name="Medium List 2 Accent 2" w:semiHidden="0" w:uiPriority="66" w:unhideWhenUsed="0"/>
+    <w:lsdException w:name="Medium Grid 1 Accent 2" w:semiHidden="0" w:uiPriority="67" w:unhideWhenUsed="0"/>
+    <w:lsdException w:name="Medium Grid 2 Accent 2" w:semiHidden="0" w:uiPriority="68" w:unhideWhenUsed="0"/>
+    <w:lsdException w:name="Medium Grid 3 Accent 2" w:semiHidden="0" w:uiPriority="69" w:unhideWhenUsed="0"/>
+    <w:lsdException w:name="Dark List Accent 2" w:semiHidden="0" w:uiPriority="70" w:unhideWhenUsed="0"/>
+    <w:lsdException w:name="Colorful Shading Accent 2" w:semiHidden="0" w:uiPriority="71" w:unhideWhenUsed="0"/>
+    <w:lsdException w:name="Colorful List Accent 2" w:semiHidden="0" w:uiPriority="72" w:unhideWhenUsed="0"/>
+    <w:lsdException w:name="Colorful Grid Accent 2" w:semiHidden="0" w:uiPriority="73" w:unhideWhenUsed="0"/>
+    <w:lsdException w:name="Light Shading Accent 3" w:semiHidden="0" w:uiPriority="60" w:unhideWhenUsed="0"/>
+    <w:lsdException w:name="Light List Accent 3" w:semiHidden="0" w:uiPriority="61" w:unhideWhenUsed="0"/>
+    <w:lsdException w:name="Light Grid Accent 3" w:semiHidden="0" w:uiPriority="62" w:unhideWhenUsed="0"/>
+    <w:lsdException w:name="Medium Shading 1 Accent 3" w:semiHidden="0" w:uiPriority="63" w:unhideWhenUsed="0"/>
+    <w:lsdException w:name="Medium Shading 2 Accent 3" w:semiHidden="0" w:uiPriority="64" w:unhideWhenUsed="0"/>
+    <w:lsdException w:name="Medium List 1 Accent 3" w:semiHidden="0" w:uiPriority="65" w:unhideWhenUsed="0"/>
+    <w:lsdException w:name="Medium List 2 Accent 3" w:semiHidden="0" w:uiPriority="66" w:unhideWhenUsed="0"/>
+    <w:lsdException w:name="Medium Grid 1 Accent 3" w:semiHidden="0" w:uiPriority="67" w:unhideWhenUsed="0"/>
+    <w:lsdException w:name="Medium Grid 2 Accent 3" w:semiHidden="0" w:uiPriority="68" w:unhideWhenUsed="0"/>
+    <w:lsdException w:name="Medium Grid 3 Accent 3" w:semiHidden="0" w:uiPriority="69" w:unhideWhenUsed="0"/>
+    <w:lsdException w:name="Dark List Accent 3" w:semiHidden="0" w:uiPriority="70" w:unhideWhenUsed="0"/>
+    <w:lsdException w:name="Colorful Shading Accent 3" w:semiHidden="0" w:uiPriority="71" w:unhideWhenUsed="0"/>
+    <w:lsdException w:name="Colorful List Accent 3" w:semiHidden="0" w:uiPriority="72" w:unhideWhenUsed="0"/>
+    <w:lsdException w:name="Colorful Grid Accent 3" w:semiHidden="0" w:uiPriority="73" w:unhideWhenUsed="0"/>
+    <w:lsdException w:name="Light Shading Accent 4" w:semiHidden="0" w:uiPriority="60" w:unhideWhenUsed="0"/>
+    <w:lsdException w:name="Light List Accent 4" w:semiHidden="0" w:uiPriority="61" w:unhideWhenUsed="0"/>
+    <w:lsdException w:name="Light Grid Accent 4" w:semiHidden="0" w:uiPriority="62" w:unhideWhenUsed="0"/>
+    <w:lsdException w:name="Medium Shading 1 Accent 4" w:semiHidden="0" w:uiPriority="63" w:unhideWhenUsed="0"/>
+    <w:lsdException w:name="Medium Shading 2 Accent 4" w:semiHidden="0" w:uiPriority="64" w:unhideWhenUsed="0"/>
+    <w:lsdException w:name="Medium List 1 Accent 4" w:semiHidden="0" w:uiPriority="65" w:unhideWhenUsed="0"/>
+    <w:lsdException w:name="Medium List 2 Accent 4" w:semiHidden="0" w:uiPriority="66" w:unhideWhenUsed="0"/>
+    <w:lsdException w:name="Medium Grid 1 Accent 4" w:semiHidden="0" w:uiPriority="67" w:unhideWhenUsed="0"/>
+    <w:lsdException w:name="Medium Grid 2 Accent 4" w:semiHidden="0" w:uiPriority="68" w:unhideWhenUsed="0"/>
+    <w:lsdException w:name="Medium Grid 3 Accent 4" w:semiHidden="0" w:uiPriority="69" w:unhideWhenUsed="0"/>
+    <w:lsdException w:name="Dark List Accent 4" w:semiHidden="0" w:uiPriority="70" w:unhideWhenUsed="0"/>
+    <w:lsdException w:name="Colorful Shading Accent 4" w:semiHidden="0" w:uiPriority="71" w:unhideWhenUsed="0"/>
+    <w:lsdException w:name="Colorful List Accent 4" w:semiHidden="0" w:uiPriority="72" w:unhideWhenUsed="0"/>
+    <w:lsdException w:name="Colorful Grid Accent 4" w:semiHidden="0" w:uiPriority="73" w:unhideWhenUsed="0"/>
+    <w:lsdException w:name="Light Shading Accent 5" w:semiHidden="0" w:uiPriority="60" w:unhideWhenUsed="0"/>
+    <w:lsdException w:name="Light List Accent 5" w:semiHidden="0" w:uiPriority="61" w:unhideWhenUsed="0"/>
+    <w:lsdException w:name="Light Grid Accent 5" w:semiHidden="0" w:uiPriority="62" w:unhideWhenUsed="0"/>
+    <w:lsdException w:name="Medium Shading 1 Accent 5" w:semiHidden="0" w:uiPriority="63" w:unhideWhenUsed="0"/>
+    <w:lsdException w:name="Medium Shading 2 Accent 5" w:semiHidden="0" w:uiPriority="64" w:unhideWhenUsed="0"/>
+    <w:lsdException w:name="Medium List 1 Accent 5" w:semiHidden="0" w:uiPriority="65" w:unhideWhenUsed="0"/>
+    <w:lsdException w:name="Medium List 2 Accent 5" w:semiHidden="0" w:uiPriority="66" w:unhideWhenUsed="0"/>
+    <w:lsdException w:name="Medium Grid 1 Accent 5" w:semiHidden="0" w:uiPriority="67" w:unhideWhenUsed="0"/>
+    <w:lsdException w:name="Medium Grid 2 Accent 5" w:semiHidden="0" w:uiPriority="68" w:unhideWhenUsed="0"/>
+    <w:lsdException w:name="Medium Grid 3 Accent 5" w:semiHidden="0" w:uiPriority="69" w:unhideWhenUsed="0"/>
+    <w:lsdException w:name="Dark List Accent 5" w:semiHidden="0" w:uiPriority="70" w:unhideWhenUsed="0"/>
+    <w:lsdException w:name="Colorful Shading Accent 5" w:semiHidden="0" w:uiPriority="71" w:unhideWhenUsed="0"/>
+    <w:lsdException w:name="Colorful List Accent 5" w:semiHidden="0" w:uiPriority="72" w:unhideWhenUsed="0"/>
+    <w:lsdException w:name="Colorful Grid Accent 5" w:semiHidden="0" w:uiPriority="73" w:unhideWhenUsed="0"/>
+    <w:lsdException w:name="Light Shading Accent 6" w:semiHidden="0" w:uiPriority="60" w:unhideWhenUsed="0"/>
+    <w:lsdException w:name="Light List Accent 6" w:semiHidden="0" w:uiPriority="61" w:unhideWhenUsed="0"/>
+    <w:lsdException w:name="Light Grid Accent 6" w:semiHidden="0" w:uiPriority="62" w:unhideWhenUsed="0"/>
+    <w:lsdException w:name="Medium Shading 1 Accent 6" w:semiHidden="0" w:uiPriority="63" w:unhideWhenUsed="0"/>
+    <w:lsdException w:name="Medium Shading 2 Accent 6" w:semiHidden="0" w:uiPriority="64" w:unhideWhenUsed="0"/>
+    <w:lsdException w:name="Medium List 1 Accent 6" w:semiHidden="0" w:uiPriority="65" w:unhideWhenUsed="0"/>
+    <w:lsdException w:name="Medium List 2 Accent 6" w:semiHidden="0" w:uiPriority="66" w:unhideWhenUsed="0"/>
+    <w:lsdException w:name="Medium Grid 1 Accent 6" w:semiHidden="0" w:uiPriority="67" w:unhideWhenUsed="0"/>
+    <w:lsdException w:name="Medium Grid 2 Accent 6" w:semiHidden="0" w:uiPriority="68" w:unhideWhenUsed="0"/>
+    <w:lsdException w:name="Medium Grid 3 Accent 6" w:semiHidden="0" w:uiPriority="69" w:unhideWhenUsed="0"/>
+    <w:lsdException w:name="Dark List Accent 6" w:semiHidden="0" w:uiPriority="70" w:unhideWhenUsed="0"/>
+    <w:lsdException w:name="Colorful Shading Accent 6" w:semiHidden="0" w:uiPriority="71" w:unhideWhenUsed="0"/>
+    <w:lsdException w:name="Colorful List Accent 6" w:semiHidden="0" w:uiPriority="72" w:unhideWhenUsed="0"/>
+    <w:lsdException w:name="Colorful Grid Accent 6" w:semiHidden="0" w:uiPriority="73" w:unhideWhenUsed="0"/>
+    <w:lsdException w:name="Subtle Emphasis" w:semiHidden="0" w:uiPriority="19" w:unhideWhenUsed="0" w:qFormat="1"/>
+    <w:lsdException w:name="Intense Emphasis" w:semiHidden="0" w:uiPriority="21" w:unhideWhenUsed="0" w:qFormat="1"/>
+    <w:lsdException w:name="Subtle Reference" w:semiHidden="0" w:uiPriority="31" w:unhideWhenUsed="0" w:qFormat="1"/>
+    <w:lsdException w:name="Intense Reference" w:semiHidden="0" w:uiPriority="32" w:unhideWhenUsed="0" w:qFormat="1"/>
+    <w:lsdException w:name="Book Title" w:semiHidden="0" w:uiPriority="33" w:unhideWhenUsed="0" w:qFormat="1"/>
+    <w:lsdException w:name="Bibliography" w:uiPriority="37"/>
+    <w:lsdException w:name="TOC Heading" w:uiPriority="39" w:qFormat="1"/>
   </w:latentStyles>
   <w:style w:type="paragraph" w:default="1" w:styleId="a">
     <w:name w:val="Normal"/>

</xml_diff>

<commit_message>
:memo: update doc to review
</commit_message>
<xml_diff>
--- a/Document/Document_to_review.docx
+++ b/Document/Document_to_review.docx
@@ -73,16 +73,7 @@
     <w:p/>
     <w:p>
       <w:r>
-        <w:t xml:space="preserve">What are </w:t>
-      </w:r>
-      <w:proofErr w:type="spellStart"/>
-      <w:r>
-        <w:t>metaclasses</w:t>
-      </w:r>
-      <w:proofErr w:type="spellEnd"/>
-      <w:proofErr w:type="gramStart"/>
-      <w:r>
-        <w:t>?</w:t>
+        <w:t>What are metaclasses?</w:t>
       </w:r>
       <w:r>
         <w:rPr>
@@ -90,7 +81,6 @@
         </w:rPr>
         <w:t>:</w:t>
       </w:r>
-      <w:proofErr w:type="gramEnd"/>
     </w:p>
     <w:p>
       <w:hyperlink r:id="rId7" w:history="1">
@@ -339,11 +329,9 @@
         <w:spacing w:after="0" w:line="510" w:lineRule="atLeast"/>
         <w:outlineLvl w:val="0"/>
       </w:pPr>
-      <w:proofErr w:type="spellStart"/>
       <w:r>
         <w:t>DjangoBook</w:t>
       </w:r>
-      <w:proofErr w:type="spellEnd"/>
     </w:p>
     <w:p>
       <w:pPr>
@@ -376,20 +364,12 @@
         <w:spacing w:after="0" w:line="510" w:lineRule="atLeast"/>
         <w:outlineLvl w:val="0"/>
       </w:pPr>
-      <w:proofErr w:type="spellStart"/>
       <w:r>
         <w:rPr>
           <w:rFonts w:hint="eastAsia"/>
         </w:rPr>
         <w:lastRenderedPageBreak/>
-        <w:t>Darkhorse</w:t>
-      </w:r>
-      <w:proofErr w:type="spellEnd"/>
-      <w:r>
-        <w:rPr>
-          <w:rFonts w:hint="eastAsia"/>
-        </w:rPr>
-        <w:t xml:space="preserve"> Analytic</w:t>
+        <w:t>Darkhorse Analytic</w:t>
       </w:r>
     </w:p>
     <w:p>
@@ -424,13 +404,8 @@
     </w:p>
     <w:p/>
     <w:p>
-      <w:proofErr w:type="gramStart"/>
-      <w:r>
-        <w:t>python</w:t>
-      </w:r>
-      <w:proofErr w:type="gramEnd"/>
-      <w:r>
-        <w:t xml:space="preserve"> NLTK</w:t>
+      <w:r>
+        <w:t>python NLTK</w:t>
       </w:r>
     </w:p>
     <w:p>
@@ -445,15 +420,8 @@
     </w:p>
     <w:p/>
     <w:p>
-      <w:proofErr w:type="spellStart"/>
-      <w:proofErr w:type="gramStart"/>
-      <w:r>
-        <w:t>git</w:t>
-      </w:r>
-      <w:proofErr w:type="spellEnd"/>
-      <w:proofErr w:type="gramEnd"/>
-      <w:r>
-        <w:t xml:space="preserve"> commands</w:t>
+      <w:r>
+        <w:t>git commands</w:t>
       </w:r>
     </w:p>
     <w:p>
@@ -468,16 +436,12 @@
     </w:p>
     <w:p/>
     <w:p>
-      <w:proofErr w:type="spellStart"/>
-      <w:proofErr w:type="gramStart"/>
       <w:r>
         <w:rPr>
           <w:rFonts w:hint="eastAsia"/>
         </w:rPr>
         <w:t>seaborn</w:t>
       </w:r>
-      <w:proofErr w:type="spellEnd"/>
-      <w:proofErr w:type="gramEnd"/>
     </w:p>
     <w:p>
       <w:hyperlink r:id="rId17" w:history="1">
@@ -492,13 +456,8 @@
     <w:p/>
     <w:p>
       <w:hyperlink r:id="rId18" w:tgtFrame="_blank" w:history="1">
-        <w:proofErr w:type="gramStart"/>
-        <w:r>
-          <w:t>spurious</w:t>
-        </w:r>
-        <w:proofErr w:type="gramEnd"/>
-        <w:r>
-          <w:t xml:space="preserve"> correlations</w:t>
+        <w:r>
+          <w:t>spurious correlations</w:t>
         </w:r>
       </w:hyperlink>
     </w:p>
@@ -514,21 +473,11 @@
     </w:p>
     <w:p/>
     <w:p>
-      <w:proofErr w:type="spellStart"/>
-      <w:proofErr w:type="gramStart"/>
-      <w:r>
-        <w:rPr>
-          <w:rFonts w:hint="eastAsia"/>
-        </w:rPr>
-        <w:t>git</w:t>
-      </w:r>
-      <w:proofErr w:type="spellEnd"/>
-      <w:proofErr w:type="gramEnd"/>
-      <w:r>
-        <w:rPr>
-          <w:rFonts w:hint="eastAsia"/>
-        </w:rPr>
-        <w:t xml:space="preserve"> pages</w:t>
+      <w:r>
+        <w:rPr>
+          <w:rFonts w:hint="eastAsia"/>
+        </w:rPr>
+        <w:t>git pages</w:t>
       </w:r>
     </w:p>
     <w:p>
@@ -591,33 +540,11 @@
           <w:rStyle w:val="Hyperlink"/>
         </w:rPr>
       </w:pPr>
-      <w:proofErr w:type="gramStart"/>
       <w:r>
         <w:rPr>
           <w:rStyle w:val="Hyperlink"/>
         </w:rPr>
-        <w:t>global</w:t>
-      </w:r>
-      <w:proofErr w:type="gramEnd"/>
-      <w:r>
-        <w:rPr>
-          <w:rStyle w:val="Hyperlink"/>
-        </w:rPr>
-        <w:t xml:space="preserve"> </w:t>
-      </w:r>
-      <w:proofErr w:type="spellStart"/>
-      <w:r>
-        <w:rPr>
-          <w:rStyle w:val="Hyperlink"/>
-        </w:rPr>
-        <w:t>css</w:t>
-      </w:r>
-      <w:proofErr w:type="spellEnd"/>
-      <w:r>
-        <w:rPr>
-          <w:rStyle w:val="Hyperlink"/>
-        </w:rPr>
-        <w:t xml:space="preserve"> style</w:t>
+        <w:t>global css style</w:t>
       </w:r>
     </w:p>
     <w:p>
@@ -673,13 +600,8 @@
     <w:p/>
     <w:p>
       <w:r>
-        <w:t xml:space="preserve">Python </w:t>
-      </w:r>
-      <w:proofErr w:type="spellStart"/>
-      <w:r>
-        <w:t>argparse</w:t>
-      </w:r>
-      <w:proofErr w:type="spellEnd"/>
+        <w:t>Python argparse</w:t>
+      </w:r>
     </w:p>
     <w:p>
       <w:hyperlink r:id="rId26" w:history="1">
@@ -709,13 +631,8 @@
     </w:p>
     <w:p/>
     <w:p>
-      <w:proofErr w:type="spellStart"/>
-      <w:r>
-        <w:t>Matplotlib</w:t>
-      </w:r>
-      <w:proofErr w:type="spellEnd"/>
-      <w:r>
-        <w:t xml:space="preserve"> blog</w:t>
+      <w:r>
+        <w:t>Matplotlib blog</w:t>
       </w:r>
     </w:p>
     <w:p>
@@ -745,7 +662,6 @@
     <w:p/>
     <w:p>
       <w:hyperlink r:id="rId29" w:history="1">
-        <w:proofErr w:type="gramStart"/>
         <w:r>
           <w:t>Backtracking</w:t>
         </w:r>
@@ -755,7 +671,6 @@
         <w:r>
           <w:t>(</w:t>
         </w:r>
-        <w:proofErr w:type="gramEnd"/>
         <w:r>
           <w:t>又称</w:t>
         </w:r>
@@ -997,14 +912,12 @@
           </w:rPr>
           <w:t>使用</w:t>
         </w:r>
-        <w:proofErr w:type="spellStart"/>
         <w:r>
           <w:rPr>
             <w:rFonts w:hint="eastAsia"/>
           </w:rPr>
           <w:t>scrapy-deltafetch</w:t>
         </w:r>
-        <w:proofErr w:type="spellEnd"/>
         <w:r>
           <w:rPr>
             <w:rFonts w:hint="eastAsia"/>
@@ -1075,6 +988,27 @@
         <w:shd w:val="clear" w:color="auto" w:fill="FFFFFF"/>
         <w:spacing w:before="0" w:beforeAutospacing="0" w:after="0" w:afterAutospacing="0"/>
         <w:rPr>
+          <w:rFonts w:ascii="Georgia" w:eastAsiaTheme="minorEastAsia" w:hAnsi="Georgia" w:cstheme="minorBidi"/>
+          <w:b w:val="0"/>
+          <w:bCs w:val="0"/>
+          <w:kern w:val="0"/>
+          <w:sz w:val="20"/>
+          <w:szCs w:val="22"/>
+        </w:rPr>
+      </w:pPr>
+      <w:r>
+        <w:rPr>
+          <w:rFonts w:ascii="Georgia" w:eastAsiaTheme="minorEastAsia" w:hAnsi="Georgia" w:cstheme="minorBidi"/>
+          <w:b w:val="0"/>
+          <w:bCs w:val="0"/>
+          <w:kern w:val="0"/>
+          <w:sz w:val="20"/>
+          <w:szCs w:val="22"/>
+        </w:rPr>
+        <w:t>Python metaclasss</w:t>
+      </w:r>
+      <w:r>
+        <w:rPr>
           <w:rFonts w:ascii="Georgia" w:eastAsiaTheme="minorEastAsia" w:hAnsi="Georgia" w:cstheme="minorBidi" w:hint="eastAsia"/>
           <w:b w:val="0"/>
           <w:bCs w:val="0"/>
@@ -1082,6 +1016,63 @@
           <w:sz w:val="20"/>
           <w:szCs w:val="22"/>
         </w:rPr>
+        <w:t>深入</w:t>
+      </w:r>
+    </w:p>
+    <w:p>
+      <w:pPr>
+        <w:pStyle w:val="Heading1"/>
+        <w:shd w:val="clear" w:color="auto" w:fill="FFFFFF"/>
+        <w:spacing w:before="0" w:beforeAutospacing="0" w:after="0" w:afterAutospacing="0"/>
+        <w:rPr>
+          <w:rFonts w:ascii="Georgia" w:eastAsiaTheme="minorEastAsia" w:hAnsi="Georgia" w:cstheme="minorBidi"/>
+          <w:b w:val="0"/>
+          <w:bCs w:val="0"/>
+          <w:kern w:val="0"/>
+          <w:sz w:val="20"/>
+          <w:szCs w:val="22"/>
+        </w:rPr>
+      </w:pPr>
+      <w:r>
+        <w:rPr>
+          <w:rFonts w:ascii="Georgia" w:eastAsiaTheme="minorEastAsia" w:hAnsi="Georgia" w:cstheme="minorBidi"/>
+          <w:b w:val="0"/>
+          <w:bCs w:val="0"/>
+          <w:kern w:val="0"/>
+          <w:sz w:val="20"/>
+          <w:szCs w:val="22"/>
+        </w:rPr>
+        <w:t>http://www.cnblogs.com/tkqasn/p/6524879.html</w:t>
+      </w:r>
+    </w:p>
+    <w:p>
+      <w:pPr>
+        <w:pStyle w:val="Heading1"/>
+        <w:shd w:val="clear" w:color="auto" w:fill="FFFFFF"/>
+        <w:spacing w:before="0" w:beforeAutospacing="0" w:after="0" w:afterAutospacing="0"/>
+        <w:rPr>
+          <w:rFonts w:ascii="Georgia" w:eastAsiaTheme="minorEastAsia" w:hAnsi="Georgia" w:cstheme="minorBidi"/>
+          <w:b w:val="0"/>
+          <w:bCs w:val="0"/>
+          <w:kern w:val="0"/>
+          <w:sz w:val="20"/>
+          <w:szCs w:val="22"/>
+        </w:rPr>
+      </w:pPr>
+    </w:p>
+    <w:p>
+      <w:pPr>
+        <w:pStyle w:val="Heading1"/>
+        <w:shd w:val="clear" w:color="auto" w:fill="FFFFFF"/>
+        <w:spacing w:before="0" w:beforeAutospacing="0" w:after="0" w:afterAutospacing="0"/>
+        <w:rPr>
+          <w:rFonts w:ascii="Georgia" w:eastAsiaTheme="minorEastAsia" w:hAnsi="Georgia" w:cstheme="minorBidi" w:hint="eastAsia"/>
+          <w:b w:val="0"/>
+          <w:bCs w:val="0"/>
+          <w:kern w:val="0"/>
+          <w:sz w:val="20"/>
+          <w:szCs w:val="22"/>
+        </w:rPr>
       </w:pPr>
       <w:r>
         <w:rPr>
@@ -1094,19 +1085,6 @@
         </w:rPr>
         <w:t xml:space="preserve">Python </w:t>
       </w:r>
-      <w:proofErr w:type="spellStart"/>
-      <w:r>
-        <w:rPr>
-          <w:rFonts w:ascii="Georgia" w:eastAsiaTheme="minorEastAsia" w:hAnsi="Georgia" w:cstheme="minorBidi"/>
-          <w:b w:val="0"/>
-          <w:bCs w:val="0"/>
-          <w:kern w:val="0"/>
-          <w:sz w:val="20"/>
-          <w:szCs w:val="22"/>
-        </w:rPr>
-        <w:t>metaclasss</w:t>
-      </w:r>
-      <w:proofErr w:type="spellEnd"/>
       <w:r>
         <w:rPr>
           <w:rFonts w:ascii="Georgia" w:eastAsiaTheme="minorEastAsia" w:hAnsi="Georgia" w:cstheme="minorBidi" w:hint="eastAsia"/>
@@ -1116,51 +1094,10 @@
           <w:sz w:val="20"/>
           <w:szCs w:val="22"/>
         </w:rPr>
-        <w:t>深入</w:t>
-      </w:r>
-    </w:p>
-    <w:p>
-      <w:pPr>
-        <w:pStyle w:val="Heading1"/>
-        <w:shd w:val="clear" w:color="auto" w:fill="FFFFFF"/>
-        <w:spacing w:before="0" w:beforeAutospacing="0" w:after="0" w:afterAutospacing="0"/>
-        <w:rPr>
-          <w:rFonts w:ascii="Georgia" w:eastAsiaTheme="minorEastAsia" w:hAnsi="Georgia" w:cstheme="minorBidi"/>
-          <w:b w:val="0"/>
-          <w:bCs w:val="0"/>
-          <w:kern w:val="0"/>
-          <w:sz w:val="20"/>
-          <w:szCs w:val="22"/>
-        </w:rPr>
-      </w:pPr>
-      <w:r>
-        <w:rPr>
-          <w:rFonts w:ascii="Georgia" w:eastAsiaTheme="minorEastAsia" w:hAnsi="Georgia" w:cstheme="minorBidi"/>
-          <w:b w:val="0"/>
-          <w:bCs w:val="0"/>
-          <w:kern w:val="0"/>
-          <w:sz w:val="20"/>
-          <w:szCs w:val="22"/>
-        </w:rPr>
-        <w:t>http://www.cnblogs.com/tkqasn/p/6524879.html</w:t>
+        <w:t>面试题</w:t>
       </w:r>
       <w:bookmarkStart w:id="0" w:name="_GoBack"/>
       <w:bookmarkEnd w:id="0"/>
-    </w:p>
-    <w:p>
-      <w:pPr>
-        <w:pStyle w:val="Heading1"/>
-        <w:shd w:val="clear" w:color="auto" w:fill="FFFFFF"/>
-        <w:spacing w:before="0" w:beforeAutospacing="0" w:after="0" w:afterAutospacing="0"/>
-        <w:rPr>
-          <w:rFonts w:ascii="Georgia" w:eastAsiaTheme="minorEastAsia" w:hAnsi="Georgia" w:cstheme="minorBidi"/>
-          <w:b w:val="0"/>
-          <w:bCs w:val="0"/>
-          <w:kern w:val="0"/>
-          <w:sz w:val="20"/>
-          <w:szCs w:val="22"/>
-        </w:rPr>
-      </w:pPr>
     </w:p>
     <w:p>
       <w:r>

</xml_diff>

<commit_message>
:new: update doc to review
</commit_message>
<xml_diff>
--- a/Document/Document_to_review.docx
+++ b/Document/Document_to_review.docx
@@ -1,6 +1,6 @@
 
 <file path=word/document.xml><?xml version="1.0" encoding="utf-8"?>
-<w:document xmlns:wpc="http://schemas.microsoft.com/office/word/2010/wordprocessingCanvas" xmlns:mc="http://schemas.openxmlformats.org/markup-compatibility/2006" xmlns:o="urn:schemas-microsoft-com:office:office" xmlns:r="http://schemas.openxmlformats.org/officeDocument/2006/relationships" xmlns:m="http://schemas.openxmlformats.org/officeDocument/2006/math" xmlns:v="urn:schemas-microsoft-com:vml" xmlns:wp14="http://schemas.microsoft.com/office/word/2010/wordprocessingDrawing" xmlns:wp="http://schemas.openxmlformats.org/drawingml/2006/wordprocessingDrawing" xmlns:w10="urn:schemas-microsoft-com:office:word" xmlns:w="http://schemas.openxmlformats.org/wordprocessingml/2006/main" xmlns:w14="http://schemas.microsoft.com/office/word/2010/wordml" xmlns:w15="http://schemas.microsoft.com/office/word/2012/wordml" xmlns:wpg="http://schemas.microsoft.com/office/word/2010/wordprocessingGroup" xmlns:wpi="http://schemas.microsoft.com/office/word/2010/wordprocessingInk" xmlns:wne="http://schemas.microsoft.com/office/word/2006/wordml" xmlns:wps="http://schemas.microsoft.com/office/word/2010/wordprocessingShape" mc:Ignorable="w14 w15 wp14">
+<w:document xmlns:wpc="http://schemas.microsoft.com/office/word/2010/wordprocessingCanvas" xmlns:mc="http://schemas.openxmlformats.org/markup-compatibility/2006" xmlns:o="urn:schemas-microsoft-com:office:office" xmlns:r="http://schemas.openxmlformats.org/officeDocument/2006/relationships" xmlns:m="http://schemas.openxmlformats.org/officeDocument/2006/math" xmlns:v="urn:schemas-microsoft-com:vml" xmlns:wp14="http://schemas.microsoft.com/office/word/2010/wordprocessingDrawing" xmlns:wp="http://schemas.openxmlformats.org/drawingml/2006/wordprocessingDrawing" xmlns:w10="urn:schemas-microsoft-com:office:word" xmlns:w="http://schemas.openxmlformats.org/wordprocessingml/2006/main" xmlns:w14="http://schemas.microsoft.com/office/word/2010/wordml" xmlns:wpg="http://schemas.microsoft.com/office/word/2010/wordprocessingGroup" xmlns:wpi="http://schemas.microsoft.com/office/word/2010/wordprocessingInk" xmlns:wne="http://schemas.microsoft.com/office/word/2006/wordml" xmlns:wps="http://schemas.microsoft.com/office/word/2010/wordprocessingShape" mc:Ignorable="w14 wp14">
   <w:body>
     <w:p>
       <w:r>
@@ -17,10 +17,10 @@
       </w:r>
     </w:p>
     <w:p>
-      <w:hyperlink r:id="rId4" w:history="1">
-        <w:r>
-          <w:rPr>
-            <w:rStyle w:val="Hyperlink"/>
+      <w:hyperlink r:id="rId5" w:history="1">
+        <w:r>
+          <w:rPr>
+            <w:rStyle w:val="a3"/>
           </w:rPr>
           <w:t>https://www.zhihu.com/question/29372574</w:t>
         </w:r>
@@ -36,10 +36,10 @@
       </w:r>
     </w:p>
     <w:p>
-      <w:hyperlink r:id="rId5" w:history="1">
-        <w:r>
-          <w:rPr>
-            <w:rStyle w:val="Hyperlink"/>
+      <w:hyperlink r:id="rId6" w:history="1">
+        <w:r>
+          <w:rPr>
+            <w:rStyle w:val="a3"/>
           </w:rPr>
           <w:t>http://www.ituring.com.cn/article?sort=newest</w:t>
         </w:r>
@@ -61,10 +61,10 @@
       </w:r>
     </w:p>
     <w:p>
-      <w:hyperlink r:id="rId6" w:history="1">
-        <w:r>
-          <w:rPr>
-            <w:rStyle w:val="Hyperlink"/>
+      <w:hyperlink r:id="rId7" w:history="1">
+        <w:r>
+          <w:rPr>
+            <w:rStyle w:val="a3"/>
           </w:rPr>
           <w:t>http://python.jobbole.com/86903/</w:t>
         </w:r>
@@ -93,10 +93,10 @@
       <w:proofErr w:type="gramEnd"/>
     </w:p>
     <w:p>
-      <w:hyperlink r:id="rId7" w:history="1">
-        <w:r>
-          <w:rPr>
-            <w:rStyle w:val="Hyperlink"/>
+      <w:hyperlink r:id="rId8" w:history="1">
+        <w:r>
+          <w:rPr>
+            <w:rStyle w:val="a3"/>
           </w:rPr>
           <w:t>http://stackoverflow.com/questions/100003/what-is-a-metaclass-in-python</w:t>
         </w:r>
@@ -189,7 +189,7 @@
     </w:p>
     <w:p>
       <w:pPr>
-        <w:pStyle w:val="Heading1"/>
+        <w:pStyle w:val="1"/>
         <w:shd w:val="clear" w:color="auto" w:fill="FFFFFF"/>
         <w:spacing w:before="0" w:beforeAutospacing="0" w:after="0" w:afterAutospacing="0" w:line="270" w:lineRule="atLeast"/>
         <w:rPr>
@@ -201,7 +201,7 @@
           <w:szCs w:val="22"/>
         </w:rPr>
       </w:pPr>
-      <w:hyperlink r:id="rId8" w:history="1">
+      <w:hyperlink r:id="rId9" w:history="1">
         <w:r>
           <w:rPr>
             <w:rFonts w:ascii="Georgia" w:eastAsiaTheme="minorEastAsia" w:hAnsi="Georgia" w:cstheme="minorBidi"/>
@@ -233,10 +233,10 @@
         <w:spacing w:after="0" w:line="510" w:lineRule="atLeast"/>
         <w:outlineLvl w:val="0"/>
       </w:pPr>
-      <w:hyperlink r:id="rId9" w:history="1">
-        <w:r>
-          <w:rPr>
-            <w:rStyle w:val="Hyperlink"/>
+      <w:hyperlink r:id="rId10" w:history="1">
+        <w:r>
+          <w:rPr>
+            <w:rStyle w:val="a3"/>
           </w:rPr>
           <w:t>http://www.cnblogs.com/avril/archive/2013/06/28/3161669.html</w:t>
         </w:r>
@@ -275,10 +275,10 @@
         <w:spacing w:after="0" w:line="510" w:lineRule="atLeast"/>
         <w:outlineLvl w:val="0"/>
       </w:pPr>
-      <w:hyperlink r:id="rId10" w:history="1">
-        <w:r>
-          <w:rPr>
-            <w:rStyle w:val="Hyperlink"/>
+      <w:hyperlink r:id="rId11" w:history="1">
+        <w:r>
+          <w:rPr>
+            <w:rStyle w:val="a3"/>
           </w:rPr>
           <w:t>https://education.ti.com/sites/CHINA/downloads/pdf/chi_square_tests_xudeqian.pdf</w:t>
         </w:r>
@@ -299,7 +299,7 @@
         <w:spacing w:after="0" w:line="510" w:lineRule="atLeast"/>
         <w:outlineLvl w:val="0"/>
       </w:pPr>
-      <w:hyperlink r:id="rId11" w:history="1">
+      <w:hyperlink r:id="rId12" w:history="1">
         <w:r>
           <w:t>Python Mock</w:t>
         </w:r>
@@ -315,10 +315,10 @@
         <w:spacing w:after="0" w:line="510" w:lineRule="atLeast"/>
         <w:outlineLvl w:val="0"/>
       </w:pPr>
-      <w:hyperlink r:id="rId12" w:history="1">
-        <w:r>
-          <w:rPr>
-            <w:rStyle w:val="Hyperlink"/>
+      <w:hyperlink r:id="rId13" w:history="1">
+        <w:r>
+          <w:rPr>
+            <w:rStyle w:val="a3"/>
           </w:rPr>
           <w:t>https://segmentfault.com/a/1190000002965620</w:t>
         </w:r>
@@ -352,10 +352,10 @@
         <w:spacing w:after="0" w:line="510" w:lineRule="atLeast"/>
         <w:outlineLvl w:val="0"/>
       </w:pPr>
-      <w:hyperlink r:id="rId13" w:history="1">
-        <w:r>
-          <w:rPr>
-            <w:rStyle w:val="Hyperlink"/>
+      <w:hyperlink r:id="rId14" w:history="1">
+        <w:r>
+          <w:rPr>
+            <w:rStyle w:val="a3"/>
           </w:rPr>
           <w:t>http://djangobook.py3k.cn/chapter01/</w:t>
         </w:r>
@@ -413,10 +413,10 @@
       </w:r>
     </w:p>
     <w:p>
-      <w:hyperlink r:id="rId14" w:history="1">
-        <w:r>
-          <w:rPr>
-            <w:rStyle w:val="Hyperlink"/>
+      <w:hyperlink r:id="rId15" w:history="1">
+        <w:r>
+          <w:rPr>
+            <w:rStyle w:val="a3"/>
           </w:rPr>
           <w:t>http://aosabook.org/en/index.html</w:t>
         </w:r>
@@ -434,10 +434,10 @@
       </w:r>
     </w:p>
     <w:p>
-      <w:hyperlink r:id="rId15" w:history="1">
-        <w:r>
-          <w:rPr>
-            <w:rStyle w:val="Hyperlink"/>
+      <w:hyperlink r:id="rId16" w:history="1">
+        <w:r>
+          <w:rPr>
+            <w:rStyle w:val="a3"/>
           </w:rPr>
           <w:t>http://www.burnelltek.com/ml?page=1</w:t>
         </w:r>
@@ -457,10 +457,10 @@
       </w:r>
     </w:p>
     <w:p>
-      <w:hyperlink r:id="rId16" w:history="1">
-        <w:r>
-          <w:rPr>
-            <w:rStyle w:val="Hyperlink"/>
+      <w:hyperlink r:id="rId17" w:history="1">
+        <w:r>
+          <w:rPr>
+            <w:rStyle w:val="a3"/>
           </w:rPr>
           <w:t>http://www.ruanyifeng.com/blog/2015/12/git-cheat-sheet.html</w:t>
         </w:r>
@@ -480,10 +480,10 @@
       <w:proofErr w:type="gramEnd"/>
     </w:p>
     <w:p>
-      <w:hyperlink r:id="rId17" w:history="1">
-        <w:r>
-          <w:rPr>
-            <w:rStyle w:val="Hyperlink"/>
+      <w:hyperlink r:id="rId18" w:history="1">
+        <w:r>
+          <w:rPr>
+            <w:rStyle w:val="a3"/>
           </w:rPr>
           <w:t>https://seaborn.pydata.org/</w:t>
         </w:r>
@@ -491,7 +491,7 @@
     </w:p>
     <w:p/>
     <w:p>
-      <w:hyperlink r:id="rId18" w:tgtFrame="_blank" w:history="1">
+      <w:hyperlink r:id="rId19" w:tgtFrame="_blank" w:history="1">
         <w:proofErr w:type="gramStart"/>
         <w:r>
           <w:t>spurious</w:t>
@@ -503,10 +503,10 @@
       </w:hyperlink>
     </w:p>
     <w:p>
-      <w:hyperlink r:id="rId19" w:history="1">
-        <w:r>
-          <w:rPr>
-            <w:rStyle w:val="Hyperlink"/>
+      <w:hyperlink r:id="rId20" w:history="1">
+        <w:r>
+          <w:rPr>
+            <w:rStyle w:val="a3"/>
           </w:rPr>
           <w:t>http://www.tylervigen.com/spurious-correlations</w:t>
         </w:r>
@@ -532,10 +532,10 @@
       </w:r>
     </w:p>
     <w:p>
-      <w:hyperlink r:id="rId20" w:history="1">
-        <w:r>
-          <w:rPr>
-            <w:rStyle w:val="Hyperlink"/>
+      <w:hyperlink r:id="rId21" w:history="1">
+        <w:r>
+          <w:rPr>
+            <w:rStyle w:val="a3"/>
           </w:rPr>
           <w:t>https://pages.github.com/</w:t>
         </w:r>
@@ -548,10 +548,10 @@
       </w:r>
     </w:p>
     <w:p>
-      <w:hyperlink r:id="rId21" w:history="1">
-        <w:r>
-          <w:rPr>
-            <w:rStyle w:val="Hyperlink"/>
+      <w:hyperlink r:id="rId22" w:history="1">
+        <w:r>
+          <w:rPr>
+            <w:rStyle w:val="a3"/>
           </w:rPr>
           <w:t>https://linuxstory.gitbooks.io/advanced-bash-scripting-guide-in-chinese/content/</w:t>
         </w:r>
@@ -566,13 +566,13 @@
     <w:p>
       <w:pPr>
         <w:rPr>
-          <w:rStyle w:val="Hyperlink"/>
-        </w:rPr>
-      </w:pPr>
-      <w:hyperlink r:id="rId22" w:history="1">
-        <w:r>
-          <w:rPr>
-            <w:rStyle w:val="Hyperlink"/>
+          <w:rStyle w:val="a3"/>
+        </w:rPr>
+      </w:pPr>
+      <w:hyperlink r:id="rId23" w:history="1">
+        <w:r>
+          <w:rPr>
+            <w:rStyle w:val="a3"/>
           </w:rPr>
           <w:t>http://jsdatav.is/intro.html</w:t>
         </w:r>
@@ -581,50 +581,50 @@
     <w:p>
       <w:pPr>
         <w:rPr>
-          <w:rStyle w:val="Hyperlink"/>
-        </w:rPr>
-      </w:pPr>
-    </w:p>
-    <w:p>
-      <w:pPr>
-        <w:rPr>
-          <w:rStyle w:val="Hyperlink"/>
+          <w:rStyle w:val="a3"/>
+        </w:rPr>
+      </w:pPr>
+    </w:p>
+    <w:p>
+      <w:pPr>
+        <w:rPr>
+          <w:rStyle w:val="a3"/>
         </w:rPr>
       </w:pPr>
       <w:proofErr w:type="gramStart"/>
       <w:r>
         <w:rPr>
-          <w:rStyle w:val="Hyperlink"/>
+          <w:rStyle w:val="a3"/>
         </w:rPr>
         <w:t>global</w:t>
       </w:r>
       <w:proofErr w:type="gramEnd"/>
       <w:r>
         <w:rPr>
-          <w:rStyle w:val="Hyperlink"/>
+          <w:rStyle w:val="a3"/>
         </w:rPr>
         <w:t xml:space="preserve"> </w:t>
       </w:r>
       <w:proofErr w:type="spellStart"/>
       <w:r>
         <w:rPr>
-          <w:rStyle w:val="Hyperlink"/>
+          <w:rStyle w:val="a3"/>
         </w:rPr>
         <w:t>css</w:t>
       </w:r>
       <w:proofErr w:type="spellEnd"/>
       <w:r>
         <w:rPr>
-          <w:rStyle w:val="Hyperlink"/>
+          <w:rStyle w:val="a3"/>
         </w:rPr>
         <w:t xml:space="preserve"> style</w:t>
       </w:r>
     </w:p>
     <w:p>
-      <w:hyperlink r:id="rId23" w:anchor="grid-example-fluid" w:history="1">
-        <w:r>
-          <w:rPr>
-            <w:rStyle w:val="Hyperlink"/>
+      <w:hyperlink r:id="rId24" w:anchor="grid-example-fluid" w:history="1">
+        <w:r>
+          <w:rPr>
+            <w:rStyle w:val="a3"/>
           </w:rPr>
           <w:t>http://v3.bootcss.com/css/#grid-example-fluid</w:t>
         </w:r>
@@ -637,10 +637,10 @@
       </w:r>
     </w:p>
     <w:p>
-      <w:hyperlink r:id="rId24" w:history="1">
-        <w:r>
-          <w:rPr>
-            <w:rStyle w:val="Hyperlink"/>
+      <w:hyperlink r:id="rId25" w:history="1">
+        <w:r>
+          <w:rPr>
+            <w:rStyle w:val="a3"/>
           </w:rPr>
           <w:t>http://www.cnblogs.com/heaad/archive/2011/01/02/1924195.html</w:t>
         </w:r>
@@ -661,10 +661,10 @@
       </w:r>
     </w:p>
     <w:p>
-      <w:hyperlink r:id="rId25" w:history="1">
-        <w:r>
-          <w:rPr>
-            <w:rStyle w:val="Hyperlink"/>
+      <w:hyperlink r:id="rId26" w:history="1">
+        <w:r>
+          <w:rPr>
+            <w:rStyle w:val="a3"/>
           </w:rPr>
           <w:t>http://python.jobbole.com/84769/</w:t>
         </w:r>
@@ -682,10 +682,10 @@
       <w:proofErr w:type="spellEnd"/>
     </w:p>
     <w:p>
-      <w:hyperlink r:id="rId26" w:history="1">
-        <w:r>
-          <w:rPr>
-            <w:rStyle w:val="Hyperlink"/>
+      <w:hyperlink r:id="rId27" w:history="1">
+        <w:r>
+          <w:rPr>
+            <w:rStyle w:val="a3"/>
           </w:rPr>
           <w:t>http://blog.xiayf.cn/2013/03/30/argparse/</w:t>
         </w:r>
@@ -698,10 +698,10 @@
       </w:r>
     </w:p>
     <w:p>
-      <w:hyperlink r:id="rId27" w:history="1">
-        <w:r>
-          <w:rPr>
-            <w:rStyle w:val="Hyperlink"/>
+      <w:hyperlink r:id="rId28" w:history="1">
+        <w:r>
+          <w:rPr>
+            <w:rStyle w:val="a3"/>
           </w:rPr>
           <w:t>http://www.osetc.com/archives/14154.html</w:t>
         </w:r>
@@ -733,10 +733,10 @@
       </w:r>
     </w:p>
     <w:p>
-      <w:hyperlink r:id="rId28" w:history="1">
-        <w:r>
-          <w:rPr>
-            <w:rStyle w:val="Hyperlink"/>
+      <w:hyperlink r:id="rId29" w:history="1">
+        <w:r>
+          <w:rPr>
+            <w:rStyle w:val="a3"/>
           </w:rPr>
           <w:t>http://www.appinn.com/markdown/</w:t>
         </w:r>
@@ -744,8 +744,7 @@
     </w:p>
     <w:p/>
     <w:p>
-      <w:hyperlink r:id="rId29" w:history="1">
-        <w:proofErr w:type="gramStart"/>
+      <w:hyperlink r:id="rId30" w:history="1">
         <w:r>
           <w:t>Backtracking</w:t>
         </w:r>
@@ -755,7 +754,6 @@
         <w:r>
           <w:t>(</w:t>
         </w:r>
-        <w:proofErr w:type="gramEnd"/>
         <w:r>
           <w:t>又称</w:t>
         </w:r>
@@ -774,10 +772,10 @@
       </w:hyperlink>
     </w:p>
     <w:p>
-      <w:hyperlink r:id="rId30" w:history="1">
-        <w:r>
-          <w:rPr>
-            <w:rStyle w:val="Hyperlink"/>
+      <w:hyperlink r:id="rId31" w:history="1">
+        <w:r>
+          <w:rPr>
+            <w:rStyle w:val="a3"/>
           </w:rPr>
           <w:t>https://segmentfault.com/a/1190000006121957</w:t>
         </w:r>
@@ -793,10 +791,10 @@
       </w:r>
     </w:p>
     <w:p>
-      <w:hyperlink r:id="rId31" w:history="1">
-        <w:r>
-          <w:rPr>
-            <w:rStyle w:val="Hyperlink"/>
+      <w:hyperlink r:id="rId32" w:history="1">
+        <w:r>
+          <w:rPr>
+            <w:rStyle w:val="a3"/>
           </w:rPr>
           <w:t>http://www.liaoxuefeng.com/wiki/0013739516305929606dd18361248578c67b8067c8c017b000</w:t>
         </w:r>
@@ -804,7 +802,7 @@
     </w:p>
     <w:p/>
     <w:p>
-      <w:hyperlink r:id="rId32" w:history="1">
+      <w:hyperlink r:id="rId33" w:history="1">
         <w:r>
           <w:t>谈谈</w:t>
         </w:r>
@@ -817,10 +815,10 @@
       </w:hyperlink>
     </w:p>
     <w:p>
-      <w:hyperlink r:id="rId33" w:history="1">
-        <w:r>
-          <w:rPr>
-            <w:rStyle w:val="Hyperlink"/>
+      <w:hyperlink r:id="rId34" w:history="1">
+        <w:r>
+          <w:rPr>
+            <w:rStyle w:val="a3"/>
           </w:rPr>
           <w:t>http://www.cnblogs.com/restran/p/4903056.html</w:t>
         </w:r>
@@ -829,7 +827,7 @@
     <w:p/>
     <w:p>
       <w:pPr>
-        <w:pStyle w:val="Heading1"/>
+        <w:pStyle w:val="1"/>
         <w:shd w:val="clear" w:color="auto" w:fill="FFFFFF"/>
         <w:spacing w:before="0" w:beforeAutospacing="0" w:after="0" w:afterAutospacing="0"/>
         <w:rPr>
@@ -855,23 +853,23 @@
     </w:p>
     <w:p>
       <w:pPr>
-        <w:pStyle w:val="Heading1"/>
+        <w:pStyle w:val="1"/>
         <w:shd w:val="clear" w:color="auto" w:fill="FFFFFF"/>
         <w:spacing w:before="0" w:beforeAutospacing="0" w:after="0" w:afterAutospacing="0"/>
         <w:rPr>
-          <w:rStyle w:val="Hyperlink"/>
-          <w:rFonts w:ascii="Georgia" w:eastAsiaTheme="minorEastAsia" w:hAnsi="Georgia" w:cstheme="minorBidi"/>
-          <w:b w:val="0"/>
-          <w:bCs w:val="0"/>
-          <w:kern w:val="0"/>
-          <w:sz w:val="20"/>
-          <w:szCs w:val="22"/>
-        </w:rPr>
-      </w:pPr>
-      <w:hyperlink r:id="rId34" w:history="1">
-        <w:r>
-          <w:rPr>
-            <w:rStyle w:val="Hyperlink"/>
+          <w:rStyle w:val="a3"/>
+          <w:rFonts w:ascii="Georgia" w:eastAsiaTheme="minorEastAsia" w:hAnsi="Georgia" w:cstheme="minorBidi"/>
+          <w:b w:val="0"/>
+          <w:bCs w:val="0"/>
+          <w:kern w:val="0"/>
+          <w:sz w:val="20"/>
+          <w:szCs w:val="22"/>
+        </w:rPr>
+      </w:pPr>
+      <w:hyperlink r:id="rId35" w:history="1">
+        <w:r>
+          <w:rPr>
+            <w:rStyle w:val="a3"/>
             <w:rFonts w:ascii="Georgia" w:eastAsiaTheme="minorEastAsia" w:hAnsi="Georgia" w:cstheme="minorBidi"/>
             <w:b w:val="0"/>
             <w:bCs w:val="0"/>
@@ -885,40 +883,40 @@
     </w:p>
     <w:p>
       <w:pPr>
-        <w:pStyle w:val="Heading1"/>
+        <w:pStyle w:val="1"/>
         <w:shd w:val="clear" w:color="auto" w:fill="FFFFFF"/>
         <w:spacing w:before="0" w:beforeAutospacing="0" w:after="0" w:afterAutospacing="0"/>
         <w:rPr>
-          <w:rStyle w:val="Hyperlink"/>
-          <w:rFonts w:ascii="Georgia" w:eastAsiaTheme="minorEastAsia" w:hAnsi="Georgia" w:cstheme="minorBidi"/>
-          <w:b w:val="0"/>
-          <w:bCs w:val="0"/>
-          <w:kern w:val="0"/>
-          <w:sz w:val="20"/>
-          <w:szCs w:val="22"/>
-        </w:rPr>
-      </w:pPr>
-    </w:p>
-    <w:p>
-      <w:pPr>
-        <w:pStyle w:val="Heading1"/>
+          <w:rStyle w:val="a3"/>
+          <w:rFonts w:ascii="Georgia" w:eastAsiaTheme="minorEastAsia" w:hAnsi="Georgia" w:cstheme="minorBidi"/>
+          <w:b w:val="0"/>
+          <w:bCs w:val="0"/>
+          <w:kern w:val="0"/>
+          <w:sz w:val="20"/>
+          <w:szCs w:val="22"/>
+        </w:rPr>
+      </w:pPr>
+    </w:p>
+    <w:p>
+      <w:pPr>
+        <w:pStyle w:val="1"/>
         <w:shd w:val="clear" w:color="auto" w:fill="FFFFFF"/>
         <w:spacing w:before="0" w:beforeAutospacing="0" w:after="0" w:afterAutospacing="0"/>
         <w:rPr>
-          <w:rStyle w:val="Hyperlink"/>
-          <w:rFonts w:ascii="Georgia" w:eastAsiaTheme="minorEastAsia" w:hAnsi="Georgia" w:cstheme="minorBidi"/>
-          <w:b w:val="0"/>
-          <w:bCs w:val="0"/>
-          <w:kern w:val="0"/>
-          <w:sz w:val="20"/>
-          <w:szCs w:val="22"/>
-        </w:rPr>
-      </w:pPr>
-    </w:p>
-    <w:p>
-      <w:pPr>
-        <w:rPr>
-          <w:rStyle w:val="Hyperlink"/>
+          <w:rStyle w:val="a3"/>
+          <w:rFonts w:ascii="Georgia" w:eastAsiaTheme="minorEastAsia" w:hAnsi="Georgia" w:cstheme="minorBidi"/>
+          <w:b w:val="0"/>
+          <w:bCs w:val="0"/>
+          <w:kern w:val="0"/>
+          <w:sz w:val="20"/>
+          <w:szCs w:val="22"/>
+        </w:rPr>
+      </w:pPr>
+    </w:p>
+    <w:p>
+      <w:pPr>
+        <w:rPr>
+          <w:rStyle w:val="a3"/>
           <w:b/>
           <w:bCs/>
         </w:rPr>
@@ -932,7 +930,7 @@
     </w:p>
     <w:p>
       <w:pPr>
-        <w:pStyle w:val="Heading1"/>
+        <w:pStyle w:val="1"/>
         <w:shd w:val="clear" w:color="auto" w:fill="FFFFFF"/>
         <w:spacing w:before="0" w:beforeAutospacing="0" w:after="0" w:afterAutospacing="0"/>
         <w:rPr>
@@ -944,10 +942,10 @@
           <w:szCs w:val="22"/>
         </w:rPr>
       </w:pPr>
-      <w:hyperlink r:id="rId35" w:history="1">
-        <w:r>
-          <w:rPr>
-            <w:rStyle w:val="Hyperlink"/>
+      <w:hyperlink r:id="rId36" w:history="1">
+        <w:r>
+          <w:rPr>
+            <w:rStyle w:val="a3"/>
             <w:rFonts w:ascii="Georgia" w:eastAsiaTheme="minorEastAsia" w:hAnsi="Georgia" w:cstheme="minorBidi"/>
             <w:b w:val="0"/>
             <w:bCs w:val="0"/>
@@ -961,7 +959,7 @@
     </w:p>
     <w:p>
       <w:pPr>
-        <w:pStyle w:val="Heading1"/>
+        <w:pStyle w:val="1"/>
         <w:shd w:val="clear" w:color="auto" w:fill="FFFFFF"/>
         <w:spacing w:before="0" w:beforeAutospacing="0" w:after="0" w:afterAutospacing="0"/>
         <w:rPr>
@@ -976,7 +974,7 @@
     </w:p>
     <w:p>
       <w:pPr>
-        <w:pStyle w:val="Heading1"/>
+        <w:pStyle w:val="1"/>
         <w:shd w:val="clear" w:color="auto" w:fill="FFFFFF"/>
         <w:spacing w:before="0" w:beforeAutospacing="0" w:after="0" w:afterAutospacing="0"/>
         <w:rPr>
@@ -990,21 +988,19 @@
       </w:pPr>
     </w:p>
     <w:p>
-      <w:hyperlink r:id="rId36" w:history="1">
+      <w:hyperlink r:id="rId37" w:history="1">
         <w:r>
           <w:rPr>
             <w:rFonts w:hint="eastAsia"/>
           </w:rPr>
           <w:t>使用</w:t>
         </w:r>
-        <w:proofErr w:type="spellStart"/>
         <w:r>
           <w:rPr>
             <w:rFonts w:hint="eastAsia"/>
           </w:rPr>
           <w:t>scrapy-deltafetch</w:t>
         </w:r>
-        <w:proofErr w:type="spellEnd"/>
         <w:r>
           <w:rPr>
             <w:rFonts w:hint="eastAsia"/>
@@ -1015,7 +1011,7 @@
     </w:p>
     <w:p>
       <w:pPr>
-        <w:pStyle w:val="Heading1"/>
+        <w:pStyle w:val="1"/>
         <w:shd w:val="clear" w:color="auto" w:fill="FFFFFF"/>
         <w:spacing w:before="0" w:beforeAutospacing="0" w:after="0" w:afterAutospacing="0"/>
         <w:rPr>
@@ -1041,7 +1037,7 @@
     </w:p>
     <w:p>
       <w:pPr>
-        <w:pStyle w:val="Heading1"/>
+        <w:pStyle w:val="1"/>
         <w:shd w:val="clear" w:color="auto" w:fill="FFFFFF"/>
         <w:spacing w:before="0" w:beforeAutospacing="0" w:after="0" w:afterAutospacing="0"/>
         <w:rPr>
@@ -1056,7 +1052,7 @@
     </w:p>
     <w:p>
       <w:pPr>
-        <w:pStyle w:val="Heading1"/>
+        <w:pStyle w:val="1"/>
         <w:shd w:val="clear" w:color="auto" w:fill="FFFFFF"/>
         <w:spacing w:before="0" w:beforeAutospacing="0" w:after="0" w:afterAutospacing="0"/>
         <w:rPr>
@@ -1071,7 +1067,7 @@
     </w:p>
     <w:p>
       <w:pPr>
-        <w:pStyle w:val="Heading1"/>
+        <w:pStyle w:val="1"/>
         <w:shd w:val="clear" w:color="auto" w:fill="FFFFFF"/>
         <w:spacing w:before="0" w:beforeAutospacing="0" w:after="0" w:afterAutospacing="0"/>
         <w:rPr>
@@ -1121,7 +1117,7 @@
     </w:p>
     <w:p>
       <w:pPr>
-        <w:pStyle w:val="Heading1"/>
+        <w:pStyle w:val="1"/>
         <w:shd w:val="clear" w:color="auto" w:fill="FFFFFF"/>
         <w:spacing w:before="0" w:beforeAutospacing="0" w:after="0" w:afterAutospacing="0"/>
         <w:rPr>
@@ -1147,7 +1143,7 @@
     </w:p>
     <w:p>
       <w:pPr>
-        <w:pStyle w:val="Heading1"/>
+        <w:pStyle w:val="1"/>
         <w:shd w:val="clear" w:color="auto" w:fill="FFFFFF"/>
         <w:spacing w:before="0" w:beforeAutospacing="0" w:after="0" w:afterAutospacing="0"/>
         <w:rPr>
@@ -1162,7 +1158,7 @@
     </w:p>
     <w:p>
       <w:pPr>
-        <w:pStyle w:val="Heading1"/>
+        <w:pStyle w:val="1"/>
         <w:shd w:val="clear" w:color="auto" w:fill="FFFFFF"/>
         <w:spacing w:before="0" w:beforeAutospacing="0" w:after="0" w:afterAutospacing="0"/>
         <w:rPr>
@@ -1198,10 +1194,10 @@
       </w:r>
     </w:p>
     <w:p>
-      <w:hyperlink r:id="rId37" w:history="1">
-        <w:r>
-          <w:rPr>
-            <w:rStyle w:val="Hyperlink"/>
+      <w:hyperlink r:id="rId38" w:history="1">
+        <w:r>
+          <w:rPr>
+            <w:rStyle w:val="a3"/>
           </w:rPr>
           <w:t>http://python.jobbole.com/85231/</w:t>
         </w:r>
@@ -1219,10 +1215,10 @@
       </w:r>
     </w:p>
     <w:p>
-      <w:hyperlink r:id="rId38" w:history="1">
-        <w:r>
-          <w:rPr>
-            <w:rStyle w:val="Hyperlink"/>
+      <w:hyperlink r:id="rId39" w:history="1">
+        <w:r>
+          <w:rPr>
+            <w:rStyle w:val="a3"/>
           </w:rPr>
           <w:t>http://blog.theerrorlog.com/yield-from-in-python-3.html</w:t>
         </w:r>
@@ -1237,8 +1233,43 @@
       <w:proofErr w:type="gramEnd"/>
     </w:p>
     <w:p>
-      <w:r>
-        <w:t>http://docs.python-guide.org/en/latest/</w:t>
+      <w:pPr>
+        <w:rPr>
+          <w:rFonts w:hint="eastAsia"/>
+        </w:rPr>
+      </w:pPr>
+      <w:hyperlink r:id="rId40" w:history="1">
+        <w:r>
+          <w:rPr>
+            <w:rStyle w:val="a3"/>
+          </w:rPr>
+          <w:t>http://docs.python-guide.org/en/latest/</w:t>
+        </w:r>
+      </w:hyperlink>
+    </w:p>
+    <w:p>
+      <w:pPr>
+        <w:rPr>
+          <w:rFonts w:hint="eastAsia"/>
+        </w:rPr>
+      </w:pPr>
+    </w:p>
+    <w:p>
+      <w:hyperlink r:id="rId41" w:history="1">
+        <w:r>
+          <w:t>编程珠玑（二）：字符反转</w:t>
+        </w:r>
+        <w:r>
+          <w:t>--</w:t>
+        </w:r>
+        <w:r>
+          <w:t>杂耍算法</w:t>
+        </w:r>
+      </w:hyperlink>
+    </w:p>
+    <w:p>
+      <w:r>
+        <w:t>http://www.cnblogs.com/solidblog/archive/2012/07/15/2592009.html</w:t>
       </w:r>
       <w:bookmarkStart w:id="0" w:name="_GoBack"/>
       <w:bookmarkEnd w:id="0"/>
@@ -1254,7 +1285,7 @@
 </file>
 
 <file path=word/styles.xml><?xml version="1.0" encoding="utf-8"?>
-<w:styles xmlns:mc="http://schemas.openxmlformats.org/markup-compatibility/2006" xmlns:r="http://schemas.openxmlformats.org/officeDocument/2006/relationships" xmlns:w="http://schemas.openxmlformats.org/wordprocessingml/2006/main" xmlns:w14="http://schemas.microsoft.com/office/word/2010/wordml" xmlns:w15="http://schemas.microsoft.com/office/word/2012/wordml" mc:Ignorable="w14 w15">
+<w:styles xmlns:mc="http://schemas.openxmlformats.org/markup-compatibility/2006" xmlns:r="http://schemas.openxmlformats.org/officeDocument/2006/relationships" xmlns:w="http://schemas.openxmlformats.org/wordprocessingml/2006/main" xmlns:w14="http://schemas.microsoft.com/office/word/2010/wordml" mc:Ignorable="w14">
   <w:docDefaults>
     <w:rPrDefault>
       <w:rPr>
@@ -1269,388 +1300,154 @@
       </w:pPr>
     </w:pPrDefault>
   </w:docDefaults>
-  <w:latentStyles w:defLockedState="0" w:defUIPriority="99" w:defSemiHidden="0" w:defUnhideWhenUsed="0" w:defQFormat="0" w:count="371">
-    <w:lsdException w:name="Normal" w:uiPriority="0" w:qFormat="1"/>
-    <w:lsdException w:name="heading 1" w:uiPriority="9" w:qFormat="1"/>
-    <w:lsdException w:name="heading 2" w:semiHidden="1" w:uiPriority="9" w:unhideWhenUsed="1" w:qFormat="1"/>
-    <w:lsdException w:name="heading 3" w:semiHidden="1" w:uiPriority="9" w:unhideWhenUsed="1" w:qFormat="1"/>
-    <w:lsdException w:name="heading 4" w:semiHidden="1" w:uiPriority="9" w:unhideWhenUsed="1" w:qFormat="1"/>
-    <w:lsdException w:name="heading 5" w:semiHidden="1" w:uiPriority="9" w:unhideWhenUsed="1" w:qFormat="1"/>
-    <w:lsdException w:name="heading 6" w:semiHidden="1" w:uiPriority="9" w:unhideWhenUsed="1" w:qFormat="1"/>
-    <w:lsdException w:name="heading 7" w:semiHidden="1" w:uiPriority="9" w:unhideWhenUsed="1" w:qFormat="1"/>
-    <w:lsdException w:name="heading 8" w:semiHidden="1" w:uiPriority="9" w:unhideWhenUsed="1" w:qFormat="1"/>
-    <w:lsdException w:name="heading 9" w:semiHidden="1" w:uiPriority="9" w:unhideWhenUsed="1" w:qFormat="1"/>
-    <w:lsdException w:name="index 1" w:semiHidden="1" w:unhideWhenUsed="1"/>
-    <w:lsdException w:name="index 2" w:semiHidden="1" w:unhideWhenUsed="1"/>
-    <w:lsdException w:name="index 3" w:semiHidden="1" w:unhideWhenUsed="1"/>
-    <w:lsdException w:name="index 4" w:semiHidden="1" w:unhideWhenUsed="1"/>
-    <w:lsdException w:name="index 5" w:semiHidden="1" w:unhideWhenUsed="1"/>
-    <w:lsdException w:name="index 6" w:semiHidden="1" w:unhideWhenUsed="1"/>
-    <w:lsdException w:name="index 7" w:semiHidden="1" w:unhideWhenUsed="1"/>
-    <w:lsdException w:name="index 8" w:semiHidden="1" w:unhideWhenUsed="1"/>
-    <w:lsdException w:name="index 9" w:semiHidden="1" w:unhideWhenUsed="1"/>
-    <w:lsdException w:name="toc 1" w:semiHidden="1" w:uiPriority="39" w:unhideWhenUsed="1"/>
-    <w:lsdException w:name="toc 2" w:semiHidden="1" w:uiPriority="39" w:unhideWhenUsed="1"/>
-    <w:lsdException w:name="toc 3" w:semiHidden="1" w:uiPriority="39" w:unhideWhenUsed="1"/>
-    <w:lsdException w:name="toc 4" w:semiHidden="1" w:uiPriority="39" w:unhideWhenUsed="1"/>
-    <w:lsdException w:name="toc 5" w:semiHidden="1" w:uiPriority="39" w:unhideWhenUsed="1"/>
-    <w:lsdException w:name="toc 6" w:semiHidden="1" w:uiPriority="39" w:unhideWhenUsed="1"/>
-    <w:lsdException w:name="toc 7" w:semiHidden="1" w:uiPriority="39" w:unhideWhenUsed="1"/>
-    <w:lsdException w:name="toc 8" w:semiHidden="1" w:uiPriority="39" w:unhideWhenUsed="1"/>
-    <w:lsdException w:name="toc 9" w:semiHidden="1" w:uiPriority="39" w:unhideWhenUsed="1"/>
-    <w:lsdException w:name="Normal Indent" w:semiHidden="1" w:unhideWhenUsed="1"/>
-    <w:lsdException w:name="footnote text" w:semiHidden="1" w:unhideWhenUsed="1"/>
-    <w:lsdException w:name="annotation text" w:semiHidden="1" w:unhideWhenUsed="1"/>
-    <w:lsdException w:name="header" w:semiHidden="1" w:unhideWhenUsed="1"/>
-    <w:lsdException w:name="footer" w:semiHidden="1" w:unhideWhenUsed="1"/>
-    <w:lsdException w:name="index heading" w:semiHidden="1" w:unhideWhenUsed="1"/>
-    <w:lsdException w:name="caption" w:semiHidden="1" w:uiPriority="35" w:unhideWhenUsed="1" w:qFormat="1"/>
-    <w:lsdException w:name="table of figures" w:semiHidden="1" w:unhideWhenUsed="1"/>
-    <w:lsdException w:name="envelope address" w:semiHidden="1" w:unhideWhenUsed="1"/>
-    <w:lsdException w:name="envelope return" w:semiHidden="1" w:unhideWhenUsed="1"/>
-    <w:lsdException w:name="footnote reference" w:semiHidden="1" w:unhideWhenUsed="1"/>
-    <w:lsdException w:name="annotation reference" w:semiHidden="1" w:unhideWhenUsed="1"/>
-    <w:lsdException w:name="line number" w:semiHidden="1" w:unhideWhenUsed="1"/>
-    <w:lsdException w:name="page number" w:semiHidden="1" w:unhideWhenUsed="1"/>
-    <w:lsdException w:name="endnote reference" w:semiHidden="1" w:unhideWhenUsed="1"/>
-    <w:lsdException w:name="endnote text" w:semiHidden="1" w:unhideWhenUsed="1"/>
-    <w:lsdException w:name="table of authorities" w:semiHidden="1" w:unhideWhenUsed="1"/>
-    <w:lsdException w:name="macro" w:semiHidden="1" w:unhideWhenUsed="1"/>
-    <w:lsdException w:name="toa heading" w:semiHidden="1" w:unhideWhenUsed="1"/>
-    <w:lsdException w:name="List" w:semiHidden="1" w:unhideWhenUsed="1"/>
-    <w:lsdException w:name="List Bullet" w:semiHidden="1" w:unhideWhenUsed="1"/>
-    <w:lsdException w:name="List Number" w:semiHidden="1" w:unhideWhenUsed="1"/>
-    <w:lsdException w:name="List 2" w:semiHidden="1" w:unhideWhenUsed="1"/>
-    <w:lsdException w:name="List 3" w:semiHidden="1" w:unhideWhenUsed="1"/>
-    <w:lsdException w:name="List 4" w:semiHidden="1" w:unhideWhenUsed="1"/>
-    <w:lsdException w:name="List 5" w:semiHidden="1" w:unhideWhenUsed="1"/>
-    <w:lsdException w:name="List Bullet 2" w:semiHidden="1" w:unhideWhenUsed="1"/>
-    <w:lsdException w:name="List Bullet 3" w:semiHidden="1" w:unhideWhenUsed="1"/>
-    <w:lsdException w:name="List Bullet 4" w:semiHidden="1" w:unhideWhenUsed="1"/>
-    <w:lsdException w:name="List Bullet 5" w:semiHidden="1" w:unhideWhenUsed="1"/>
-    <w:lsdException w:name="List Number 2" w:semiHidden="1" w:unhideWhenUsed="1"/>
-    <w:lsdException w:name="List Number 3" w:semiHidden="1" w:unhideWhenUsed="1"/>
-    <w:lsdException w:name="List Number 4" w:semiHidden="1" w:unhideWhenUsed="1"/>
-    <w:lsdException w:name="List Number 5" w:semiHidden="1" w:unhideWhenUsed="1"/>
-    <w:lsdException w:name="Title" w:uiPriority="10" w:qFormat="1"/>
-    <w:lsdException w:name="Closing" w:semiHidden="1" w:unhideWhenUsed="1"/>
-    <w:lsdException w:name="Signature" w:semiHidden="1" w:unhideWhenUsed="1"/>
-    <w:lsdException w:name="Default Paragraph Font" w:semiHidden="1" w:uiPriority="1" w:unhideWhenUsed="1"/>
-    <w:lsdException w:name="Body Text" w:semiHidden="1" w:unhideWhenUsed="1"/>
-    <w:lsdException w:name="Body Text Indent" w:semiHidden="1" w:unhideWhenUsed="1"/>
-    <w:lsdException w:name="List Continue" w:semiHidden="1" w:unhideWhenUsed="1"/>
-    <w:lsdException w:name="List Continue 2" w:semiHidden="1" w:unhideWhenUsed="1"/>
-    <w:lsdException w:name="List Continue 3" w:semiHidden="1" w:unhideWhenUsed="1"/>
-    <w:lsdException w:name="List Continue 4" w:semiHidden="1" w:unhideWhenUsed="1"/>
-    <w:lsdException w:name="List Continue 5" w:semiHidden="1" w:unhideWhenUsed="1"/>
-    <w:lsdException w:name="Message Header" w:semiHidden="1" w:unhideWhenUsed="1"/>
-    <w:lsdException w:name="Subtitle" w:uiPriority="11" w:qFormat="1"/>
-    <w:lsdException w:name="Salutation" w:semiHidden="1" w:unhideWhenUsed="1"/>
-    <w:lsdException w:name="Date" w:semiHidden="1" w:unhideWhenUsed="1"/>
-    <w:lsdException w:name="Body Text First Indent" w:semiHidden="1" w:unhideWhenUsed="1"/>
-    <w:lsdException w:name="Body Text First Indent 2" w:semiHidden="1" w:unhideWhenUsed="1"/>
-    <w:lsdException w:name="Note Heading" w:semiHidden="1" w:unhideWhenUsed="1"/>
-    <w:lsdException w:name="Body Text 2" w:semiHidden="1" w:unhideWhenUsed="1"/>
-    <w:lsdException w:name="Body Text 3" w:semiHidden="1" w:unhideWhenUsed="1"/>
-    <w:lsdException w:name="Body Text Indent 2" w:semiHidden="1" w:unhideWhenUsed="1"/>
-    <w:lsdException w:name="Body Text Indent 3" w:semiHidden="1" w:unhideWhenUsed="1"/>
-    <w:lsdException w:name="Block Text" w:semiHidden="1" w:unhideWhenUsed="1"/>
-    <w:lsdException w:name="Hyperlink" w:semiHidden="1" w:unhideWhenUsed="1"/>
-    <w:lsdException w:name="FollowedHyperlink" w:semiHidden="1" w:unhideWhenUsed="1"/>
-    <w:lsdException w:name="Strong" w:uiPriority="22" w:qFormat="1"/>
-    <w:lsdException w:name="Emphasis" w:uiPriority="20" w:qFormat="1"/>
-    <w:lsdException w:name="Document Map" w:semiHidden="1" w:unhideWhenUsed="1"/>
-    <w:lsdException w:name="Plain Text" w:semiHidden="1" w:unhideWhenUsed="1"/>
-    <w:lsdException w:name="E-mail Signature" w:semiHidden="1" w:unhideWhenUsed="1"/>
-    <w:lsdException w:name="HTML Top of Form" w:semiHidden="1" w:unhideWhenUsed="1"/>
-    <w:lsdException w:name="HTML Bottom of Form" w:semiHidden="1" w:unhideWhenUsed="1"/>
-    <w:lsdException w:name="Normal (Web)" w:semiHidden="1" w:unhideWhenUsed="1"/>
-    <w:lsdException w:name="HTML Acronym" w:semiHidden="1" w:unhideWhenUsed="1"/>
-    <w:lsdException w:name="HTML Address" w:semiHidden="1" w:unhideWhenUsed="1"/>
-    <w:lsdException w:name="HTML Cite" w:semiHidden="1" w:unhideWhenUsed="1"/>
-    <w:lsdException w:name="HTML Code" w:semiHidden="1" w:unhideWhenUsed="1"/>
-    <w:lsdException w:name="HTML Definition" w:semiHidden="1" w:unhideWhenUsed="1"/>
-    <w:lsdException w:name="HTML Keyboard" w:semiHidden="1" w:unhideWhenUsed="1"/>
-    <w:lsdException w:name="HTML Preformatted" w:semiHidden="1" w:unhideWhenUsed="1"/>
-    <w:lsdException w:name="HTML Sample" w:semiHidden="1" w:unhideWhenUsed="1"/>
-    <w:lsdException w:name="HTML Typewriter" w:semiHidden="1" w:unhideWhenUsed="1"/>
-    <w:lsdException w:name="HTML Variable" w:semiHidden="1" w:unhideWhenUsed="1"/>
-    <w:lsdException w:name="Normal Table" w:semiHidden="1" w:unhideWhenUsed="1"/>
-    <w:lsdException w:name="annotation subject" w:semiHidden="1" w:unhideWhenUsed="1"/>
-    <w:lsdException w:name="No List" w:semiHidden="1" w:unhideWhenUsed="1"/>
-    <w:lsdException w:name="Outline List 1" w:semiHidden="1" w:unhideWhenUsed="1"/>
-    <w:lsdException w:name="Outline List 2" w:semiHidden="1" w:unhideWhenUsed="1"/>
-    <w:lsdException w:name="Outline List 3" w:semiHidden="1" w:unhideWhenUsed="1"/>
-    <w:lsdException w:name="Table Simple 1" w:semiHidden="1" w:unhideWhenUsed="1"/>
-    <w:lsdException w:name="Table Simple 2" w:semiHidden="1" w:unhideWhenUsed="1"/>
-    <w:lsdException w:name="Table Simple 3" w:semiHidden="1" w:unhideWhenUsed="1"/>
-    <w:lsdException w:name="Table Classic 1" w:semiHidden="1" w:unhideWhenUsed="1"/>
-    <w:lsdException w:name="Table Classic 2" w:semiHidden="1" w:unhideWhenUsed="1"/>
-    <w:lsdException w:name="Table Classic 3" w:semiHidden="1" w:unhideWhenUsed="1"/>
-    <w:lsdException w:name="Table Classic 4" w:semiHidden="1" w:unhideWhenUsed="1"/>
-    <w:lsdException w:name="Table Colorful 1" w:semiHidden="1" w:unhideWhenUsed="1"/>
-    <w:lsdException w:name="Table Colorful 2" w:semiHidden="1" w:unhideWhenUsed="1"/>
-    <w:lsdException w:name="Table Colorful 3" w:semiHidden="1" w:unhideWhenUsed="1"/>
-    <w:lsdException w:name="Table Columns 1" w:semiHidden="1" w:unhideWhenUsed="1"/>
-    <w:lsdException w:name="Table Columns 2" w:semiHidden="1" w:unhideWhenUsed="1"/>
-    <w:lsdException w:name="Table Columns 3" w:semiHidden="1" w:unhideWhenUsed="1"/>
-    <w:lsdException w:name="Table Columns 4" w:semiHidden="1" w:unhideWhenUsed="1"/>
-    <w:lsdException w:name="Table Columns 5" w:semiHidden="1" w:unhideWhenUsed="1"/>
-    <w:lsdException w:name="Table Grid 1" w:semiHidden="1" w:unhideWhenUsed="1"/>
-    <w:lsdException w:name="Table Grid 2" w:semiHidden="1" w:unhideWhenUsed="1"/>
-    <w:lsdException w:name="Table Grid 3" w:semiHidden="1" w:unhideWhenUsed="1"/>
-    <w:lsdException w:name="Table Grid 4" w:semiHidden="1" w:unhideWhenUsed="1"/>
-    <w:lsdException w:name="Table Grid 5" w:semiHidden="1" w:unhideWhenUsed="1"/>
-    <w:lsdException w:name="Table Grid 6" w:semiHidden="1" w:unhideWhenUsed="1"/>
-    <w:lsdException w:name="Table Grid 7" w:semiHidden="1" w:unhideWhenUsed="1"/>
-    <w:lsdException w:name="Table Grid 8" w:semiHidden="1" w:unhideWhenUsed="1"/>
-    <w:lsdException w:name="Table List 1" w:semiHidden="1" w:unhideWhenUsed="1"/>
-    <w:lsdException w:name="Table List 2" w:semiHidden="1" w:unhideWhenUsed="1"/>
-    <w:lsdException w:name="Table List 3" w:semiHidden="1" w:unhideWhenUsed="1"/>
-    <w:lsdException w:name="Table List 4" w:semiHidden="1" w:unhideWhenUsed="1"/>
-    <w:lsdException w:name="Table List 5" w:semiHidden="1" w:unhideWhenUsed="1"/>
-    <w:lsdException w:name="Table List 6" w:semiHidden="1" w:unhideWhenUsed="1"/>
-    <w:lsdException w:name="Table List 7" w:semiHidden="1" w:unhideWhenUsed="1"/>
-    <w:lsdException w:name="Table List 8" w:semiHidden="1" w:unhideWhenUsed="1"/>
-    <w:lsdException w:name="Table 3D effects 1" w:semiHidden="1" w:unhideWhenUsed="1"/>
-    <w:lsdException w:name="Table 3D effects 2" w:semiHidden="1" w:unhideWhenUsed="1"/>
-    <w:lsdException w:name="Table 3D effects 3" w:semiHidden="1" w:unhideWhenUsed="1"/>
-    <w:lsdException w:name="Table Contemporary" w:semiHidden="1" w:unhideWhenUsed="1"/>
-    <w:lsdException w:name="Table Elegant" w:semiHidden="1" w:unhideWhenUsed="1"/>
-    <w:lsdException w:name="Table Professional" w:semiHidden="1" w:unhideWhenUsed="1"/>
-    <w:lsdException w:name="Table Subtle 1" w:semiHidden="1" w:unhideWhenUsed="1"/>
-    <w:lsdException w:name="Table Subtle 2" w:semiHidden="1" w:unhideWhenUsed="1"/>
-    <w:lsdException w:name="Table Web 1" w:semiHidden="1" w:unhideWhenUsed="1"/>
-    <w:lsdException w:name="Table Web 2" w:semiHidden="1" w:unhideWhenUsed="1"/>
-    <w:lsdException w:name="Table Web 3" w:semiHidden="1" w:unhideWhenUsed="1"/>
-    <w:lsdException w:name="Balloon Text" w:semiHidden="1" w:unhideWhenUsed="1"/>
-    <w:lsdException w:name="Table Grid" w:uiPriority="39"/>
-    <w:lsdException w:name="Table Theme" w:semiHidden="1" w:unhideWhenUsed="1"/>
-    <w:lsdException w:name="Placeholder Text" w:semiHidden="1"/>
-    <w:lsdException w:name="No Spacing" w:uiPriority="1" w:qFormat="1"/>
-    <w:lsdException w:name="Light Shading" w:uiPriority="60"/>
-    <w:lsdException w:name="Light List" w:uiPriority="61"/>
-    <w:lsdException w:name="Light Grid" w:uiPriority="62"/>
-    <w:lsdException w:name="Medium Shading 1" w:uiPriority="63"/>
-    <w:lsdException w:name="Medium Shading 2" w:uiPriority="64"/>
-    <w:lsdException w:name="Medium List 1" w:uiPriority="65"/>
-    <w:lsdException w:name="Medium List 2" w:uiPriority="66"/>
-    <w:lsdException w:name="Medium Grid 1" w:uiPriority="67"/>
-    <w:lsdException w:name="Medium Grid 2" w:uiPriority="68"/>
-    <w:lsdException w:name="Medium Grid 3" w:uiPriority="69"/>
-    <w:lsdException w:name="Dark List" w:uiPriority="70"/>
-    <w:lsdException w:name="Colorful Shading" w:uiPriority="71"/>
-    <w:lsdException w:name="Colorful List" w:uiPriority="72"/>
-    <w:lsdException w:name="Colorful Grid" w:uiPriority="73"/>
-    <w:lsdException w:name="Light Shading Accent 1" w:uiPriority="60"/>
-    <w:lsdException w:name="Light List Accent 1" w:uiPriority="61"/>
-    <w:lsdException w:name="Light Grid Accent 1" w:uiPriority="62"/>
-    <w:lsdException w:name="Medium Shading 1 Accent 1" w:uiPriority="63"/>
-    <w:lsdException w:name="Medium Shading 2 Accent 1" w:uiPriority="64"/>
-    <w:lsdException w:name="Medium List 1 Accent 1" w:uiPriority="65"/>
-    <w:lsdException w:name="Revision" w:semiHidden="1"/>
-    <w:lsdException w:name="List Paragraph" w:uiPriority="34" w:qFormat="1"/>
-    <w:lsdException w:name="Quote" w:uiPriority="29" w:qFormat="1"/>
-    <w:lsdException w:name="Intense Quote" w:uiPriority="30" w:qFormat="1"/>
-    <w:lsdException w:name="Medium List 2 Accent 1" w:uiPriority="66"/>
-    <w:lsdException w:name="Medium Grid 1 Accent 1" w:uiPriority="67"/>
-    <w:lsdException w:name="Medium Grid 2 Accent 1" w:uiPriority="68"/>
-    <w:lsdException w:name="Medium Grid 3 Accent 1" w:uiPriority="69"/>
-    <w:lsdException w:name="Dark List Accent 1" w:uiPriority="70"/>
-    <w:lsdException w:name="Colorful Shading Accent 1" w:uiPriority="71"/>
-    <w:lsdException w:name="Colorful List Accent 1" w:uiPriority="72"/>
-    <w:lsdException w:name="Colorful Grid Accent 1" w:uiPriority="73"/>
-    <w:lsdException w:name="Light Shading Accent 2" w:uiPriority="60"/>
-    <w:lsdException w:name="Light List Accent 2" w:uiPriority="61"/>
-    <w:lsdException w:name="Light Grid Accent 2" w:uiPriority="62"/>
-    <w:lsdException w:name="Medium Shading 1 Accent 2" w:uiPriority="63"/>
-    <w:lsdException w:name="Medium Shading 2 Accent 2" w:uiPriority="64"/>
-    <w:lsdException w:name="Medium List 1 Accent 2" w:uiPriority="65"/>
-    <w:lsdException w:name="Medium List 2 Accent 2" w:uiPriority="66"/>
-    <w:lsdException w:name="Medium Grid 1 Accent 2" w:uiPriority="67"/>
-    <w:lsdException w:name="Medium Grid 2 Accent 2" w:uiPriority="68"/>
-    <w:lsdException w:name="Medium Grid 3 Accent 2" w:uiPriority="69"/>
-    <w:lsdException w:name="Dark List Accent 2" w:uiPriority="70"/>
-    <w:lsdException w:name="Colorful Shading Accent 2" w:uiPriority="71"/>
-    <w:lsdException w:name="Colorful List Accent 2" w:uiPriority="72"/>
-    <w:lsdException w:name="Colorful Grid Accent 2" w:uiPriority="73"/>
-    <w:lsdException w:name="Light Shading Accent 3" w:uiPriority="60"/>
-    <w:lsdException w:name="Light List Accent 3" w:uiPriority="61"/>
-    <w:lsdException w:name="Light Grid Accent 3" w:uiPriority="62"/>
-    <w:lsdException w:name="Medium Shading 1 Accent 3" w:uiPriority="63"/>
-    <w:lsdException w:name="Medium Shading 2 Accent 3" w:uiPriority="64"/>
-    <w:lsdException w:name="Medium List 1 Accent 3" w:uiPriority="65"/>
-    <w:lsdException w:name="Medium List 2 Accent 3" w:uiPriority="66"/>
-    <w:lsdException w:name="Medium Grid 1 Accent 3" w:uiPriority="67"/>
-    <w:lsdException w:name="Medium Grid 2 Accent 3" w:uiPriority="68"/>
-    <w:lsdException w:name="Medium Grid 3 Accent 3" w:uiPriority="69"/>
-    <w:lsdException w:name="Dark List Accent 3" w:uiPriority="70"/>
-    <w:lsdException w:name="Colorful Shading Accent 3" w:uiPriority="71"/>
-    <w:lsdException w:name="Colorful List Accent 3" w:uiPriority="72"/>
-    <w:lsdException w:name="Colorful Grid Accent 3" w:uiPriority="73"/>
-    <w:lsdException w:name="Light Shading Accent 4" w:uiPriority="60"/>
-    <w:lsdException w:name="Light List Accent 4" w:uiPriority="61"/>
-    <w:lsdException w:name="Light Grid Accent 4" w:uiPriority="62"/>
-    <w:lsdException w:name="Medium Shading 1 Accent 4" w:uiPriority="63"/>
-    <w:lsdException w:name="Medium Shading 2 Accent 4" w:uiPriority="64"/>
-    <w:lsdException w:name="Medium List 1 Accent 4" w:uiPriority="65"/>
-    <w:lsdException w:name="Medium List 2 Accent 4" w:uiPriority="66"/>
-    <w:lsdException w:name="Medium Grid 1 Accent 4" w:uiPriority="67"/>
-    <w:lsdException w:name="Medium Grid 2 Accent 4" w:uiPriority="68"/>
-    <w:lsdException w:name="Medium Grid 3 Accent 4" w:uiPriority="69"/>
-    <w:lsdException w:name="Dark List Accent 4" w:uiPriority="70"/>
-    <w:lsdException w:name="Colorful Shading Accent 4" w:uiPriority="71"/>
-    <w:lsdException w:name="Colorful List Accent 4" w:uiPriority="72"/>
-    <w:lsdException w:name="Colorful Grid Accent 4" w:uiPriority="73"/>
-    <w:lsdException w:name="Light Shading Accent 5" w:uiPriority="60"/>
-    <w:lsdException w:name="Light List Accent 5" w:uiPriority="61"/>
-    <w:lsdException w:name="Light Grid Accent 5" w:uiPriority="62"/>
-    <w:lsdException w:name="Medium Shading 1 Accent 5" w:uiPriority="63"/>
-    <w:lsdException w:name="Medium Shading 2 Accent 5" w:uiPriority="64"/>
-    <w:lsdException w:name="Medium List 1 Accent 5" w:uiPriority="65"/>
-    <w:lsdException w:name="Medium List 2 Accent 5" w:uiPriority="66"/>
-    <w:lsdException w:name="Medium Grid 1 Accent 5" w:uiPriority="67"/>
-    <w:lsdException w:name="Medium Grid 2 Accent 5" w:uiPriority="68"/>
-    <w:lsdException w:name="Medium Grid 3 Accent 5" w:uiPriority="69"/>
-    <w:lsdException w:name="Dark List Accent 5" w:uiPriority="70"/>
-    <w:lsdException w:name="Colorful Shading Accent 5" w:uiPriority="71"/>
-    <w:lsdException w:name="Colorful List Accent 5" w:uiPriority="72"/>
-    <w:lsdException w:name="Colorful Grid Accent 5" w:uiPriority="73"/>
-    <w:lsdException w:name="Light Shading Accent 6" w:uiPriority="60"/>
-    <w:lsdException w:name="Light List Accent 6" w:uiPriority="61"/>
-    <w:lsdException w:name="Light Grid Accent 6" w:uiPriority="62"/>
-    <w:lsdException w:name="Medium Shading 1 Accent 6" w:uiPriority="63"/>
-    <w:lsdException w:name="Medium Shading 2 Accent 6" w:uiPriority="64"/>
-    <w:lsdException w:name="Medium List 1 Accent 6" w:uiPriority="65"/>
-    <w:lsdException w:name="Medium List 2 Accent 6" w:uiPriority="66"/>
-    <w:lsdException w:name="Medium Grid 1 Accent 6" w:uiPriority="67"/>
-    <w:lsdException w:name="Medium Grid 2 Accent 6" w:uiPriority="68"/>
-    <w:lsdException w:name="Medium Grid 3 Accent 6" w:uiPriority="69"/>
-    <w:lsdException w:name="Dark List Accent 6" w:uiPriority="70"/>
-    <w:lsdException w:name="Colorful Shading Accent 6" w:uiPriority="71"/>
-    <w:lsdException w:name="Colorful List Accent 6" w:uiPriority="72"/>
-    <w:lsdException w:name="Colorful Grid Accent 6" w:uiPriority="73"/>
-    <w:lsdException w:name="Subtle Emphasis" w:uiPriority="19" w:qFormat="1"/>
-    <w:lsdException w:name="Intense Emphasis" w:uiPriority="21" w:qFormat="1"/>
-    <w:lsdException w:name="Subtle Reference" w:uiPriority="31" w:qFormat="1"/>
-    <w:lsdException w:name="Intense Reference" w:uiPriority="32" w:qFormat="1"/>
-    <w:lsdException w:name="Book Title" w:uiPriority="33" w:qFormat="1"/>
-    <w:lsdException w:name="Bibliography" w:semiHidden="1" w:uiPriority="37" w:unhideWhenUsed="1"/>
-    <w:lsdException w:name="TOC Heading" w:semiHidden="1" w:uiPriority="39" w:unhideWhenUsed="1" w:qFormat="1"/>
-    <w:lsdException w:name="Plain Table 1" w:uiPriority="41"/>
-    <w:lsdException w:name="Plain Table 2" w:uiPriority="42"/>
-    <w:lsdException w:name="Plain Table 3" w:uiPriority="43"/>
-    <w:lsdException w:name="Plain Table 4" w:uiPriority="44"/>
-    <w:lsdException w:name="Plain Table 5" w:uiPriority="45"/>
-    <w:lsdException w:name="Grid Table Light" w:uiPriority="40"/>
-    <w:lsdException w:name="Grid Table 1 Light" w:uiPriority="46"/>
-    <w:lsdException w:name="Grid Table 2" w:uiPriority="47"/>
-    <w:lsdException w:name="Grid Table 3" w:uiPriority="48"/>
-    <w:lsdException w:name="Grid Table 4" w:uiPriority="49"/>
-    <w:lsdException w:name="Grid Table 5 Dark" w:uiPriority="50"/>
-    <w:lsdException w:name="Grid Table 6 Colorful" w:uiPriority="51"/>
-    <w:lsdException w:name="Grid Table 7 Colorful" w:uiPriority="52"/>
-    <w:lsdException w:name="Grid Table 1 Light Accent 1" w:uiPriority="46"/>
-    <w:lsdException w:name="Grid Table 2 Accent 1" w:uiPriority="47"/>
-    <w:lsdException w:name="Grid Table 3 Accent 1" w:uiPriority="48"/>
-    <w:lsdException w:name="Grid Table 4 Accent 1" w:uiPriority="49"/>
-    <w:lsdException w:name="Grid Table 5 Dark Accent 1" w:uiPriority="50"/>
-    <w:lsdException w:name="Grid Table 6 Colorful Accent 1" w:uiPriority="51"/>
-    <w:lsdException w:name="Grid Table 7 Colorful Accent 1" w:uiPriority="52"/>
-    <w:lsdException w:name="Grid Table 1 Light Accent 2" w:uiPriority="46"/>
-    <w:lsdException w:name="Grid Table 2 Accent 2" w:uiPriority="47"/>
-    <w:lsdException w:name="Grid Table 3 Accent 2" w:uiPriority="48"/>
-    <w:lsdException w:name="Grid Table 4 Accent 2" w:uiPriority="49"/>
-    <w:lsdException w:name="Grid Table 5 Dark Accent 2" w:uiPriority="50"/>
-    <w:lsdException w:name="Grid Table 6 Colorful Accent 2" w:uiPriority="51"/>
-    <w:lsdException w:name="Grid Table 7 Colorful Accent 2" w:uiPriority="52"/>
-    <w:lsdException w:name="Grid Table 1 Light Accent 3" w:uiPriority="46"/>
-    <w:lsdException w:name="Grid Table 2 Accent 3" w:uiPriority="47"/>
-    <w:lsdException w:name="Grid Table 3 Accent 3" w:uiPriority="48"/>
-    <w:lsdException w:name="Grid Table 4 Accent 3" w:uiPriority="49"/>
-    <w:lsdException w:name="Grid Table 5 Dark Accent 3" w:uiPriority="50"/>
-    <w:lsdException w:name="Grid Table 6 Colorful Accent 3" w:uiPriority="51"/>
-    <w:lsdException w:name="Grid Table 7 Colorful Accent 3" w:uiPriority="52"/>
-    <w:lsdException w:name="Grid Table 1 Light Accent 4" w:uiPriority="46"/>
-    <w:lsdException w:name="Grid Table 2 Accent 4" w:uiPriority="47"/>
-    <w:lsdException w:name="Grid Table 3 Accent 4" w:uiPriority="48"/>
-    <w:lsdException w:name="Grid Table 4 Accent 4" w:uiPriority="49"/>
-    <w:lsdException w:name="Grid Table 5 Dark Accent 4" w:uiPriority="50"/>
-    <w:lsdException w:name="Grid Table 6 Colorful Accent 4" w:uiPriority="51"/>
-    <w:lsdException w:name="Grid Table 7 Colorful Accent 4" w:uiPriority="52"/>
-    <w:lsdException w:name="Grid Table 1 Light Accent 5" w:uiPriority="46"/>
-    <w:lsdException w:name="Grid Table 2 Accent 5" w:uiPriority="47"/>
-    <w:lsdException w:name="Grid Table 3 Accent 5" w:uiPriority="48"/>
-    <w:lsdException w:name="Grid Table 4 Accent 5" w:uiPriority="49"/>
-    <w:lsdException w:name="Grid Table 5 Dark Accent 5" w:uiPriority="50"/>
-    <w:lsdException w:name="Grid Table 6 Colorful Accent 5" w:uiPriority="51"/>
-    <w:lsdException w:name="Grid Table 7 Colorful Accent 5" w:uiPriority="52"/>
-    <w:lsdException w:name="Grid Table 1 Light Accent 6" w:uiPriority="46"/>
-    <w:lsdException w:name="Grid Table 2 Accent 6" w:uiPriority="47"/>
-    <w:lsdException w:name="Grid Table 3 Accent 6" w:uiPriority="48"/>
-    <w:lsdException w:name="Grid Table 4 Accent 6" w:uiPriority="49"/>
-    <w:lsdException w:name="Grid Table 5 Dark Accent 6" w:uiPriority="50"/>
-    <w:lsdException w:name="Grid Table 6 Colorful Accent 6" w:uiPriority="51"/>
-    <w:lsdException w:name="Grid Table 7 Colorful Accent 6" w:uiPriority="52"/>
-    <w:lsdException w:name="List Table 1 Light" w:uiPriority="46"/>
-    <w:lsdException w:name="List Table 2" w:uiPriority="47"/>
-    <w:lsdException w:name="List Table 3" w:uiPriority="48"/>
-    <w:lsdException w:name="List Table 4" w:uiPriority="49"/>
-    <w:lsdException w:name="List Table 5 Dark" w:uiPriority="50"/>
-    <w:lsdException w:name="List Table 6 Colorful" w:uiPriority="51"/>
-    <w:lsdException w:name="List Table 7 Colorful" w:uiPriority="52"/>
-    <w:lsdException w:name="List Table 1 Light Accent 1" w:uiPriority="46"/>
-    <w:lsdException w:name="List Table 2 Accent 1" w:uiPriority="47"/>
-    <w:lsdException w:name="List Table 3 Accent 1" w:uiPriority="48"/>
-    <w:lsdException w:name="List Table 4 Accent 1" w:uiPriority="49"/>
-    <w:lsdException w:name="List Table 5 Dark Accent 1" w:uiPriority="50"/>
-    <w:lsdException w:name="List Table 6 Colorful Accent 1" w:uiPriority="51"/>
-    <w:lsdException w:name="List Table 7 Colorful Accent 1" w:uiPriority="52"/>
-    <w:lsdException w:name="List Table 1 Light Accent 2" w:uiPriority="46"/>
-    <w:lsdException w:name="List Table 2 Accent 2" w:uiPriority="47"/>
-    <w:lsdException w:name="List Table 3 Accent 2" w:uiPriority="48"/>
-    <w:lsdException w:name="List Table 4 Accent 2" w:uiPriority="49"/>
-    <w:lsdException w:name="List Table 5 Dark Accent 2" w:uiPriority="50"/>
-    <w:lsdException w:name="List Table 6 Colorful Accent 2" w:uiPriority="51"/>
-    <w:lsdException w:name="List Table 7 Colorful Accent 2" w:uiPriority="52"/>
-    <w:lsdException w:name="List Table 1 Light Accent 3" w:uiPriority="46"/>
-    <w:lsdException w:name="List Table 2 Accent 3" w:uiPriority="47"/>
-    <w:lsdException w:name="List Table 3 Accent 3" w:uiPriority="48"/>
-    <w:lsdException w:name="List Table 4 Accent 3" w:uiPriority="49"/>
-    <w:lsdException w:name="List Table 5 Dark Accent 3" w:uiPriority="50"/>
-    <w:lsdException w:name="List Table 6 Colorful Accent 3" w:uiPriority="51"/>
-    <w:lsdException w:name="List Table 7 Colorful Accent 3" w:uiPriority="52"/>
-    <w:lsdException w:name="List Table 1 Light Accent 4" w:uiPriority="46"/>
-    <w:lsdException w:name="List Table 2 Accent 4" w:uiPriority="47"/>
-    <w:lsdException w:name="List Table 3 Accent 4" w:uiPriority="48"/>
-    <w:lsdException w:name="List Table 4 Accent 4" w:uiPriority="49"/>
-    <w:lsdException w:name="List Table 5 Dark Accent 4" w:uiPriority="50"/>
-    <w:lsdException w:name="List Table 6 Colorful Accent 4" w:uiPriority="51"/>
-    <w:lsdException w:name="List Table 7 Colorful Accent 4" w:uiPriority="52"/>
-    <w:lsdException w:name="List Table 1 Light Accent 5" w:uiPriority="46"/>
-    <w:lsdException w:name="List Table 2 Accent 5" w:uiPriority="47"/>
-    <w:lsdException w:name="List Table 3 Accent 5" w:uiPriority="48"/>
-    <w:lsdException w:name="List Table 4 Accent 5" w:uiPriority="49"/>
-    <w:lsdException w:name="List Table 5 Dark Accent 5" w:uiPriority="50"/>
-    <w:lsdException w:name="List Table 6 Colorful Accent 5" w:uiPriority="51"/>
-    <w:lsdException w:name="List Table 7 Colorful Accent 5" w:uiPriority="52"/>
-    <w:lsdException w:name="List Table 1 Light Accent 6" w:uiPriority="46"/>
-    <w:lsdException w:name="List Table 2 Accent 6" w:uiPriority="47"/>
-    <w:lsdException w:name="List Table 3 Accent 6" w:uiPriority="48"/>
-    <w:lsdException w:name="List Table 4 Accent 6" w:uiPriority="49"/>
-    <w:lsdException w:name="List Table 5 Dark Accent 6" w:uiPriority="50"/>
-    <w:lsdException w:name="List Table 6 Colorful Accent 6" w:uiPriority="51"/>
-    <w:lsdException w:name="List Table 7 Colorful Accent 6" w:uiPriority="52"/>
+  <w:latentStyles w:defLockedState="0" w:defUIPriority="99" w:defSemiHidden="1" w:defUnhideWhenUsed="1" w:defQFormat="0" w:count="267">
+    <w:lsdException w:name="Normal" w:semiHidden="0" w:uiPriority="0" w:unhideWhenUsed="0" w:qFormat="1"/>
+    <w:lsdException w:name="heading 1" w:semiHidden="0" w:uiPriority="9" w:unhideWhenUsed="0" w:qFormat="1"/>
+    <w:lsdException w:name="heading 2" w:uiPriority="9" w:qFormat="1"/>
+    <w:lsdException w:name="heading 3" w:uiPriority="9" w:qFormat="1"/>
+    <w:lsdException w:name="heading 4" w:uiPriority="9" w:qFormat="1"/>
+    <w:lsdException w:name="heading 5" w:uiPriority="9" w:qFormat="1"/>
+    <w:lsdException w:name="heading 6" w:uiPriority="9" w:qFormat="1"/>
+    <w:lsdException w:name="heading 7" w:uiPriority="9" w:qFormat="1"/>
+    <w:lsdException w:name="heading 8" w:uiPriority="9" w:qFormat="1"/>
+    <w:lsdException w:name="heading 9" w:uiPriority="9" w:qFormat="1"/>
+    <w:lsdException w:name="toc 1" w:uiPriority="39"/>
+    <w:lsdException w:name="toc 2" w:uiPriority="39"/>
+    <w:lsdException w:name="toc 3" w:uiPriority="39"/>
+    <w:lsdException w:name="toc 4" w:uiPriority="39"/>
+    <w:lsdException w:name="toc 5" w:uiPriority="39"/>
+    <w:lsdException w:name="toc 6" w:uiPriority="39"/>
+    <w:lsdException w:name="toc 7" w:uiPriority="39"/>
+    <w:lsdException w:name="toc 8" w:uiPriority="39"/>
+    <w:lsdException w:name="toc 9" w:uiPriority="39"/>
+    <w:lsdException w:name="caption" w:uiPriority="35" w:qFormat="1"/>
+    <w:lsdException w:name="Title" w:semiHidden="0" w:uiPriority="10" w:unhideWhenUsed="0" w:qFormat="1"/>
+    <w:lsdException w:name="Default Paragraph Font" w:uiPriority="1"/>
+    <w:lsdException w:name="Subtitle" w:semiHidden="0" w:uiPriority="11" w:unhideWhenUsed="0" w:qFormat="1"/>
+    <w:lsdException w:name="Strong" w:semiHidden="0" w:uiPriority="22" w:unhideWhenUsed="0" w:qFormat="1"/>
+    <w:lsdException w:name="Emphasis" w:semiHidden="0" w:uiPriority="20" w:unhideWhenUsed="0" w:qFormat="1"/>
+    <w:lsdException w:name="Table Grid" w:semiHidden="0" w:uiPriority="39" w:unhideWhenUsed="0"/>
+    <w:lsdException w:name="Placeholder Text" w:unhideWhenUsed="0"/>
+    <w:lsdException w:name="No Spacing" w:semiHidden="0" w:uiPriority="1" w:unhideWhenUsed="0" w:qFormat="1"/>
+    <w:lsdException w:name="Light Shading" w:semiHidden="0" w:uiPriority="60" w:unhideWhenUsed="0"/>
+    <w:lsdException w:name="Light List" w:semiHidden="0" w:uiPriority="61" w:unhideWhenUsed="0"/>
+    <w:lsdException w:name="Light Grid" w:semiHidden="0" w:uiPriority="62" w:unhideWhenUsed="0"/>
+    <w:lsdException w:name="Medium Shading 1" w:semiHidden="0" w:uiPriority="63" w:unhideWhenUsed="0"/>
+    <w:lsdException w:name="Medium Shading 2" w:semiHidden="0" w:uiPriority="64" w:unhideWhenUsed="0"/>
+    <w:lsdException w:name="Medium List 1" w:semiHidden="0" w:uiPriority="65" w:unhideWhenUsed="0"/>
+    <w:lsdException w:name="Medium List 2" w:semiHidden="0" w:uiPriority="66" w:unhideWhenUsed="0"/>
+    <w:lsdException w:name="Medium Grid 1" w:semiHidden="0" w:uiPriority="67" w:unhideWhenUsed="0"/>
+    <w:lsdException w:name="Medium Grid 2" w:semiHidden="0" w:uiPriority="68" w:unhideWhenUsed="0"/>
+    <w:lsdException w:name="Medium Grid 3" w:semiHidden="0" w:uiPriority="69" w:unhideWhenUsed="0"/>
+    <w:lsdException w:name="Dark List" w:semiHidden="0" w:uiPriority="70" w:unhideWhenUsed="0"/>
+    <w:lsdException w:name="Colorful Shading" w:semiHidden="0" w:uiPriority="71" w:unhideWhenUsed="0"/>
+    <w:lsdException w:name="Colorful List" w:semiHidden="0" w:uiPriority="72" w:unhideWhenUsed="0"/>
+    <w:lsdException w:name="Colorful Grid" w:semiHidden="0" w:uiPriority="73" w:unhideWhenUsed="0"/>
+    <w:lsdException w:name="Light Shading Accent 1" w:semiHidden="0" w:uiPriority="60" w:unhideWhenUsed="0"/>
+    <w:lsdException w:name="Light List Accent 1" w:semiHidden="0" w:uiPriority="61" w:unhideWhenUsed="0"/>
+    <w:lsdException w:name="Light Grid Accent 1" w:semiHidden="0" w:uiPriority="62" w:unhideWhenUsed="0"/>
+    <w:lsdException w:name="Medium Shading 1 Accent 1" w:semiHidden="0" w:uiPriority="63" w:unhideWhenUsed="0"/>
+    <w:lsdException w:name="Medium Shading 2 Accent 1" w:semiHidden="0" w:uiPriority="64" w:unhideWhenUsed="0"/>
+    <w:lsdException w:name="Medium List 1 Accent 1" w:semiHidden="0" w:uiPriority="65" w:unhideWhenUsed="0"/>
+    <w:lsdException w:name="Revision" w:unhideWhenUsed="0"/>
+    <w:lsdException w:name="List Paragraph" w:semiHidden="0" w:uiPriority="34" w:unhideWhenUsed="0" w:qFormat="1"/>
+    <w:lsdException w:name="Quote" w:semiHidden="0" w:uiPriority="29" w:unhideWhenUsed="0" w:qFormat="1"/>
+    <w:lsdException w:name="Intense Quote" w:semiHidden="0" w:uiPriority="30" w:unhideWhenUsed="0" w:qFormat="1"/>
+    <w:lsdException w:name="Medium List 2 Accent 1" w:semiHidden="0" w:uiPriority="66" w:unhideWhenUsed="0"/>
+    <w:lsdException w:name="Medium Grid 1 Accent 1" w:semiHidden="0" w:uiPriority="67" w:unhideWhenUsed="0"/>
+    <w:lsdException w:name="Medium Grid 2 Accent 1" w:semiHidden="0" w:uiPriority="68" w:unhideWhenUsed="0"/>
+    <w:lsdException w:name="Medium Grid 3 Accent 1" w:semiHidden="0" w:uiPriority="69" w:unhideWhenUsed="0"/>
+    <w:lsdException w:name="Dark List Accent 1" w:semiHidden="0" w:uiPriority="70" w:unhideWhenUsed="0"/>
+    <w:lsdException w:name="Colorful Shading Accent 1" w:semiHidden="0" w:uiPriority="71" w:unhideWhenUsed="0"/>
+    <w:lsdException w:name="Colorful List Accent 1" w:semiHidden="0" w:uiPriority="72" w:unhideWhenUsed="0"/>
+    <w:lsdException w:name="Colorful Grid Accent 1" w:semiHidden="0" w:uiPriority="73" w:unhideWhenUsed="0"/>
+    <w:lsdException w:name="Light Shading Accent 2" w:semiHidden="0" w:uiPriority="60" w:unhideWhenUsed="0"/>
+    <w:lsdException w:name="Light List Accent 2" w:semiHidden="0" w:uiPriority="61" w:unhideWhenUsed="0"/>
+    <w:lsdException w:name="Light Grid Accent 2" w:semiHidden="0" w:uiPriority="62" w:unhideWhenUsed="0"/>
+    <w:lsdException w:name="Medium Shading 1 Accent 2" w:semiHidden="0" w:uiPriority="63" w:unhideWhenUsed="0"/>
+    <w:lsdException w:name="Medium Shading 2 Accent 2" w:semiHidden="0" w:uiPriority="64" w:unhideWhenUsed="0"/>
+    <w:lsdException w:name="Medium List 1 Accent 2" w:semiHidden="0" w:uiPriority="65" w:unhideWhenUsed="0"/>
+    <w:lsdException w:name="Medium List 2 Accent 2" w:semiHidden="0" w:uiPriority="66" w:unhideWhenUsed="0"/>
+    <w:lsdException w:name="Medium Grid 1 Accent 2" w:semiHidden="0" w:uiPriority="67" w:unhideWhenUsed="0"/>
+    <w:lsdException w:name="Medium Grid 2 Accent 2" w:semiHidden="0" w:uiPriority="68" w:unhideWhenUsed="0"/>
+    <w:lsdException w:name="Medium Grid 3 Accent 2" w:semiHidden="0" w:uiPriority="69" w:unhideWhenUsed="0"/>
+    <w:lsdException w:name="Dark List Accent 2" w:semiHidden="0" w:uiPriority="70" w:unhideWhenUsed="0"/>
+    <w:lsdException w:name="Colorful Shading Accent 2" w:semiHidden="0" w:uiPriority="71" w:unhideWhenUsed="0"/>
+    <w:lsdException w:name="Colorful List Accent 2" w:semiHidden="0" w:uiPriority="72" w:unhideWhenUsed="0"/>
+    <w:lsdException w:name="Colorful Grid Accent 2" w:semiHidden="0" w:uiPriority="73" w:unhideWhenUsed="0"/>
+    <w:lsdException w:name="Light Shading Accent 3" w:semiHidden="0" w:uiPriority="60" w:unhideWhenUsed="0"/>
+    <w:lsdException w:name="Light List Accent 3" w:semiHidden="0" w:uiPriority="61" w:unhideWhenUsed="0"/>
+    <w:lsdException w:name="Light Grid Accent 3" w:semiHidden="0" w:uiPriority="62" w:unhideWhenUsed="0"/>
+    <w:lsdException w:name="Medium Shading 1 Accent 3" w:semiHidden="0" w:uiPriority="63" w:unhideWhenUsed="0"/>
+    <w:lsdException w:name="Medium Shading 2 Accent 3" w:semiHidden="0" w:uiPriority="64" w:unhideWhenUsed="0"/>
+    <w:lsdException w:name="Medium List 1 Accent 3" w:semiHidden="0" w:uiPriority="65" w:unhideWhenUsed="0"/>
+    <w:lsdException w:name="Medium List 2 Accent 3" w:semiHidden="0" w:uiPriority="66" w:unhideWhenUsed="0"/>
+    <w:lsdException w:name="Medium Grid 1 Accent 3" w:semiHidden="0" w:uiPriority="67" w:unhideWhenUsed="0"/>
+    <w:lsdException w:name="Medium Grid 2 Accent 3" w:semiHidden="0" w:uiPriority="68" w:unhideWhenUsed="0"/>
+    <w:lsdException w:name="Medium Grid 3 Accent 3" w:semiHidden="0" w:uiPriority="69" w:unhideWhenUsed="0"/>
+    <w:lsdException w:name="Dark List Accent 3" w:semiHidden="0" w:uiPriority="70" w:unhideWhenUsed="0"/>
+    <w:lsdException w:name="Colorful Shading Accent 3" w:semiHidden="0" w:uiPriority="71" w:unhideWhenUsed="0"/>
+    <w:lsdException w:name="Colorful List Accent 3" w:semiHidden="0" w:uiPriority="72" w:unhideWhenUsed="0"/>
+    <w:lsdException w:name="Colorful Grid Accent 3" w:semiHidden="0" w:uiPriority="73" w:unhideWhenUsed="0"/>
+    <w:lsdException w:name="Light Shading Accent 4" w:semiHidden="0" w:uiPriority="60" w:unhideWhenUsed="0"/>
+    <w:lsdException w:name="Light List Accent 4" w:semiHidden="0" w:uiPriority="61" w:unhideWhenUsed="0"/>
+    <w:lsdException w:name="Light Grid Accent 4" w:semiHidden="0" w:uiPriority="62" w:unhideWhenUsed="0"/>
+    <w:lsdException w:name="Medium Shading 1 Accent 4" w:semiHidden="0" w:uiPriority="63" w:unhideWhenUsed="0"/>
+    <w:lsdException w:name="Medium Shading 2 Accent 4" w:semiHidden="0" w:uiPriority="64" w:unhideWhenUsed="0"/>
+    <w:lsdException w:name="Medium List 1 Accent 4" w:semiHidden="0" w:uiPriority="65" w:unhideWhenUsed="0"/>
+    <w:lsdException w:name="Medium List 2 Accent 4" w:semiHidden="0" w:uiPriority="66" w:unhideWhenUsed="0"/>
+    <w:lsdException w:name="Medium Grid 1 Accent 4" w:semiHidden="0" w:uiPriority="67" w:unhideWhenUsed="0"/>
+    <w:lsdException w:name="Medium Grid 2 Accent 4" w:semiHidden="0" w:uiPriority="68" w:unhideWhenUsed="0"/>
+    <w:lsdException w:name="Medium Grid 3 Accent 4" w:semiHidden="0" w:uiPriority="69" w:unhideWhenUsed="0"/>
+    <w:lsdException w:name="Dark List Accent 4" w:semiHidden="0" w:uiPriority="70" w:unhideWhenUsed="0"/>
+    <w:lsdException w:name="Colorful Shading Accent 4" w:semiHidden="0" w:uiPriority="71" w:unhideWhenUsed="0"/>
+    <w:lsdException w:name="Colorful List Accent 4" w:semiHidden="0" w:uiPriority="72" w:unhideWhenUsed="0"/>
+    <w:lsdException w:name="Colorful Grid Accent 4" w:semiHidden="0" w:uiPriority="73" w:unhideWhenUsed="0"/>
+    <w:lsdException w:name="Light Shading Accent 5" w:semiHidden="0" w:uiPriority="60" w:unhideWhenUsed="0"/>
+    <w:lsdException w:name="Light List Accent 5" w:semiHidden="0" w:uiPriority="61" w:unhideWhenUsed="0"/>
+    <w:lsdException w:name="Light Grid Accent 5" w:semiHidden="0" w:uiPriority="62" w:unhideWhenUsed="0"/>
+    <w:lsdException w:name="Medium Shading 1 Accent 5" w:semiHidden="0" w:uiPriority="63" w:unhideWhenUsed="0"/>
+    <w:lsdException w:name="Medium Shading 2 Accent 5" w:semiHidden="0" w:uiPriority="64" w:unhideWhenUsed="0"/>
+    <w:lsdException w:name="Medium List 1 Accent 5" w:semiHidden="0" w:uiPriority="65" w:unhideWhenUsed="0"/>
+    <w:lsdException w:name="Medium List 2 Accent 5" w:semiHidden="0" w:uiPriority="66" w:unhideWhenUsed="0"/>
+    <w:lsdException w:name="Medium Grid 1 Accent 5" w:semiHidden="0" w:uiPriority="67" w:unhideWhenUsed="0"/>
+    <w:lsdException w:name="Medium Grid 2 Accent 5" w:semiHidden="0" w:uiPriority="68" w:unhideWhenUsed="0"/>
+    <w:lsdException w:name="Medium Grid 3 Accent 5" w:semiHidden="0" w:uiPriority="69" w:unhideWhenUsed="0"/>
+    <w:lsdException w:name="Dark List Accent 5" w:semiHidden="0" w:uiPriority="70" w:unhideWhenUsed="0"/>
+    <w:lsdException w:name="Colorful Shading Accent 5" w:semiHidden="0" w:uiPriority="71" w:unhideWhenUsed="0"/>
+    <w:lsdException w:name="Colorful List Accent 5" w:semiHidden="0" w:uiPriority="72" w:unhideWhenUsed="0"/>
+    <w:lsdException w:name="Colorful Grid Accent 5" w:semiHidden="0" w:uiPriority="73" w:unhideWhenUsed="0"/>
+    <w:lsdException w:name="Light Shading Accent 6" w:semiHidden="0" w:uiPriority="60" w:unhideWhenUsed="0"/>
+    <w:lsdException w:name="Light List Accent 6" w:semiHidden="0" w:uiPriority="61" w:unhideWhenUsed="0"/>
+    <w:lsdException w:name="Light Grid Accent 6" w:semiHidden="0" w:uiPriority="62" w:unhideWhenUsed="0"/>
+    <w:lsdException w:name="Medium Shading 1 Accent 6" w:semiHidden="0" w:uiPriority="63" w:unhideWhenUsed="0"/>
+    <w:lsdException w:name="Medium Shading 2 Accent 6" w:semiHidden="0" w:uiPriority="64" w:unhideWhenUsed="0"/>
+    <w:lsdException w:name="Medium List 1 Accent 6" w:semiHidden="0" w:uiPriority="65" w:unhideWhenUsed="0"/>
+    <w:lsdException w:name="Medium List 2 Accent 6" w:semiHidden="0" w:uiPriority="66" w:unhideWhenUsed="0"/>
+    <w:lsdException w:name="Medium Grid 1 Accent 6" w:semiHidden="0" w:uiPriority="67" w:unhideWhenUsed="0"/>
+    <w:lsdException w:name="Medium Grid 2 Accent 6" w:semiHidden="0" w:uiPriority="68" w:unhideWhenUsed="0"/>
+    <w:lsdException w:name="Medium Grid 3 Accent 6" w:semiHidden="0" w:uiPriority="69" w:unhideWhenUsed="0"/>
+    <w:lsdException w:name="Dark List Accent 6" w:semiHidden="0" w:uiPriority="70" w:unhideWhenUsed="0"/>
+    <w:lsdException w:name="Colorful Shading Accent 6" w:semiHidden="0" w:uiPriority="71" w:unhideWhenUsed="0"/>
+    <w:lsdException w:name="Colorful List Accent 6" w:semiHidden="0" w:uiPriority="72" w:unhideWhenUsed="0"/>
+    <w:lsdException w:name="Colorful Grid Accent 6" w:semiHidden="0" w:uiPriority="73" w:unhideWhenUsed="0"/>
+    <w:lsdException w:name="Subtle Emphasis" w:semiHidden="0" w:uiPriority="19" w:unhideWhenUsed="0" w:qFormat="1"/>
+    <w:lsdException w:name="Intense Emphasis" w:semiHidden="0" w:uiPriority="21" w:unhideWhenUsed="0" w:qFormat="1"/>
+    <w:lsdException w:name="Subtle Reference" w:semiHidden="0" w:uiPriority="31" w:unhideWhenUsed="0" w:qFormat="1"/>
+    <w:lsdException w:name="Intense Reference" w:semiHidden="0" w:uiPriority="32" w:unhideWhenUsed="0" w:qFormat="1"/>
+    <w:lsdException w:name="Book Title" w:semiHidden="0" w:uiPriority="33" w:unhideWhenUsed="0" w:qFormat="1"/>
+    <w:lsdException w:name="Bibliography" w:uiPriority="37"/>
+    <w:lsdException w:name="TOC Heading" w:uiPriority="39" w:qFormat="1"/>
   </w:latentStyles>
-  <w:style w:type="paragraph" w:default="1" w:styleId="Normal">
+  <w:style w:type="paragraph" w:default="1" w:styleId="a">
     <w:name w:val="Normal"/>
     <w:qFormat/>
     <w:rsid w:val="00C40413"/>
   </w:style>
-  <w:style w:type="paragraph" w:styleId="Heading1">
+  <w:style w:type="paragraph" w:styleId="1">
     <w:name w:val="heading 1"/>
-    <w:basedOn w:val="Normal"/>
-    <w:link w:val="Heading1Char"/>
+    <w:basedOn w:val="a"/>
+    <w:link w:val="1Char"/>
     <w:uiPriority w:val="9"/>
     <w:qFormat/>
     <w:rsid w:val="006D77F0"/>
@@ -1667,13 +1464,13 @@
       <w:szCs w:val="48"/>
     </w:rPr>
   </w:style>
-  <w:style w:type="character" w:default="1" w:styleId="DefaultParagraphFont">
+  <w:style w:type="character" w:default="1" w:styleId="a0">
     <w:name w:val="Default Paragraph Font"/>
     <w:uiPriority w:val="1"/>
     <w:semiHidden/>
     <w:unhideWhenUsed/>
   </w:style>
-  <w:style w:type="table" w:default="1" w:styleId="TableNormal">
+  <w:style w:type="table" w:default="1" w:styleId="a1">
     <w:name w:val="Normal Table"/>
     <w:uiPriority w:val="99"/>
     <w:semiHidden/>
@@ -1688,15 +1485,15 @@
       </w:tblCellMar>
     </w:tblPr>
   </w:style>
-  <w:style w:type="numbering" w:default="1" w:styleId="NoList">
+  <w:style w:type="numbering" w:default="1" w:styleId="a2">
     <w:name w:val="No List"/>
     <w:uiPriority w:val="99"/>
     <w:semiHidden/>
     <w:unhideWhenUsed/>
   </w:style>
-  <w:style w:type="character" w:styleId="Hyperlink">
+  <w:style w:type="character" w:styleId="a3">
     <w:name w:val="Hyperlink"/>
-    <w:basedOn w:val="DefaultParagraphFont"/>
+    <w:basedOn w:val="a0"/>
     <w:uiPriority w:val="99"/>
     <w:unhideWhenUsed/>
     <w:rsid w:val="00C10060"/>
@@ -1705,10 +1502,10 @@
       <w:u w:val="single"/>
     </w:rPr>
   </w:style>
-  <w:style w:type="character" w:customStyle="1" w:styleId="Heading1Char">
-    <w:name w:val="Heading 1 Char"/>
-    <w:basedOn w:val="DefaultParagraphFont"/>
-    <w:link w:val="Heading1"/>
+  <w:style w:type="character" w:customStyle="1" w:styleId="1Char">
+    <w:name w:val="标题 1 Char"/>
+    <w:basedOn w:val="a0"/>
+    <w:link w:val="1"/>
     <w:uiPriority w:val="9"/>
     <w:rsid w:val="006D77F0"/>
     <w:rPr>
@@ -1722,12 +1519,265 @@
   </w:style>
   <w:style w:type="character" w:customStyle="1" w:styleId="apple-converted-space">
     <w:name w:val="apple-converted-space"/>
-    <w:basedOn w:val="DefaultParagraphFont"/>
+    <w:basedOn w:val="a0"/>
     <w:rsid w:val="006D77F0"/>
   </w:style>
-  <w:style w:type="character" w:styleId="FollowedHyperlink">
+  <w:style w:type="character" w:styleId="a4">
     <w:name w:val="FollowedHyperlink"/>
-    <w:basedOn w:val="DefaultParagraphFont"/>
+    <w:basedOn w:val="a0"/>
+    <w:uiPriority w:val="99"/>
+    <w:semiHidden/>
+    <w:unhideWhenUsed/>
+    <w:rsid w:val="008D3295"/>
+    <w:rPr>
+      <w:color w:val="0000FF" w:themeColor="followedHyperlink"/>
+      <w:u w:val="single"/>
+    </w:rPr>
+  </w:style>
+</w:styles>
+</file>
+
+<file path=word/stylesWithEffects.xml><?xml version="1.0" encoding="utf-8"?>
+<w:styles xmlns:wpc="http://schemas.microsoft.com/office/word/2010/wordprocessingCanvas" xmlns:mc="http://schemas.openxmlformats.org/markup-compatibility/2006" xmlns:o="urn:schemas-microsoft-com:office:office" xmlns:r="http://schemas.openxmlformats.org/officeDocument/2006/relationships" xmlns:m="http://schemas.openxmlformats.org/officeDocument/2006/math" xmlns:v="urn:schemas-microsoft-com:vml" xmlns:wp14="http://schemas.microsoft.com/office/word/2010/wordprocessingDrawing" xmlns:wp="http://schemas.openxmlformats.org/drawingml/2006/wordprocessingDrawing" xmlns:w10="urn:schemas-microsoft-com:office:word" xmlns:w="http://schemas.openxmlformats.org/wordprocessingml/2006/main" xmlns:w14="http://schemas.microsoft.com/office/word/2010/wordml" xmlns:wpg="http://schemas.microsoft.com/office/word/2010/wordprocessingGroup" xmlns:wpi="http://schemas.microsoft.com/office/word/2010/wordprocessingInk" xmlns:wne="http://schemas.microsoft.com/office/word/2006/wordml" xmlns:wps="http://schemas.microsoft.com/office/word/2010/wordprocessingShape" mc:Ignorable="w14 wp14">
+  <w:docDefaults>
+    <w:rPrDefault>
+      <w:rPr>
+        <w:rFonts w:ascii="Georgia" w:eastAsiaTheme="minorEastAsia" w:hAnsi="Georgia" w:cstheme="minorBidi"/>
+        <w:szCs w:val="22"/>
+        <w:lang w:val="en-US" w:eastAsia="zh-CN" w:bidi="ar-SA"/>
+      </w:rPr>
+    </w:rPrDefault>
+    <w:pPrDefault>
+      <w:pPr>
+        <w:spacing w:after="160" w:line="259" w:lineRule="auto"/>
+      </w:pPr>
+    </w:pPrDefault>
+  </w:docDefaults>
+  <w:latentStyles w:defLockedState="0" w:defUIPriority="99" w:defSemiHidden="1" w:defUnhideWhenUsed="1" w:defQFormat="0" w:count="267">
+    <w:lsdException w:name="Normal" w:semiHidden="0" w:uiPriority="0" w:unhideWhenUsed="0" w:qFormat="1"/>
+    <w:lsdException w:name="heading 1" w:semiHidden="0" w:uiPriority="9" w:unhideWhenUsed="0" w:qFormat="1"/>
+    <w:lsdException w:name="heading 2" w:uiPriority="9" w:qFormat="1"/>
+    <w:lsdException w:name="heading 3" w:uiPriority="9" w:qFormat="1"/>
+    <w:lsdException w:name="heading 4" w:uiPriority="9" w:qFormat="1"/>
+    <w:lsdException w:name="heading 5" w:uiPriority="9" w:qFormat="1"/>
+    <w:lsdException w:name="heading 6" w:uiPriority="9" w:qFormat="1"/>
+    <w:lsdException w:name="heading 7" w:uiPriority="9" w:qFormat="1"/>
+    <w:lsdException w:name="heading 8" w:uiPriority="9" w:qFormat="1"/>
+    <w:lsdException w:name="heading 9" w:uiPriority="9" w:qFormat="1"/>
+    <w:lsdException w:name="toc 1" w:uiPriority="39"/>
+    <w:lsdException w:name="toc 2" w:uiPriority="39"/>
+    <w:lsdException w:name="toc 3" w:uiPriority="39"/>
+    <w:lsdException w:name="toc 4" w:uiPriority="39"/>
+    <w:lsdException w:name="toc 5" w:uiPriority="39"/>
+    <w:lsdException w:name="toc 6" w:uiPriority="39"/>
+    <w:lsdException w:name="toc 7" w:uiPriority="39"/>
+    <w:lsdException w:name="toc 8" w:uiPriority="39"/>
+    <w:lsdException w:name="toc 9" w:uiPriority="39"/>
+    <w:lsdException w:name="caption" w:uiPriority="35" w:qFormat="1"/>
+    <w:lsdException w:name="Title" w:semiHidden="0" w:uiPriority="10" w:unhideWhenUsed="0" w:qFormat="1"/>
+    <w:lsdException w:name="Default Paragraph Font" w:uiPriority="1"/>
+    <w:lsdException w:name="Subtitle" w:semiHidden="0" w:uiPriority="11" w:unhideWhenUsed="0" w:qFormat="1"/>
+    <w:lsdException w:name="Strong" w:semiHidden="0" w:uiPriority="22" w:unhideWhenUsed="0" w:qFormat="1"/>
+    <w:lsdException w:name="Emphasis" w:semiHidden="0" w:uiPriority="20" w:unhideWhenUsed="0" w:qFormat="1"/>
+    <w:lsdException w:name="Table Grid" w:semiHidden="0" w:uiPriority="39" w:unhideWhenUsed="0"/>
+    <w:lsdException w:name="Placeholder Text" w:unhideWhenUsed="0"/>
+    <w:lsdException w:name="No Spacing" w:semiHidden="0" w:uiPriority="1" w:unhideWhenUsed="0" w:qFormat="1"/>
+    <w:lsdException w:name="Light Shading" w:semiHidden="0" w:uiPriority="60" w:unhideWhenUsed="0"/>
+    <w:lsdException w:name="Light List" w:semiHidden="0" w:uiPriority="61" w:unhideWhenUsed="0"/>
+    <w:lsdException w:name="Light Grid" w:semiHidden="0" w:uiPriority="62" w:unhideWhenUsed="0"/>
+    <w:lsdException w:name="Medium Shading 1" w:semiHidden="0" w:uiPriority="63" w:unhideWhenUsed="0"/>
+    <w:lsdException w:name="Medium Shading 2" w:semiHidden="0" w:uiPriority="64" w:unhideWhenUsed="0"/>
+    <w:lsdException w:name="Medium List 1" w:semiHidden="0" w:uiPriority="65" w:unhideWhenUsed="0"/>
+    <w:lsdException w:name="Medium List 2" w:semiHidden="0" w:uiPriority="66" w:unhideWhenUsed="0"/>
+    <w:lsdException w:name="Medium Grid 1" w:semiHidden="0" w:uiPriority="67" w:unhideWhenUsed="0"/>
+    <w:lsdException w:name="Medium Grid 2" w:semiHidden="0" w:uiPriority="68" w:unhideWhenUsed="0"/>
+    <w:lsdException w:name="Medium Grid 3" w:semiHidden="0" w:uiPriority="69" w:unhideWhenUsed="0"/>
+    <w:lsdException w:name="Dark List" w:semiHidden="0" w:uiPriority="70" w:unhideWhenUsed="0"/>
+    <w:lsdException w:name="Colorful Shading" w:semiHidden="0" w:uiPriority="71" w:unhideWhenUsed="0"/>
+    <w:lsdException w:name="Colorful List" w:semiHidden="0" w:uiPriority="72" w:unhideWhenUsed="0"/>
+    <w:lsdException w:name="Colorful Grid" w:semiHidden="0" w:uiPriority="73" w:unhideWhenUsed="0"/>
+    <w:lsdException w:name="Light Shading Accent 1" w:semiHidden="0" w:uiPriority="60" w:unhideWhenUsed="0"/>
+    <w:lsdException w:name="Light List Accent 1" w:semiHidden="0" w:uiPriority="61" w:unhideWhenUsed="0"/>
+    <w:lsdException w:name="Light Grid Accent 1" w:semiHidden="0" w:uiPriority="62" w:unhideWhenUsed="0"/>
+    <w:lsdException w:name="Medium Shading 1 Accent 1" w:semiHidden="0" w:uiPriority="63" w:unhideWhenUsed="0"/>
+    <w:lsdException w:name="Medium Shading 2 Accent 1" w:semiHidden="0" w:uiPriority="64" w:unhideWhenUsed="0"/>
+    <w:lsdException w:name="Medium List 1 Accent 1" w:semiHidden="0" w:uiPriority="65" w:unhideWhenUsed="0"/>
+    <w:lsdException w:name="Revision" w:unhideWhenUsed="0"/>
+    <w:lsdException w:name="List Paragraph" w:semiHidden="0" w:uiPriority="34" w:unhideWhenUsed="0" w:qFormat="1"/>
+    <w:lsdException w:name="Quote" w:semiHidden="0" w:uiPriority="29" w:unhideWhenUsed="0" w:qFormat="1"/>
+    <w:lsdException w:name="Intense Quote" w:semiHidden="0" w:uiPriority="30" w:unhideWhenUsed="0" w:qFormat="1"/>
+    <w:lsdException w:name="Medium List 2 Accent 1" w:semiHidden="0" w:uiPriority="66" w:unhideWhenUsed="0"/>
+    <w:lsdException w:name="Medium Grid 1 Accent 1" w:semiHidden="0" w:uiPriority="67" w:unhideWhenUsed="0"/>
+    <w:lsdException w:name="Medium Grid 2 Accent 1" w:semiHidden="0" w:uiPriority="68" w:unhideWhenUsed="0"/>
+    <w:lsdException w:name="Medium Grid 3 Accent 1" w:semiHidden="0" w:uiPriority="69" w:unhideWhenUsed="0"/>
+    <w:lsdException w:name="Dark List Accent 1" w:semiHidden="0" w:uiPriority="70" w:unhideWhenUsed="0"/>
+    <w:lsdException w:name="Colorful Shading Accent 1" w:semiHidden="0" w:uiPriority="71" w:unhideWhenUsed="0"/>
+    <w:lsdException w:name="Colorful List Accent 1" w:semiHidden="0" w:uiPriority="72" w:unhideWhenUsed="0"/>
+    <w:lsdException w:name="Colorful Grid Accent 1" w:semiHidden="0" w:uiPriority="73" w:unhideWhenUsed="0"/>
+    <w:lsdException w:name="Light Shading Accent 2" w:semiHidden="0" w:uiPriority="60" w:unhideWhenUsed="0"/>
+    <w:lsdException w:name="Light List Accent 2" w:semiHidden="0" w:uiPriority="61" w:unhideWhenUsed="0"/>
+    <w:lsdException w:name="Light Grid Accent 2" w:semiHidden="0" w:uiPriority="62" w:unhideWhenUsed="0"/>
+    <w:lsdException w:name="Medium Shading 1 Accent 2" w:semiHidden="0" w:uiPriority="63" w:unhideWhenUsed="0"/>
+    <w:lsdException w:name="Medium Shading 2 Accent 2" w:semiHidden="0" w:uiPriority="64" w:unhideWhenUsed="0"/>
+    <w:lsdException w:name="Medium List 1 Accent 2" w:semiHidden="0" w:uiPriority="65" w:unhideWhenUsed="0"/>
+    <w:lsdException w:name="Medium List 2 Accent 2" w:semiHidden="0" w:uiPriority="66" w:unhideWhenUsed="0"/>
+    <w:lsdException w:name="Medium Grid 1 Accent 2" w:semiHidden="0" w:uiPriority="67" w:unhideWhenUsed="0"/>
+    <w:lsdException w:name="Medium Grid 2 Accent 2" w:semiHidden="0" w:uiPriority="68" w:unhideWhenUsed="0"/>
+    <w:lsdException w:name="Medium Grid 3 Accent 2" w:semiHidden="0" w:uiPriority="69" w:unhideWhenUsed="0"/>
+    <w:lsdException w:name="Dark List Accent 2" w:semiHidden="0" w:uiPriority="70" w:unhideWhenUsed="0"/>
+    <w:lsdException w:name="Colorful Shading Accent 2" w:semiHidden="0" w:uiPriority="71" w:unhideWhenUsed="0"/>
+    <w:lsdException w:name="Colorful List Accent 2" w:semiHidden="0" w:uiPriority="72" w:unhideWhenUsed="0"/>
+    <w:lsdException w:name="Colorful Grid Accent 2" w:semiHidden="0" w:uiPriority="73" w:unhideWhenUsed="0"/>
+    <w:lsdException w:name="Light Shading Accent 3" w:semiHidden="0" w:uiPriority="60" w:unhideWhenUsed="0"/>
+    <w:lsdException w:name="Light List Accent 3" w:semiHidden="0" w:uiPriority="61" w:unhideWhenUsed="0"/>
+    <w:lsdException w:name="Light Grid Accent 3" w:semiHidden="0" w:uiPriority="62" w:unhideWhenUsed="0"/>
+    <w:lsdException w:name="Medium Shading 1 Accent 3" w:semiHidden="0" w:uiPriority="63" w:unhideWhenUsed="0"/>
+    <w:lsdException w:name="Medium Shading 2 Accent 3" w:semiHidden="0" w:uiPriority="64" w:unhideWhenUsed="0"/>
+    <w:lsdException w:name="Medium List 1 Accent 3" w:semiHidden="0" w:uiPriority="65" w:unhideWhenUsed="0"/>
+    <w:lsdException w:name="Medium List 2 Accent 3" w:semiHidden="0" w:uiPriority="66" w:unhideWhenUsed="0"/>
+    <w:lsdException w:name="Medium Grid 1 Accent 3" w:semiHidden="0" w:uiPriority="67" w:unhideWhenUsed="0"/>
+    <w:lsdException w:name="Medium Grid 2 Accent 3" w:semiHidden="0" w:uiPriority="68" w:unhideWhenUsed="0"/>
+    <w:lsdException w:name="Medium Grid 3 Accent 3" w:semiHidden="0" w:uiPriority="69" w:unhideWhenUsed="0"/>
+    <w:lsdException w:name="Dark List Accent 3" w:semiHidden="0" w:uiPriority="70" w:unhideWhenUsed="0"/>
+    <w:lsdException w:name="Colorful Shading Accent 3" w:semiHidden="0" w:uiPriority="71" w:unhideWhenUsed="0"/>
+    <w:lsdException w:name="Colorful List Accent 3" w:semiHidden="0" w:uiPriority="72" w:unhideWhenUsed="0"/>
+    <w:lsdException w:name="Colorful Grid Accent 3" w:semiHidden="0" w:uiPriority="73" w:unhideWhenUsed="0"/>
+    <w:lsdException w:name="Light Shading Accent 4" w:semiHidden="0" w:uiPriority="60" w:unhideWhenUsed="0"/>
+    <w:lsdException w:name="Light List Accent 4" w:semiHidden="0" w:uiPriority="61" w:unhideWhenUsed="0"/>
+    <w:lsdException w:name="Light Grid Accent 4" w:semiHidden="0" w:uiPriority="62" w:unhideWhenUsed="0"/>
+    <w:lsdException w:name="Medium Shading 1 Accent 4" w:semiHidden="0" w:uiPriority="63" w:unhideWhenUsed="0"/>
+    <w:lsdException w:name="Medium Shading 2 Accent 4" w:semiHidden="0" w:uiPriority="64" w:unhideWhenUsed="0"/>
+    <w:lsdException w:name="Medium List 1 Accent 4" w:semiHidden="0" w:uiPriority="65" w:unhideWhenUsed="0"/>
+    <w:lsdException w:name="Medium List 2 Accent 4" w:semiHidden="0" w:uiPriority="66" w:unhideWhenUsed="0"/>
+    <w:lsdException w:name="Medium Grid 1 Accent 4" w:semiHidden="0" w:uiPriority="67" w:unhideWhenUsed="0"/>
+    <w:lsdException w:name="Medium Grid 2 Accent 4" w:semiHidden="0" w:uiPriority="68" w:unhideWhenUsed="0"/>
+    <w:lsdException w:name="Medium Grid 3 Accent 4" w:semiHidden="0" w:uiPriority="69" w:unhideWhenUsed="0"/>
+    <w:lsdException w:name="Dark List Accent 4" w:semiHidden="0" w:uiPriority="70" w:unhideWhenUsed="0"/>
+    <w:lsdException w:name="Colorful Shading Accent 4" w:semiHidden="0" w:uiPriority="71" w:unhideWhenUsed="0"/>
+    <w:lsdException w:name="Colorful List Accent 4" w:semiHidden="0" w:uiPriority="72" w:unhideWhenUsed="0"/>
+    <w:lsdException w:name="Colorful Grid Accent 4" w:semiHidden="0" w:uiPriority="73" w:unhideWhenUsed="0"/>
+    <w:lsdException w:name="Light Shading Accent 5" w:semiHidden="0" w:uiPriority="60" w:unhideWhenUsed="0"/>
+    <w:lsdException w:name="Light List Accent 5" w:semiHidden="0" w:uiPriority="61" w:unhideWhenUsed="0"/>
+    <w:lsdException w:name="Light Grid Accent 5" w:semiHidden="0" w:uiPriority="62" w:unhideWhenUsed="0"/>
+    <w:lsdException w:name="Medium Shading 1 Accent 5" w:semiHidden="0" w:uiPriority="63" w:unhideWhenUsed="0"/>
+    <w:lsdException w:name="Medium Shading 2 Accent 5" w:semiHidden="0" w:uiPriority="64" w:unhideWhenUsed="0"/>
+    <w:lsdException w:name="Medium List 1 Accent 5" w:semiHidden="0" w:uiPriority="65" w:unhideWhenUsed="0"/>
+    <w:lsdException w:name="Medium List 2 Accent 5" w:semiHidden="0" w:uiPriority="66" w:unhideWhenUsed="0"/>
+    <w:lsdException w:name="Medium Grid 1 Accent 5" w:semiHidden="0" w:uiPriority="67" w:unhideWhenUsed="0"/>
+    <w:lsdException w:name="Medium Grid 2 Accent 5" w:semiHidden="0" w:uiPriority="68" w:unhideWhenUsed="0"/>
+    <w:lsdException w:name="Medium Grid 3 Accent 5" w:semiHidden="0" w:uiPriority="69" w:unhideWhenUsed="0"/>
+    <w:lsdException w:name="Dark List Accent 5" w:semiHidden="0" w:uiPriority="70" w:unhideWhenUsed="0"/>
+    <w:lsdException w:name="Colorful Shading Accent 5" w:semiHidden="0" w:uiPriority="71" w:unhideWhenUsed="0"/>
+    <w:lsdException w:name="Colorful List Accent 5" w:semiHidden="0" w:uiPriority="72" w:unhideWhenUsed="0"/>
+    <w:lsdException w:name="Colorful Grid Accent 5" w:semiHidden="0" w:uiPriority="73" w:unhideWhenUsed="0"/>
+    <w:lsdException w:name="Light Shading Accent 6" w:semiHidden="0" w:uiPriority="60" w:unhideWhenUsed="0"/>
+    <w:lsdException w:name="Light List Accent 6" w:semiHidden="0" w:uiPriority="61" w:unhideWhenUsed="0"/>
+    <w:lsdException w:name="Light Grid Accent 6" w:semiHidden="0" w:uiPriority="62" w:unhideWhenUsed="0"/>
+    <w:lsdException w:name="Medium Shading 1 Accent 6" w:semiHidden="0" w:uiPriority="63" w:unhideWhenUsed="0"/>
+    <w:lsdException w:name="Medium Shading 2 Accent 6" w:semiHidden="0" w:uiPriority="64" w:unhideWhenUsed="0"/>
+    <w:lsdException w:name="Medium List 1 Accent 6" w:semiHidden="0" w:uiPriority="65" w:unhideWhenUsed="0"/>
+    <w:lsdException w:name="Medium List 2 Accent 6" w:semiHidden="0" w:uiPriority="66" w:unhideWhenUsed="0"/>
+    <w:lsdException w:name="Medium Grid 1 Accent 6" w:semiHidden="0" w:uiPriority="67" w:unhideWhenUsed="0"/>
+    <w:lsdException w:name="Medium Grid 2 Accent 6" w:semiHidden="0" w:uiPriority="68" w:unhideWhenUsed="0"/>
+    <w:lsdException w:name="Medium Grid 3 Accent 6" w:semiHidden="0" w:uiPriority="69" w:unhideWhenUsed="0"/>
+    <w:lsdException w:name="Dark List Accent 6" w:semiHidden="0" w:uiPriority="70" w:unhideWhenUsed="0"/>
+    <w:lsdException w:name="Colorful Shading Accent 6" w:semiHidden="0" w:uiPriority="71" w:unhideWhenUsed="0"/>
+    <w:lsdException w:name="Colorful List Accent 6" w:semiHidden="0" w:uiPriority="72" w:unhideWhenUsed="0"/>
+    <w:lsdException w:name="Colorful Grid Accent 6" w:semiHidden="0" w:uiPriority="73" w:unhideWhenUsed="0"/>
+    <w:lsdException w:name="Subtle Emphasis" w:semiHidden="0" w:uiPriority="19" w:unhideWhenUsed="0" w:qFormat="1"/>
+    <w:lsdException w:name="Intense Emphasis" w:semiHidden="0" w:uiPriority="21" w:unhideWhenUsed="0" w:qFormat="1"/>
+    <w:lsdException w:name="Subtle Reference" w:semiHidden="0" w:uiPriority="31" w:unhideWhenUsed="0" w:qFormat="1"/>
+    <w:lsdException w:name="Intense Reference" w:semiHidden="0" w:uiPriority="32" w:unhideWhenUsed="0" w:qFormat="1"/>
+    <w:lsdException w:name="Book Title" w:semiHidden="0" w:uiPriority="33" w:unhideWhenUsed="0" w:qFormat="1"/>
+    <w:lsdException w:name="Bibliography" w:uiPriority="37"/>
+    <w:lsdException w:name="TOC Heading" w:uiPriority="39" w:qFormat="1"/>
+  </w:latentStyles>
+  <w:style w:type="paragraph" w:default="1" w:styleId="a">
+    <w:name w:val="Normal"/>
+    <w:qFormat/>
+    <w:rsid w:val="00C40413"/>
+  </w:style>
+  <w:style w:type="paragraph" w:styleId="1">
+    <w:name w:val="heading 1"/>
+    <w:basedOn w:val="a"/>
+    <w:link w:val="1Char"/>
+    <w:uiPriority w:val="9"/>
+    <w:qFormat/>
+    <w:rsid w:val="006D77F0"/>
+    <w:pPr>
+      <w:spacing w:before="100" w:beforeAutospacing="1" w:after="100" w:afterAutospacing="1" w:line="240" w:lineRule="auto"/>
+      <w:outlineLvl w:val="0"/>
+    </w:pPr>
+    <w:rPr>
+      <w:rFonts w:ascii="Times New Roman" w:eastAsia="Times New Roman" w:hAnsi="Times New Roman" w:cs="Times New Roman"/>
+      <w:b/>
+      <w:bCs/>
+      <w:kern w:val="36"/>
+      <w:sz w:val="48"/>
+      <w:szCs w:val="48"/>
+    </w:rPr>
+  </w:style>
+  <w:style w:type="character" w:default="1" w:styleId="a0">
+    <w:name w:val="Default Paragraph Font"/>
+    <w:uiPriority w:val="1"/>
+    <w:semiHidden/>
+    <w:unhideWhenUsed/>
+  </w:style>
+  <w:style w:type="table" w:default="1" w:styleId="a1">
+    <w:name w:val="Normal Table"/>
+    <w:uiPriority w:val="99"/>
+    <w:semiHidden/>
+    <w:unhideWhenUsed/>
+    <w:tblPr>
+      <w:tblInd w:w="0" w:type="dxa"/>
+      <w:tblCellMar>
+        <w:top w:w="0" w:type="dxa"/>
+        <w:left w:w="108" w:type="dxa"/>
+        <w:bottom w:w="0" w:type="dxa"/>
+        <w:right w:w="108" w:type="dxa"/>
+      </w:tblCellMar>
+    </w:tblPr>
+  </w:style>
+  <w:style w:type="numbering" w:default="1" w:styleId="a2">
+    <w:name w:val="No List"/>
+    <w:uiPriority w:val="99"/>
+    <w:semiHidden/>
+    <w:unhideWhenUsed/>
+  </w:style>
+  <w:style w:type="character" w:styleId="a3">
+    <w:name w:val="Hyperlink"/>
+    <w:basedOn w:val="a0"/>
+    <w:uiPriority w:val="99"/>
+    <w:unhideWhenUsed/>
+    <w:rsid w:val="00C10060"/>
+    <w:rPr>
+      <w:color w:val="0000FF" w:themeColor="hyperlink"/>
+      <w:u w:val="single"/>
+    </w:rPr>
+  </w:style>
+  <w:style w:type="character" w:customStyle="1" w:styleId="1Char">
+    <w:name w:val="标题 1 Char"/>
+    <w:basedOn w:val="a0"/>
+    <w:link w:val="1"/>
+    <w:uiPriority w:val="9"/>
+    <w:rsid w:val="006D77F0"/>
+    <w:rPr>
+      <w:rFonts w:ascii="Times New Roman" w:eastAsia="Times New Roman" w:hAnsi="Times New Roman" w:cs="Times New Roman"/>
+      <w:b/>
+      <w:bCs/>
+      <w:kern w:val="36"/>
+      <w:sz w:val="48"/>
+      <w:szCs w:val="48"/>
+    </w:rPr>
+  </w:style>
+  <w:style w:type="character" w:customStyle="1" w:styleId="apple-converted-space">
+    <w:name w:val="apple-converted-space"/>
+    <w:basedOn w:val="a0"/>
+    <w:rsid w:val="006D77F0"/>
+  </w:style>
+  <w:style w:type="character" w:styleId="a4">
+    <w:name w:val="FollowedHyperlink"/>
+    <w:basedOn w:val="a0"/>
     <w:uiPriority w:val="99"/>
     <w:semiHidden/>
     <w:unhideWhenUsed/>

</xml_diff>

<commit_message>
::memo: update doc to review
</commit_message>
<xml_diff>
--- a/Document/Document_to_review.docx
+++ b/Document/Document_to_review.docx
@@ -70,39 +70,10 @@
         </w:r>
       </w:hyperlink>
     </w:p>
-    <w:p/>
-    <w:p>
-      <w:r>
-        <w:t xml:space="preserve">What are </w:t>
-      </w:r>
-      <w:proofErr w:type="spellStart"/>
-      <w:r>
-        <w:t>metaclasses</w:t>
-      </w:r>
-      <w:proofErr w:type="spellEnd"/>
-      <w:proofErr w:type="gramStart"/>
-      <w:r>
-        <w:t>?</w:t>
-      </w:r>
-      <w:r>
-        <w:rPr>
-          <w:rFonts w:hint="eastAsia"/>
-        </w:rPr>
-        <w:t>:</w:t>
-      </w:r>
-      <w:proofErr w:type="gramEnd"/>
-    </w:p>
-    <w:p>
-      <w:hyperlink r:id="rId7" w:history="1">
-        <w:r>
-          <w:rPr>
-            <w:rStyle w:val="Hyperlink"/>
-          </w:rPr>
-          <w:t>http://stackoverflow.com/questions/100003/what-is-a-metaclass-in-python</w:t>
-        </w:r>
-      </w:hyperlink>
-    </w:p>
-    <w:p/>
+    <w:p>
+      <w:bookmarkStart w:id="0" w:name="_GoBack"/>
+      <w:bookmarkEnd w:id="0"/>
+    </w:p>
     <w:p>
       <w:pPr>
         <w:shd w:val="clear" w:color="auto" w:fill="FFFFFF"/>
@@ -113,48 +84,56 @@
       <w:r>
         <w:rPr>
           <w:rFonts w:hint="eastAsia"/>
+          <w:highlight w:val="green"/>
         </w:rPr>
         <w:t>提高你的</w:t>
       </w:r>
       <w:r>
         <w:rPr>
           <w:rFonts w:hint="eastAsia"/>
+          <w:highlight w:val="green"/>
         </w:rPr>
         <w:t xml:space="preserve">Python: </w:t>
       </w:r>
       <w:r>
         <w:rPr>
           <w:rFonts w:hint="eastAsia"/>
+          <w:highlight w:val="green"/>
         </w:rPr>
         <w:t>解释‘</w:t>
       </w:r>
       <w:r>
         <w:rPr>
           <w:rFonts w:hint="eastAsia"/>
+          <w:highlight w:val="green"/>
         </w:rPr>
         <w:t>yield</w:t>
       </w:r>
       <w:r>
         <w:rPr>
           <w:rFonts w:hint="eastAsia"/>
+          <w:highlight w:val="green"/>
         </w:rPr>
         <w:t>’和‘</w:t>
       </w:r>
       <w:r>
         <w:rPr>
           <w:rFonts w:hint="eastAsia"/>
+          <w:highlight w:val="green"/>
         </w:rPr>
         <w:t>Generators</w:t>
       </w:r>
       <w:r>
         <w:rPr>
           <w:rFonts w:hint="eastAsia"/>
+          <w:highlight w:val="green"/>
         </w:rPr>
         <w:t>（生成器）’</w:t>
       </w:r>
       <w:r>
         <w:rPr>
           <w:rFonts w:hint="eastAsia"/>
+          <w:highlight w:val="green"/>
         </w:rPr>
         <w:t>:</w:t>
       </w:r>
@@ -201,7 +180,7 @@
           <w:szCs w:val="22"/>
         </w:rPr>
       </w:pPr>
-      <w:hyperlink r:id="rId8" w:history="1">
+      <w:hyperlink r:id="rId7" w:history="1">
         <w:r>
           <w:rPr>
             <w:rFonts w:ascii="Georgia" w:eastAsiaTheme="minorEastAsia" w:hAnsi="Georgia" w:cstheme="minorBidi"/>
@@ -210,6 +189,7 @@
             <w:kern w:val="0"/>
             <w:sz w:val="20"/>
             <w:szCs w:val="22"/>
+            <w:highlight w:val="green"/>
           </w:rPr>
           <w:t>抛硬币直到连续若干次正面的概率</w:t>
         </w:r>
@@ -222,6 +202,7 @@
           <w:kern w:val="0"/>
           <w:sz w:val="20"/>
           <w:szCs w:val="22"/>
+          <w:highlight w:val="green"/>
         </w:rPr>
         <w:t>s</w:t>
       </w:r>
@@ -233,7 +214,7 @@
         <w:spacing w:after="0" w:line="510" w:lineRule="atLeast"/>
         <w:outlineLvl w:val="0"/>
       </w:pPr>
-      <w:hyperlink r:id="rId9" w:history="1">
+      <w:hyperlink r:id="rId8" w:history="1">
         <w:r>
           <w:rPr>
             <w:rStyle w:val="Hyperlink"/>
@@ -275,7 +256,7 @@
         <w:spacing w:after="0" w:line="510" w:lineRule="atLeast"/>
         <w:outlineLvl w:val="0"/>
       </w:pPr>
-      <w:hyperlink r:id="rId10" w:history="1">
+      <w:hyperlink r:id="rId9" w:history="1">
         <w:r>
           <w:rPr>
             <w:rStyle w:val="Hyperlink"/>
@@ -299,7 +280,7 @@
         <w:spacing w:after="0" w:line="510" w:lineRule="atLeast"/>
         <w:outlineLvl w:val="0"/>
       </w:pPr>
-      <w:hyperlink r:id="rId11" w:history="1">
+      <w:hyperlink r:id="rId10" w:history="1">
         <w:r>
           <w:t>Python Mock</w:t>
         </w:r>
@@ -315,7 +296,7 @@
         <w:spacing w:after="0" w:line="510" w:lineRule="atLeast"/>
         <w:outlineLvl w:val="0"/>
       </w:pPr>
-      <w:hyperlink r:id="rId12" w:history="1">
+      <w:hyperlink r:id="rId11" w:history="1">
         <w:r>
           <w:rPr>
             <w:rStyle w:val="Hyperlink"/>
@@ -352,7 +333,7 @@
         <w:spacing w:after="0" w:line="510" w:lineRule="atLeast"/>
         <w:outlineLvl w:val="0"/>
       </w:pPr>
-      <w:hyperlink r:id="rId13" w:history="1">
+      <w:hyperlink r:id="rId12" w:history="1">
         <w:r>
           <w:rPr>
             <w:rStyle w:val="Hyperlink"/>
@@ -381,7 +362,6 @@
         <w:rPr>
           <w:rFonts w:hint="eastAsia"/>
         </w:rPr>
-        <w:lastRenderedPageBreak/>
         <w:t>Darkhorse</w:t>
       </w:r>
       <w:proofErr w:type="spellEnd"/>
@@ -409,32 +389,33 @@
         <w:rPr>
           <w:rFonts w:hint="eastAsia"/>
         </w:rPr>
+        <w:lastRenderedPageBreak/>
         <w:t>500 lines or less</w:t>
       </w:r>
     </w:p>
     <w:p>
+      <w:hyperlink r:id="rId13" w:history="1">
+        <w:r>
+          <w:rPr>
+            <w:rStyle w:val="Hyperlink"/>
+          </w:rPr>
+          <w:t>http://aosabook.org/en/index.html</w:t>
+        </w:r>
+      </w:hyperlink>
+    </w:p>
+    <w:p/>
+    <w:p>
+      <w:proofErr w:type="gramStart"/>
+      <w:r>
+        <w:t>python</w:t>
+      </w:r>
+      <w:proofErr w:type="gramEnd"/>
+      <w:r>
+        <w:t xml:space="preserve"> NLTK</w:t>
+      </w:r>
+    </w:p>
+    <w:p>
       <w:hyperlink r:id="rId14" w:history="1">
-        <w:r>
-          <w:rPr>
-            <w:rStyle w:val="Hyperlink"/>
-          </w:rPr>
-          <w:t>http://aosabook.org/en/index.html</w:t>
-        </w:r>
-      </w:hyperlink>
-    </w:p>
-    <w:p/>
-    <w:p>
-      <w:proofErr w:type="gramStart"/>
-      <w:r>
-        <w:t>python</w:t>
-      </w:r>
-      <w:proofErr w:type="gramEnd"/>
-      <w:r>
-        <w:t xml:space="preserve"> NLTK</w:t>
-      </w:r>
-    </w:p>
-    <w:p>
-      <w:hyperlink r:id="rId15" w:history="1">
         <w:r>
           <w:rPr>
             <w:rStyle w:val="Hyperlink"/>
@@ -457,7 +438,7 @@
       </w:r>
     </w:p>
     <w:p>
-      <w:hyperlink r:id="rId16" w:history="1">
+      <w:hyperlink r:id="rId15" w:history="1">
         <w:r>
           <w:rPr>
             <w:rStyle w:val="Hyperlink"/>
@@ -480,7 +461,7 @@
       <w:proofErr w:type="gramEnd"/>
     </w:p>
     <w:p>
-      <w:hyperlink r:id="rId17" w:history="1">
+      <w:hyperlink r:id="rId16" w:history="1">
         <w:r>
           <w:rPr>
             <w:rStyle w:val="Hyperlink"/>
@@ -491,7 +472,7 @@
     </w:p>
     <w:p/>
     <w:p>
-      <w:hyperlink r:id="rId18" w:tgtFrame="_blank" w:history="1">
+      <w:hyperlink r:id="rId17" w:tgtFrame="_blank" w:history="1">
         <w:proofErr w:type="gramStart"/>
         <w:r>
           <w:t>spurious</w:t>
@@ -503,7 +484,7 @@
       </w:hyperlink>
     </w:p>
     <w:p>
-      <w:hyperlink r:id="rId19" w:history="1">
+      <w:hyperlink r:id="rId18" w:history="1">
         <w:r>
           <w:rPr>
             <w:rStyle w:val="Hyperlink"/>
@@ -532,36 +513,51 @@
       </w:r>
     </w:p>
     <w:p>
+      <w:hyperlink r:id="rId19" w:history="1">
+        <w:r>
+          <w:rPr>
+            <w:rStyle w:val="Hyperlink"/>
+          </w:rPr>
+          <w:t>https://pages.github.com/</w:t>
+        </w:r>
+      </w:hyperlink>
+    </w:p>
+    <w:p/>
+    <w:p>
+      <w:r>
+        <w:t>Advanced Bash-Scripting Guide</w:t>
+      </w:r>
+    </w:p>
+    <w:p>
       <w:hyperlink r:id="rId20" w:history="1">
         <w:r>
           <w:rPr>
             <w:rStyle w:val="Hyperlink"/>
           </w:rPr>
-          <w:t>https://pages.github.com/</w:t>
-        </w:r>
-      </w:hyperlink>
-    </w:p>
-    <w:p/>
-    <w:p>
-      <w:r>
-        <w:t>Advanced Bash-Scripting Guide</w:t>
-      </w:r>
-    </w:p>
-    <w:p>
+          <w:t>https://linuxstory.gitbooks.io/advanced-bash-scripting-guide-in-chinese/content/</w:t>
+        </w:r>
+      </w:hyperlink>
+    </w:p>
+    <w:p/>
+    <w:p>
+      <w:r>
+        <w:t>Data Visualization with JavaScript</w:t>
+      </w:r>
+    </w:p>
+    <w:p>
+      <w:pPr>
+        <w:rPr>
+          <w:rStyle w:val="Hyperlink"/>
+        </w:rPr>
+      </w:pPr>
       <w:hyperlink r:id="rId21" w:history="1">
         <w:r>
           <w:rPr>
             <w:rStyle w:val="Hyperlink"/>
           </w:rPr>
-          <w:t>https://linuxstory.gitbooks.io/advanced-bash-scripting-guide-in-chinese/content/</w:t>
-        </w:r>
-      </w:hyperlink>
-    </w:p>
-    <w:p/>
-    <w:p>
-      <w:r>
-        <w:t>Data Visualization with JavaScript</w:t>
-      </w:r>
+          <w:t>http://jsdatav.is/intro.html</w:t>
+        </w:r>
+      </w:hyperlink>
     </w:p>
     <w:p>
       <w:pPr>
@@ -569,14 +565,6 @@
           <w:rStyle w:val="Hyperlink"/>
         </w:rPr>
       </w:pPr>
-      <w:hyperlink r:id="rId22" w:history="1">
-        <w:r>
-          <w:rPr>
-            <w:rStyle w:val="Hyperlink"/>
-          </w:rPr>
-          <w:t>http://jsdatav.is/intro.html</w:t>
-        </w:r>
-      </w:hyperlink>
     </w:p>
     <w:p>
       <w:pPr>
@@ -584,81 +572,95 @@
           <w:rStyle w:val="Hyperlink"/>
         </w:rPr>
       </w:pPr>
-    </w:p>
-    <w:p>
-      <w:pPr>
+      <w:proofErr w:type="gramStart"/>
+      <w:r>
         <w:rPr>
           <w:rStyle w:val="Hyperlink"/>
         </w:rPr>
-      </w:pPr>
-      <w:proofErr w:type="gramStart"/>
+        <w:t>global</w:t>
+      </w:r>
+      <w:proofErr w:type="gramEnd"/>
       <w:r>
         <w:rPr>
           <w:rStyle w:val="Hyperlink"/>
         </w:rPr>
-        <w:t>global</w:t>
-      </w:r>
-      <w:proofErr w:type="gramEnd"/>
+        <w:t xml:space="preserve"> </w:t>
+      </w:r>
+      <w:proofErr w:type="spellStart"/>
       <w:r>
         <w:rPr>
           <w:rStyle w:val="Hyperlink"/>
         </w:rPr>
-        <w:t xml:space="preserve"> </w:t>
+        <w:t>css</w:t>
+      </w:r>
+      <w:proofErr w:type="spellEnd"/>
+      <w:r>
+        <w:rPr>
+          <w:rStyle w:val="Hyperlink"/>
+        </w:rPr>
+        <w:t xml:space="preserve"> style</w:t>
+      </w:r>
+    </w:p>
+    <w:p>
+      <w:hyperlink r:id="rId22" w:anchor="grid-example-fluid" w:history="1">
+        <w:r>
+          <w:rPr>
+            <w:rStyle w:val="Hyperlink"/>
+          </w:rPr>
+          <w:t>http://v3.bootcss.com/css/#grid-example-fluid</w:t>
+        </w:r>
+      </w:hyperlink>
+    </w:p>
+    <w:p/>
+    <w:p>
+      <w:r>
+        <w:t>Bloom filter</w:t>
+      </w:r>
+    </w:p>
+    <w:p>
+      <w:hyperlink r:id="rId23" w:history="1">
+        <w:r>
+          <w:rPr>
+            <w:rStyle w:val="Hyperlink"/>
+          </w:rPr>
+          <w:t>http://www.cnblogs.com/heaad/archive/2011/01/02/1924195.html</w:t>
+        </w:r>
+      </w:hyperlink>
+    </w:p>
+    <w:p>
+      <w:r>
+        <w:t>http://oserror.com/backend/bloomfilter/?utm_source=tuicool&amp;utm_medium=referral</w:t>
+      </w:r>
+    </w:p>
+    <w:p/>
+    <w:p>
+      <w:r>
+        <w:t xml:space="preserve">Python </w:t>
+      </w:r>
+      <w:r>
+        <w:t>命令行工具</w:t>
+      </w:r>
+    </w:p>
+    <w:p>
+      <w:hyperlink r:id="rId24" w:history="1">
+        <w:r>
+          <w:rPr>
+            <w:rStyle w:val="Hyperlink"/>
+          </w:rPr>
+          <w:t>http://python.jobbole.com/84769/</w:t>
+        </w:r>
+      </w:hyperlink>
+    </w:p>
+    <w:p/>
+    <w:p>
+      <w:r>
+        <w:t xml:space="preserve">Python </w:t>
       </w:r>
       <w:proofErr w:type="spellStart"/>
       <w:r>
-        <w:rPr>
-          <w:rStyle w:val="Hyperlink"/>
-        </w:rPr>
-        <w:t>css</w:t>
+        <w:t>argparse</w:t>
       </w:r>
       <w:proofErr w:type="spellEnd"/>
-      <w:r>
-        <w:rPr>
-          <w:rStyle w:val="Hyperlink"/>
-        </w:rPr>
-        <w:t xml:space="preserve"> style</w:t>
-      </w:r>
-    </w:p>
-    <w:p>
-      <w:hyperlink r:id="rId23" w:anchor="grid-example-fluid" w:history="1">
-        <w:r>
-          <w:rPr>
-            <w:rStyle w:val="Hyperlink"/>
-          </w:rPr>
-          <w:t>http://v3.bootcss.com/css/#grid-example-fluid</w:t>
-        </w:r>
-      </w:hyperlink>
-    </w:p>
-    <w:p/>
-    <w:p>
-      <w:r>
-        <w:t>Bloom filter</w:t>
-      </w:r>
-    </w:p>
-    <w:p>
-      <w:hyperlink r:id="rId24" w:history="1">
-        <w:r>
-          <w:rPr>
-            <w:rStyle w:val="Hyperlink"/>
-          </w:rPr>
-          <w:t>http://www.cnblogs.com/heaad/archive/2011/01/02/1924195.html</w:t>
-        </w:r>
-      </w:hyperlink>
-    </w:p>
-    <w:p>
-      <w:r>
-        <w:t>http://oserror.com/backend/bloomfilter/?utm_source=tuicool&amp;utm_medium=referral</w:t>
-      </w:r>
-    </w:p>
-    <w:p/>
-    <w:p>
-      <w:r>
-        <w:t xml:space="preserve">Python </w:t>
-      </w:r>
-      <w:r>
-        <w:t>命令行工具</w:t>
-      </w:r>
     </w:p>
     <w:p>
       <w:hyperlink r:id="rId25" w:history="1">
@@ -666,35 +668,55 @@
           <w:rPr>
             <w:rStyle w:val="Hyperlink"/>
           </w:rPr>
-          <w:t>http://python.jobbole.com/84769/</w:t>
-        </w:r>
-      </w:hyperlink>
-    </w:p>
-    <w:p/>
-    <w:p>
-      <w:r>
-        <w:t xml:space="preserve">Python </w:t>
-      </w:r>
+          <w:t>http://blog.xiayf.cn/2013/03/30/argparse/</w:t>
+        </w:r>
+      </w:hyperlink>
+    </w:p>
+    <w:p/>
+    <w:p>
+      <w:r>
+        <w:t>Python threading</w:t>
+      </w:r>
+    </w:p>
+    <w:p>
+      <w:hyperlink r:id="rId26" w:history="1">
+        <w:r>
+          <w:rPr>
+            <w:rStyle w:val="Hyperlink"/>
+          </w:rPr>
+          <w:t>http://www.osetc.com/archives/14154.html</w:t>
+        </w:r>
+      </w:hyperlink>
+    </w:p>
+    <w:p/>
+    <w:p>
       <w:proofErr w:type="spellStart"/>
       <w:r>
-        <w:t>argparse</w:t>
+        <w:t>Matplotlib</w:t>
       </w:r>
       <w:proofErr w:type="spellEnd"/>
-    </w:p>
-    <w:p>
-      <w:hyperlink r:id="rId26" w:history="1">
-        <w:r>
-          <w:rPr>
-            <w:rStyle w:val="Hyperlink"/>
-          </w:rPr>
-          <w:t>http://blog.xiayf.cn/2013/03/30/argparse/</w:t>
-        </w:r>
-      </w:hyperlink>
-    </w:p>
-    <w:p/>
-    <w:p>
-      <w:r>
-        <w:t>Python threading</w:t>
+      <w:r>
+        <w:t xml:space="preserve"> blog</w:t>
+      </w:r>
+    </w:p>
+    <w:p>
+      <w:r>
+        <w:t>https://monkey0105.github.io/</w:t>
+      </w:r>
+    </w:p>
+    <w:p/>
+    <w:p>
+      <w:r>
+        <w:rPr>
+          <w:highlight w:val="green"/>
+        </w:rPr>
+        <w:t xml:space="preserve">Markdown </w:t>
+      </w:r>
+      <w:r>
+        <w:rPr>
+          <w:highlight w:val="green"/>
+        </w:rPr>
+        <w:t>语法</w:t>
       </w:r>
     </w:p>
     <w:p>
@@ -703,73 +725,57 @@
           <w:rPr>
             <w:rStyle w:val="Hyperlink"/>
           </w:rPr>
-          <w:t>http://www.osetc.com/archives/14154.html</w:t>
-        </w:r>
-      </w:hyperlink>
-    </w:p>
-    <w:p/>
-    <w:p>
-      <w:proofErr w:type="spellStart"/>
-      <w:r>
-        <w:t>Matplotlib</w:t>
-      </w:r>
-      <w:proofErr w:type="spellEnd"/>
-      <w:r>
-        <w:t xml:space="preserve"> blog</w:t>
-      </w:r>
-    </w:p>
-    <w:p>
-      <w:r>
-        <w:t>https://monkey0105.github.io/</w:t>
-      </w:r>
-    </w:p>
-    <w:p/>
-    <w:p>
-      <w:r>
-        <w:t xml:space="preserve">Markdown </w:t>
-      </w:r>
-      <w:r>
-        <w:t>语法</w:t>
-      </w:r>
-    </w:p>
+          <w:t>http://www.appinn.com/markdown/</w:t>
+        </w:r>
+      </w:hyperlink>
+    </w:p>
+    <w:p/>
     <w:p>
       <w:hyperlink r:id="rId28" w:history="1">
         <w:r>
-          <w:rPr>
-            <w:rStyle w:val="Hyperlink"/>
-          </w:rPr>
-          <w:t>http://www.appinn.com/markdown/</w:t>
-        </w:r>
-      </w:hyperlink>
-    </w:p>
-    <w:p/>
+          <w:t>Backtracking</w:t>
+        </w:r>
+        <w:r>
+          <w:t>回溯法</w:t>
+        </w:r>
+        <w:r>
+          <w:t>(</w:t>
+        </w:r>
+        <w:r>
+          <w:t>又称</w:t>
+        </w:r>
+        <w:r>
+          <w:t>DFS,</w:t>
+        </w:r>
+        <w:r>
+          <w:t>递归</w:t>
+        </w:r>
+        <w:r>
+          <w:t>)</w:t>
+        </w:r>
+        <w:r>
+          <w:t>全解</w:t>
+        </w:r>
+      </w:hyperlink>
+    </w:p>
     <w:p>
       <w:hyperlink r:id="rId29" w:history="1">
         <w:r>
-          <w:t>Backtracking</w:t>
-        </w:r>
-        <w:r>
-          <w:t>回溯法</w:t>
-        </w:r>
-        <w:r>
-          <w:t>(</w:t>
-        </w:r>
-        <w:r>
-          <w:t>又称</w:t>
-        </w:r>
-        <w:r>
-          <w:t>DFS,</w:t>
-        </w:r>
-        <w:r>
-          <w:t>递归</w:t>
-        </w:r>
-        <w:r>
-          <w:t>)</w:t>
-        </w:r>
-        <w:r>
-          <w:t>全解</w:t>
-        </w:r>
-      </w:hyperlink>
+          <w:rPr>
+            <w:rStyle w:val="Hyperlink"/>
+          </w:rPr>
+          <w:t>https://segmentfault.com/a/1190000006121957</w:t>
+        </w:r>
+      </w:hyperlink>
+    </w:p>
+    <w:p/>
+    <w:p>
+      <w:r>
+        <w:rPr>
+          <w:rFonts w:hint="eastAsia"/>
+        </w:rPr>
+        <w:t>廖雪峰</w:t>
+      </w:r>
     </w:p>
     <w:p>
       <w:hyperlink r:id="rId30" w:history="1">
@@ -777,45 +783,26 @@
           <w:rPr>
             <w:rStyle w:val="Hyperlink"/>
           </w:rPr>
-          <w:t>https://segmentfault.com/a/1190000006121957</w:t>
-        </w:r>
-      </w:hyperlink>
-    </w:p>
-    <w:p/>
-    <w:p>
-      <w:r>
-        <w:rPr>
-          <w:rFonts w:hint="eastAsia"/>
-        </w:rPr>
-        <w:t>廖雪峰</w:t>
-      </w:r>
-    </w:p>
+          <w:t>http://www.liaoxuefeng.com/wiki/0013739516305929606dd18361248578c67b8067c8c017b000</w:t>
+        </w:r>
+      </w:hyperlink>
+    </w:p>
+    <w:p/>
     <w:p>
       <w:hyperlink r:id="rId31" w:history="1">
         <w:r>
-          <w:rPr>
-            <w:rStyle w:val="Hyperlink"/>
-          </w:rPr>
-          <w:t>http://www.liaoxuefeng.com/wiki/0013739516305929606dd18361248578c67b8067c8c017b000</w:t>
-        </w:r>
-      </w:hyperlink>
-    </w:p>
-    <w:p/>
+          <w:t>谈谈</w:t>
+        </w:r>
+        <w:r>
+          <w:t xml:space="preserve"> Python </w:t>
+        </w:r>
+        <w:r>
+          <w:t>程序的运行原理</w:t>
+        </w:r>
+      </w:hyperlink>
+    </w:p>
     <w:p>
       <w:hyperlink r:id="rId32" w:history="1">
-        <w:r>
-          <w:t>谈谈</w:t>
-        </w:r>
-        <w:r>
-          <w:t xml:space="preserve"> Python </w:t>
-        </w:r>
-        <w:r>
-          <w:t>程序的运行原理</w:t>
-        </w:r>
-      </w:hyperlink>
-    </w:p>
-    <w:p>
-      <w:hyperlink r:id="rId33" w:history="1">
         <w:r>
           <w:rPr>
             <w:rStyle w:val="Hyperlink"/>
@@ -866,7 +853,7 @@
           <w:szCs w:val="22"/>
         </w:rPr>
       </w:pPr>
-      <w:hyperlink r:id="rId34" w:history="1">
+      <w:hyperlink r:id="rId33" w:history="1">
         <w:r>
           <w:rPr>
             <w:rStyle w:val="Hyperlink"/>
@@ -942,7 +929,7 @@
           <w:szCs w:val="22"/>
         </w:rPr>
       </w:pPr>
-      <w:hyperlink r:id="rId35" w:history="1">
+      <w:hyperlink r:id="rId34" w:history="1">
         <w:r>
           <w:rPr>
             <w:rStyle w:val="Hyperlink"/>
@@ -988,307 +975,385 @@
       </w:pPr>
     </w:p>
     <w:p>
+      <w:hyperlink r:id="rId35" w:history="1">
+        <w:r>
+          <w:rPr>
+            <w:rFonts w:hint="eastAsia"/>
+            <w:highlight w:val="green"/>
+          </w:rPr>
+          <w:t>使用</w:t>
+        </w:r>
+        <w:r>
+          <w:rPr>
+            <w:rFonts w:hint="eastAsia"/>
+            <w:highlight w:val="green"/>
+          </w:rPr>
+          <w:t>scrapy-deltafetch</w:t>
+        </w:r>
+        <w:r>
+          <w:rPr>
+            <w:rFonts w:hint="eastAsia"/>
+            <w:highlight w:val="green"/>
+          </w:rPr>
+          <w:t>实现爬虫增量去重</w:t>
+        </w:r>
+      </w:hyperlink>
+    </w:p>
+    <w:p>
+      <w:pPr>
+        <w:pStyle w:val="Heading1"/>
+        <w:shd w:val="clear" w:color="auto" w:fill="FFFFFF"/>
+        <w:spacing w:before="0" w:beforeAutospacing="0" w:after="0" w:afterAutospacing="0"/>
+        <w:rPr>
+          <w:rFonts w:ascii="Georgia" w:eastAsiaTheme="minorEastAsia" w:hAnsi="Georgia" w:cstheme="minorBidi"/>
+          <w:b w:val="0"/>
+          <w:bCs w:val="0"/>
+          <w:kern w:val="0"/>
+          <w:sz w:val="20"/>
+          <w:szCs w:val="22"/>
+        </w:rPr>
+      </w:pPr>
+      <w:r>
+        <w:rPr>
+          <w:rFonts w:ascii="Georgia" w:eastAsiaTheme="minorEastAsia" w:hAnsi="Georgia" w:cstheme="minorBidi"/>
+          <w:b w:val="0"/>
+          <w:bCs w:val="0"/>
+          <w:kern w:val="0"/>
+          <w:sz w:val="20"/>
+          <w:szCs w:val="22"/>
+        </w:rPr>
+        <w:t>http://blog.csdn.net/zsl10/article/details/52885597</w:t>
+      </w:r>
+    </w:p>
+    <w:p>
+      <w:pPr>
+        <w:pStyle w:val="Heading1"/>
+        <w:shd w:val="clear" w:color="auto" w:fill="FFFFFF"/>
+        <w:spacing w:before="0" w:beforeAutospacing="0" w:after="0" w:afterAutospacing="0"/>
+        <w:rPr>
+          <w:rFonts w:ascii="Georgia" w:eastAsiaTheme="minorEastAsia" w:hAnsi="Georgia" w:cstheme="minorBidi"/>
+          <w:b w:val="0"/>
+          <w:bCs w:val="0"/>
+          <w:kern w:val="0"/>
+          <w:sz w:val="20"/>
+          <w:szCs w:val="22"/>
+        </w:rPr>
+      </w:pPr>
+    </w:p>
+    <w:p>
+      <w:pPr>
+        <w:pStyle w:val="Heading1"/>
+        <w:shd w:val="clear" w:color="auto" w:fill="FFFFFF"/>
+        <w:spacing w:before="0" w:beforeAutospacing="0" w:after="0" w:afterAutospacing="0"/>
+        <w:rPr>
+          <w:rFonts w:ascii="Georgia" w:eastAsiaTheme="minorEastAsia" w:hAnsi="Georgia" w:cstheme="minorBidi"/>
+          <w:b w:val="0"/>
+          <w:bCs w:val="0"/>
+          <w:kern w:val="0"/>
+          <w:sz w:val="20"/>
+          <w:szCs w:val="22"/>
+        </w:rPr>
+      </w:pPr>
+    </w:p>
+    <w:p>
+      <w:pPr>
+        <w:pStyle w:val="Heading1"/>
+        <w:shd w:val="clear" w:color="auto" w:fill="FFFFFF"/>
+        <w:spacing w:before="0" w:beforeAutospacing="0" w:after="0" w:afterAutospacing="0"/>
+        <w:rPr>
+          <w:rFonts w:ascii="Georgia" w:eastAsiaTheme="minorEastAsia" w:hAnsi="Georgia" w:cstheme="minorBidi"/>
+          <w:b w:val="0"/>
+          <w:bCs w:val="0"/>
+          <w:kern w:val="0"/>
+          <w:sz w:val="20"/>
+          <w:szCs w:val="22"/>
+        </w:rPr>
+      </w:pPr>
+      <w:r>
+        <w:rPr>
+          <w:rFonts w:ascii="Georgia" w:eastAsiaTheme="minorEastAsia" w:hAnsi="Georgia" w:cstheme="minorBidi"/>
+          <w:b w:val="0"/>
+          <w:bCs w:val="0"/>
+          <w:kern w:val="0"/>
+          <w:sz w:val="20"/>
+          <w:szCs w:val="22"/>
+          <w:highlight w:val="green"/>
+        </w:rPr>
+        <w:t xml:space="preserve">Python </w:t>
+      </w:r>
+      <w:proofErr w:type="spellStart"/>
+      <w:r>
+        <w:rPr>
+          <w:rFonts w:ascii="Georgia" w:eastAsiaTheme="minorEastAsia" w:hAnsi="Georgia" w:cstheme="minorBidi"/>
+          <w:b w:val="0"/>
+          <w:bCs w:val="0"/>
+          <w:kern w:val="0"/>
+          <w:sz w:val="20"/>
+          <w:szCs w:val="22"/>
+          <w:highlight w:val="green"/>
+        </w:rPr>
+        <w:t>metaclasss</w:t>
+      </w:r>
+      <w:proofErr w:type="spellEnd"/>
+      <w:r>
+        <w:rPr>
+          <w:rFonts w:ascii="Georgia" w:eastAsiaTheme="minorEastAsia" w:hAnsi="Georgia" w:cstheme="minorBidi" w:hint="eastAsia"/>
+          <w:b w:val="0"/>
+          <w:bCs w:val="0"/>
+          <w:kern w:val="0"/>
+          <w:sz w:val="20"/>
+          <w:szCs w:val="22"/>
+          <w:highlight w:val="green"/>
+        </w:rPr>
+        <w:t>深入</w:t>
+      </w:r>
+    </w:p>
+    <w:p>
+      <w:pPr>
+        <w:pStyle w:val="Heading1"/>
+        <w:shd w:val="clear" w:color="auto" w:fill="FFFFFF"/>
+        <w:spacing w:before="0" w:beforeAutospacing="0" w:after="0" w:afterAutospacing="0"/>
+        <w:rPr>
+          <w:rFonts w:ascii="Georgia" w:eastAsiaTheme="minorEastAsia" w:hAnsi="Georgia" w:cstheme="minorBidi"/>
+          <w:b w:val="0"/>
+          <w:bCs w:val="0"/>
+          <w:kern w:val="0"/>
+          <w:sz w:val="20"/>
+          <w:szCs w:val="22"/>
+        </w:rPr>
+      </w:pPr>
+      <w:r>
+        <w:rPr>
+          <w:rFonts w:ascii="Georgia" w:eastAsiaTheme="minorEastAsia" w:hAnsi="Georgia" w:cstheme="minorBidi"/>
+          <w:b w:val="0"/>
+          <w:bCs w:val="0"/>
+          <w:kern w:val="0"/>
+          <w:sz w:val="20"/>
+          <w:szCs w:val="22"/>
+        </w:rPr>
+        <w:lastRenderedPageBreak/>
+        <w:t>http://www.cnblogs.com/tkqasn/p/6524879.html</w:t>
+      </w:r>
+    </w:p>
+    <w:p>
+      <w:pPr>
+        <w:pStyle w:val="Heading1"/>
+        <w:shd w:val="clear" w:color="auto" w:fill="FFFFFF"/>
+        <w:spacing w:before="0" w:beforeAutospacing="0" w:after="0" w:afterAutospacing="0"/>
+        <w:rPr>
+          <w:rFonts w:ascii="Georgia" w:eastAsiaTheme="minorEastAsia" w:hAnsi="Georgia" w:cstheme="minorBidi"/>
+          <w:b w:val="0"/>
+          <w:bCs w:val="0"/>
+          <w:kern w:val="0"/>
+          <w:sz w:val="20"/>
+          <w:szCs w:val="22"/>
+        </w:rPr>
+      </w:pPr>
+    </w:p>
+    <w:p>
+      <w:pPr>
+        <w:pStyle w:val="Heading1"/>
+        <w:shd w:val="clear" w:color="auto" w:fill="FFFFFF"/>
+        <w:spacing w:before="0" w:beforeAutospacing="0" w:after="0" w:afterAutospacing="0"/>
+        <w:rPr>
+          <w:rFonts w:ascii="Georgia" w:eastAsiaTheme="minorEastAsia" w:hAnsi="Georgia" w:cstheme="minorBidi"/>
+          <w:b w:val="0"/>
+          <w:bCs w:val="0"/>
+          <w:kern w:val="0"/>
+          <w:sz w:val="20"/>
+          <w:szCs w:val="22"/>
+        </w:rPr>
+      </w:pPr>
+      <w:r>
+        <w:rPr>
+          <w:rFonts w:ascii="Georgia" w:eastAsiaTheme="minorEastAsia" w:hAnsi="Georgia" w:cstheme="minorBidi"/>
+          <w:b w:val="0"/>
+          <w:bCs w:val="0"/>
+          <w:kern w:val="0"/>
+          <w:sz w:val="20"/>
+          <w:szCs w:val="22"/>
+          <w:highlight w:val="green"/>
+        </w:rPr>
+        <w:t xml:space="preserve">Python </w:t>
+      </w:r>
+      <w:r>
+        <w:rPr>
+          <w:rFonts w:ascii="Georgia" w:eastAsiaTheme="minorEastAsia" w:hAnsi="Georgia" w:cstheme="minorBidi" w:hint="eastAsia"/>
+          <w:b w:val="0"/>
+          <w:bCs w:val="0"/>
+          <w:kern w:val="0"/>
+          <w:sz w:val="20"/>
+          <w:szCs w:val="22"/>
+          <w:highlight w:val="green"/>
+        </w:rPr>
+        <w:t>面试题</w:t>
+      </w:r>
+    </w:p>
+    <w:p>
       <w:hyperlink r:id="rId36" w:history="1">
         <w:r>
           <w:rPr>
-            <w:rFonts w:hint="eastAsia"/>
-          </w:rPr>
-          <w:t>使用</w:t>
-        </w:r>
-        <w:r>
-          <w:rPr>
-            <w:rFonts w:hint="eastAsia"/>
-          </w:rPr>
-          <w:t>scrapy-deltafetch</w:t>
-        </w:r>
-        <w:r>
-          <w:rPr>
-            <w:rFonts w:hint="eastAsia"/>
-          </w:rPr>
-          <w:t>实现爬虫增量去重</w:t>
-        </w:r>
-      </w:hyperlink>
-    </w:p>
-    <w:p>
-      <w:pPr>
-        <w:pStyle w:val="Heading1"/>
-        <w:shd w:val="clear" w:color="auto" w:fill="FFFFFF"/>
-        <w:spacing w:before="0" w:beforeAutospacing="0" w:after="0" w:afterAutospacing="0"/>
-        <w:rPr>
-          <w:rFonts w:ascii="Georgia" w:eastAsiaTheme="minorEastAsia" w:hAnsi="Georgia" w:cstheme="minorBidi"/>
-          <w:b w:val="0"/>
-          <w:bCs w:val="0"/>
-          <w:kern w:val="0"/>
-          <w:sz w:val="20"/>
-          <w:szCs w:val="22"/>
-        </w:rPr>
-      </w:pPr>
-      <w:r>
-        <w:rPr>
-          <w:rFonts w:ascii="Georgia" w:eastAsiaTheme="minorEastAsia" w:hAnsi="Georgia" w:cstheme="minorBidi"/>
-          <w:b w:val="0"/>
-          <w:bCs w:val="0"/>
-          <w:kern w:val="0"/>
-          <w:sz w:val="20"/>
-          <w:szCs w:val="22"/>
-        </w:rPr>
-        <w:t>http://blog.csdn.net/zsl10/article/details/52885597</w:t>
-      </w:r>
-    </w:p>
-    <w:p>
-      <w:pPr>
-        <w:pStyle w:val="Heading1"/>
-        <w:shd w:val="clear" w:color="auto" w:fill="FFFFFF"/>
-        <w:spacing w:before="0" w:beforeAutospacing="0" w:after="0" w:afterAutospacing="0"/>
-        <w:rPr>
-          <w:rFonts w:ascii="Georgia" w:eastAsiaTheme="minorEastAsia" w:hAnsi="Georgia" w:cstheme="minorBidi"/>
-          <w:b w:val="0"/>
-          <w:bCs w:val="0"/>
-          <w:kern w:val="0"/>
-          <w:sz w:val="20"/>
-          <w:szCs w:val="22"/>
-        </w:rPr>
-      </w:pPr>
-    </w:p>
-    <w:p>
-      <w:pPr>
-        <w:pStyle w:val="Heading1"/>
-        <w:shd w:val="clear" w:color="auto" w:fill="FFFFFF"/>
-        <w:spacing w:before="0" w:beforeAutospacing="0" w:after="0" w:afterAutospacing="0"/>
-        <w:rPr>
-          <w:rFonts w:ascii="Georgia" w:eastAsiaTheme="minorEastAsia" w:hAnsi="Georgia" w:cstheme="minorBidi"/>
-          <w:b w:val="0"/>
-          <w:bCs w:val="0"/>
-          <w:kern w:val="0"/>
-          <w:sz w:val="20"/>
-          <w:szCs w:val="22"/>
-        </w:rPr>
-      </w:pPr>
-    </w:p>
-    <w:p>
-      <w:pPr>
-        <w:pStyle w:val="Heading1"/>
-        <w:shd w:val="clear" w:color="auto" w:fill="FFFFFF"/>
-        <w:spacing w:before="0" w:beforeAutospacing="0" w:after="0" w:afterAutospacing="0"/>
-        <w:rPr>
-          <w:rFonts w:ascii="Georgia" w:eastAsiaTheme="minorEastAsia" w:hAnsi="Georgia" w:cstheme="minorBidi"/>
-          <w:b w:val="0"/>
-          <w:bCs w:val="0"/>
-          <w:kern w:val="0"/>
-          <w:sz w:val="20"/>
-          <w:szCs w:val="22"/>
-        </w:rPr>
-      </w:pPr>
-      <w:r>
-        <w:rPr>
-          <w:rFonts w:ascii="Georgia" w:eastAsiaTheme="minorEastAsia" w:hAnsi="Georgia" w:cstheme="minorBidi"/>
-          <w:b w:val="0"/>
-          <w:bCs w:val="0"/>
-          <w:kern w:val="0"/>
-          <w:sz w:val="20"/>
-          <w:szCs w:val="22"/>
-        </w:rPr>
-        <w:t xml:space="preserve">Python </w:t>
+            <w:rStyle w:val="Hyperlink"/>
+          </w:rPr>
+          <w:t>http://python.jobbole.com/85231/</w:t>
+        </w:r>
+      </w:hyperlink>
+    </w:p>
+    <w:p/>
+    <w:p>
+      <w:proofErr w:type="gramStart"/>
+      <w:r>
+        <w:rPr>
+          <w:highlight w:val="green"/>
+        </w:rPr>
+        <w:t>yield</w:t>
+      </w:r>
+      <w:proofErr w:type="gramEnd"/>
+      <w:r>
+        <w:rPr>
+          <w:highlight w:val="green"/>
+        </w:rPr>
+        <w:t xml:space="preserve"> from</w:t>
+      </w:r>
+    </w:p>
+    <w:p>
+      <w:hyperlink r:id="rId37" w:history="1">
+        <w:r>
+          <w:rPr>
+            <w:rStyle w:val="Hyperlink"/>
+          </w:rPr>
+          <w:t>http://blog.theerrorlog.com/yield-from-in-python-3.html</w:t>
+        </w:r>
+      </w:hyperlink>
+    </w:p>
+    <w:p/>
+    <w:p>
+      <w:proofErr w:type="gramStart"/>
+      <w:r>
+        <w:t>hitchhiker-guide</w:t>
+      </w:r>
+      <w:proofErr w:type="gramEnd"/>
+    </w:p>
+    <w:p>
+      <w:hyperlink r:id="rId38" w:history="1">
+        <w:r>
+          <w:rPr>
+            <w:rStyle w:val="Hyperlink"/>
+          </w:rPr>
+          <w:t>http://docs.python-guide.org/en/latest/</w:t>
+        </w:r>
+      </w:hyperlink>
+    </w:p>
+    <w:p/>
+    <w:p>
+      <w:hyperlink r:id="rId39" w:history="1">
+        <w:r>
+          <w:rPr>
+            <w:highlight w:val="green"/>
+          </w:rPr>
+          <w:t>编程珠玑（二）：字符反转</w:t>
+        </w:r>
+        <w:r>
+          <w:rPr>
+            <w:highlight w:val="green"/>
+          </w:rPr>
+          <w:t>--</w:t>
+        </w:r>
+        <w:r>
+          <w:rPr>
+            <w:highlight w:val="green"/>
+          </w:rPr>
+          <w:t>杂耍算法</w:t>
+        </w:r>
+      </w:hyperlink>
+    </w:p>
+    <w:p>
+      <w:hyperlink r:id="rId40" w:history="1">
+        <w:r>
+          <w:rPr>
+            <w:rStyle w:val="Hyperlink"/>
+          </w:rPr>
+          <w:t>http://www.cnblogs.com/solidblog/archive/2012/07/15/2592009.html</w:t>
+        </w:r>
+      </w:hyperlink>
+    </w:p>
+    <w:p/>
+    <w:p>
+      <w:r>
+        <w:rPr>
+          <w:rFonts w:hint="eastAsia"/>
+          <w:highlight w:val="green"/>
+        </w:rPr>
+        <w:t>链表问题</w:t>
+      </w:r>
+      <w:r>
+        <w:rPr>
+          <w:highlight w:val="green"/>
+        </w:rPr>
+        <w:t>集合</w:t>
+      </w:r>
+    </w:p>
+    <w:p>
+      <w:hyperlink r:id="rId41" w:history="1">
+        <w:r>
+          <w:rPr>
+            <w:rStyle w:val="Hyperlink"/>
+          </w:rPr>
+          <w:t>http://wuchong.me/blog/2014/03/25/interview-link-questions/</w:t>
+        </w:r>
+      </w:hyperlink>
+    </w:p>
+    <w:p/>
+    <w:p>
+      <w:r>
+        <w:rPr>
+          <w:rFonts w:hint="eastAsia"/>
+        </w:rPr>
+        <w:t>我用</w:t>
+      </w:r>
+      <w:r>
+        <w:rPr>
+          <w:rFonts w:hint="eastAsia"/>
+        </w:rPr>
+        <w:t xml:space="preserve"> Python </w:t>
+      </w:r>
+      <w:r>
+        <w:rPr>
+          <w:rFonts w:hint="eastAsia"/>
+        </w:rPr>
+        <w:t>和</w:t>
+      </w:r>
+      <w:r>
+        <w:rPr>
+          <w:rFonts w:hint="eastAsia"/>
+        </w:rPr>
+        <w:t xml:space="preserve"> </w:t>
       </w:r>
       <w:proofErr w:type="spellStart"/>
       <w:r>
         <w:rPr>
-          <w:rFonts w:ascii="Georgia" w:eastAsiaTheme="minorEastAsia" w:hAnsi="Georgia" w:cstheme="minorBidi"/>
-          <w:b w:val="0"/>
-          <w:bCs w:val="0"/>
-          <w:kern w:val="0"/>
-          <w:sz w:val="20"/>
-          <w:szCs w:val="22"/>
-        </w:rPr>
-        <w:t>metaclasss</w:t>
+          <w:rFonts w:hint="eastAsia"/>
+        </w:rPr>
+        <w:t>Twilio</w:t>
       </w:r>
       <w:proofErr w:type="spellEnd"/>
       <w:r>
         <w:rPr>
-          <w:rFonts w:ascii="Georgia" w:eastAsiaTheme="minorEastAsia" w:hAnsi="Georgia" w:cstheme="minorBidi" w:hint="eastAsia"/>
-          <w:b w:val="0"/>
-          <w:bCs w:val="0"/>
-          <w:kern w:val="0"/>
-          <w:sz w:val="20"/>
-          <w:szCs w:val="22"/>
-        </w:rPr>
-        <w:t>深入</w:t>
-      </w:r>
-    </w:p>
-    <w:p>
-      <w:pPr>
-        <w:pStyle w:val="Heading1"/>
-        <w:shd w:val="clear" w:color="auto" w:fill="FFFFFF"/>
-        <w:spacing w:before="0" w:beforeAutospacing="0" w:after="0" w:afterAutospacing="0"/>
-        <w:rPr>
-          <w:rFonts w:ascii="Georgia" w:eastAsiaTheme="minorEastAsia" w:hAnsi="Georgia" w:cstheme="minorBidi"/>
-          <w:b w:val="0"/>
-          <w:bCs w:val="0"/>
-          <w:kern w:val="0"/>
-          <w:sz w:val="20"/>
-          <w:szCs w:val="22"/>
-        </w:rPr>
-      </w:pPr>
-      <w:r>
-        <w:rPr>
-          <w:rFonts w:ascii="Georgia" w:eastAsiaTheme="minorEastAsia" w:hAnsi="Georgia" w:cstheme="minorBidi"/>
-          <w:b w:val="0"/>
-          <w:bCs w:val="0"/>
-          <w:kern w:val="0"/>
-          <w:sz w:val="20"/>
-          <w:szCs w:val="22"/>
-        </w:rPr>
-        <w:t>http://www.cnblogs.com/tkqasn/p/6524879.html</w:t>
-      </w:r>
-    </w:p>
-    <w:p>
-      <w:pPr>
-        <w:pStyle w:val="Heading1"/>
-        <w:shd w:val="clear" w:color="auto" w:fill="FFFFFF"/>
-        <w:spacing w:before="0" w:beforeAutospacing="0" w:after="0" w:afterAutospacing="0"/>
-        <w:rPr>
-          <w:rFonts w:ascii="Georgia" w:eastAsiaTheme="minorEastAsia" w:hAnsi="Georgia" w:cstheme="minorBidi"/>
-          <w:b w:val="0"/>
-          <w:bCs w:val="0"/>
-          <w:kern w:val="0"/>
-          <w:sz w:val="20"/>
-          <w:szCs w:val="22"/>
-        </w:rPr>
-      </w:pPr>
-    </w:p>
-    <w:p>
-      <w:pPr>
-        <w:pStyle w:val="Heading1"/>
-        <w:shd w:val="clear" w:color="auto" w:fill="FFFFFF"/>
-        <w:spacing w:before="0" w:beforeAutospacing="0" w:after="0" w:afterAutospacing="0"/>
-        <w:rPr>
-          <w:rFonts w:ascii="Georgia" w:eastAsiaTheme="minorEastAsia" w:hAnsi="Georgia" w:cstheme="minorBidi"/>
-          <w:b w:val="0"/>
-          <w:bCs w:val="0"/>
-          <w:kern w:val="0"/>
-          <w:sz w:val="20"/>
-          <w:szCs w:val="22"/>
-        </w:rPr>
-      </w:pPr>
-      <w:r>
-        <w:rPr>
-          <w:rFonts w:ascii="Georgia" w:eastAsiaTheme="minorEastAsia" w:hAnsi="Georgia" w:cstheme="minorBidi"/>
-          <w:b w:val="0"/>
-          <w:bCs w:val="0"/>
-          <w:kern w:val="0"/>
-          <w:sz w:val="20"/>
-          <w:szCs w:val="22"/>
-        </w:rPr>
-        <w:t xml:space="preserve">Python </w:t>
-      </w:r>
-      <w:r>
-        <w:rPr>
-          <w:rFonts w:ascii="Georgia" w:eastAsiaTheme="minorEastAsia" w:hAnsi="Georgia" w:cstheme="minorBidi" w:hint="eastAsia"/>
-          <w:b w:val="0"/>
-          <w:bCs w:val="0"/>
-          <w:kern w:val="0"/>
-          <w:sz w:val="20"/>
-          <w:szCs w:val="22"/>
-        </w:rPr>
-        <w:t>面试题</w:t>
-      </w:r>
-    </w:p>
-    <w:p>
-      <w:hyperlink r:id="rId37" w:history="1">
-        <w:r>
-          <w:rPr>
-            <w:rStyle w:val="Hyperlink"/>
-          </w:rPr>
-          <w:t>http://python.jobbole.com/85231/</w:t>
-        </w:r>
-      </w:hyperlink>
-    </w:p>
-    <w:p/>
-    <w:p>
-      <w:proofErr w:type="gramStart"/>
-      <w:r>
-        <w:t>yield</w:t>
-      </w:r>
-      <w:proofErr w:type="gramEnd"/>
-      <w:r>
-        <w:t xml:space="preserve"> from</w:t>
-      </w:r>
-    </w:p>
-    <w:p>
-      <w:hyperlink r:id="rId38" w:history="1">
-        <w:r>
-          <w:rPr>
-            <w:rStyle w:val="Hyperlink"/>
-          </w:rPr>
-          <w:t>http://blog.theerrorlog.com/yield-from-in-python-3.html</w:t>
-        </w:r>
-      </w:hyperlink>
-    </w:p>
-    <w:p/>
-    <w:p>
-      <w:proofErr w:type="gramStart"/>
-      <w:r>
-        <w:t>hitchhiker-guide</w:t>
-      </w:r>
-      <w:proofErr w:type="gramEnd"/>
-    </w:p>
-    <w:p>
-      <w:hyperlink r:id="rId39" w:history="1">
-        <w:r>
-          <w:rPr>
-            <w:rStyle w:val="Hyperlink"/>
-          </w:rPr>
-          <w:t>http://docs.python-guide.org/en/latest/</w:t>
-        </w:r>
-      </w:hyperlink>
-    </w:p>
-    <w:p/>
-    <w:p>
-      <w:hyperlink r:id="rId40" w:history="1">
-        <w:r>
-          <w:t>编程珠玑（二）：字符反转</w:t>
-        </w:r>
-        <w:r>
-          <w:t>--</w:t>
-        </w:r>
-        <w:r>
-          <w:t>杂耍算法</w:t>
-        </w:r>
-      </w:hyperlink>
-    </w:p>
-    <w:p>
-      <w:hyperlink r:id="rId41" w:history="1">
-        <w:r>
-          <w:rPr>
-            <w:rStyle w:val="Hyperlink"/>
-          </w:rPr>
-          <w:t>http://www.cnblogs.com/solidblog/archive/2012/07/15/2592009.html</w:t>
-        </w:r>
-      </w:hyperlink>
-    </w:p>
-    <w:p/>
-    <w:p>
-      <w:r>
-        <w:rPr>
-          <w:rFonts w:hint="eastAsia"/>
-        </w:rPr>
-        <w:t>链表问题</w:t>
-      </w:r>
-      <w:r>
-        <w:t>集合</w:t>
-      </w:r>
-    </w:p>
-    <w:p>
-      <w:pPr>
-        <w:rPr>
-          <w:rFonts w:hint="eastAsia"/>
-        </w:rPr>
-      </w:pPr>
-      <w:r>
-        <w:t>http://wuchong.me/blog/2014/03/25/interview-link-questions/</w:t>
-      </w:r>
-      <w:bookmarkStart w:id="0" w:name="_GoBack"/>
-      <w:bookmarkEnd w:id="0"/>
+          <w:rFonts w:hint="eastAsia"/>
+        </w:rPr>
+        <w:t xml:space="preserve"> </w:t>
+      </w:r>
+      <w:r>
+        <w:rPr>
+          <w:rFonts w:hint="eastAsia"/>
+        </w:rPr>
+        <w:t>实现自动化选课</w:t>
+      </w:r>
+    </w:p>
+    <w:p>
+      <w:r>
+        <w:t>http://python.jobbole.com/87948/</w:t>
+      </w:r>
     </w:p>
     <w:sectPr>
       <w:pgSz w:w="12240" w:h="15840"/>

</xml_diff>